<commit_message>
commit updated code and file
</commit_message>
<xml_diff>
--- a/Assignment_files/Report.docx
+++ b/Assignment_files/Report.docx
@@ -2,28 +2,471 @@
 <file path=word/document.xml><?xml version="1.0" encoding="utf-8"?>
 <w:document xmlns:wpc="http://schemas.microsoft.com/office/word/2010/wordprocessingCanvas" xmlns:cx="http://schemas.microsoft.com/office/drawing/2014/chartex" xmlns:cx1="http://schemas.microsoft.com/office/drawing/2015/9/8/chartex" xmlns:cx2="http://schemas.microsoft.com/office/drawing/2015/10/21/chartex" xmlns:cx3="http://schemas.microsoft.com/office/drawing/2016/5/9/chartex" xmlns:cx4="http://schemas.microsoft.com/office/drawing/2016/5/10/chartex" xmlns:cx5="http://schemas.microsoft.com/office/drawing/2016/5/11/chartex" xmlns:cx6="http://schemas.microsoft.com/office/drawing/2016/5/12/chartex" xmlns:cx7="http://schemas.microsoft.com/office/drawing/2016/5/13/chartex" xmlns:cx8="http://schemas.microsoft.com/office/drawing/2016/5/14/chartex" xmlns:mc="http://schemas.openxmlformats.org/markup-compatibility/2006" xmlns:aink="http://schemas.microsoft.com/office/drawing/2016/ink" xmlns:am3d="http://schemas.microsoft.com/office/drawing/2017/model3d" xmlns:o="urn:schemas-microsoft-com:office:office" xmlns:oel="http://schemas.microsoft.com/office/2019/extlst" xmlns:r="http://schemas.openxmlformats.org/officeDocument/2006/relationships" xmlns:m="http://schemas.openxmlformats.org/officeDocument/2006/math" xmlns:v="urn:schemas-microsoft-com:vml" xmlns:wp14="http://schemas.microsoft.com/office/word/2010/wordprocessingDrawing" xmlns:wp="http://schemas.openxmlformats.org/drawingml/2006/wordprocessingDrawing" xmlns:w10="urn:schemas-microsoft-com:office:word" xmlns:w="http://schemas.openxmlformats.org/wordprocessingml/2006/main" xmlns:w14="http://schemas.microsoft.com/office/word/2010/wordml" xmlns:w15="http://schemas.microsoft.com/office/word/2012/wordml" xmlns:w16cex="http://schemas.microsoft.com/office/word/2018/wordml/cex" xmlns:w16cid="http://schemas.microsoft.com/office/word/2016/wordml/cid" xmlns:w16="http://schemas.microsoft.com/office/word/2018/wordml" xmlns:w16du="http://schemas.microsoft.com/office/word/2023/wordml/word16du" xmlns:w16sdtdh="http://schemas.microsoft.com/office/word/2020/wordml/sdtdatahash" xmlns:w16sdtfl="http://schemas.microsoft.com/office/word/2024/wordml/sdtformatlock" xmlns:w16se="http://schemas.microsoft.com/office/word/2015/wordml/symex" xmlns:wpg="http://schemas.microsoft.com/office/word/2010/wordprocessingGroup" xmlns:wpi="http://schemas.microsoft.com/office/word/2010/wordprocessingInk" xmlns:wne="http://schemas.microsoft.com/office/word/2006/wordml" xmlns:wps="http://schemas.microsoft.com/office/word/2010/wordprocessingShape" mc:Ignorable="w14 w15 w16se w16cid w16 w16cex w16sdtdh w16sdtfl w16du wp14">
   <w:body>
-    <w:p>
-      <w:pPr>
+    <w:tbl>
+      <w:tblPr>
+        <w:tblStyle w:val="TableGrid"/>
+        <w:tblW w:w="0" w:type="auto"/>
+        <w:tblLook w:val="04A0" w:firstRow="1" w:lastRow="0" w:firstColumn="1" w:lastColumn="0" w:noHBand="0" w:noVBand="1"/>
+      </w:tblPr>
+      <w:tblGrid>
+        <w:gridCol w:w="4690"/>
+        <w:gridCol w:w="261"/>
+        <w:gridCol w:w="4065"/>
+      </w:tblGrid>
+      <w:tr>
+        <w:tc>
+          <w:tcPr>
+            <w:tcW w:w="4690" w:type="dxa"/>
+            <w:shd w:val="clear" w:color="auto" w:fill="DAE9F7" w:themeFill="text2" w:themeFillTint="1A"/>
+            <w:vAlign w:val="center"/>
+          </w:tcPr>
+          <w:p>
+            <w:pPr>
+              <w:spacing w:before="240" w:after="240" w:line="360" w:lineRule="auto"/>
+              <w:jc w:val="center"/>
+              <w:rPr>
+                <w:rFonts w:cs="Arial"/>
+              </w:rPr>
+            </w:pPr>
+            <w:r>
+              <w:rPr>
+                <w:noProof/>
+              </w:rPr>
+              <w:drawing>
+                <wp:inline distT="0" distB="0" distL="0" distR="0" wp14:anchorId="71719A07" wp14:editId="2E2EE186">
+                  <wp:extent cx="2841171" cy="1143000"/>
+                  <wp:effectExtent l="0" t="0" r="0" b="0"/>
+                  <wp:docPr id="1003176835" name="Picture 1003176835" descr="Blue text on a black background&#10;&#10;Description automatically generated"/>
+                  <wp:cNvGraphicFramePr>
+                    <a:graphicFrameLocks xmlns:a="http://schemas.openxmlformats.org/drawingml/2006/main" noChangeAspect="1"/>
+                  </wp:cNvGraphicFramePr>
+                  <a:graphic xmlns:a="http://schemas.openxmlformats.org/drawingml/2006/main">
+                    <a:graphicData uri="http://schemas.openxmlformats.org/drawingml/2006/picture">
+                      <pic:pic xmlns:pic="http://schemas.openxmlformats.org/drawingml/2006/picture">
+                        <pic:nvPicPr>
+                          <pic:cNvPr id="0" name="Picture 1003176835"/>
+                          <pic:cNvPicPr/>
+                        </pic:nvPicPr>
+                        <pic:blipFill>
+                          <a:blip r:embed="rId8">
+                            <a:extLst>
+                              <a:ext uri="{28A0092B-C50C-407E-A947-70E740481C1C}">
+                                <a14:useLocalDpi xmlns:a14="http://schemas.microsoft.com/office/drawing/2010/main" val="0"/>
+                              </a:ext>
+                            </a:extLst>
+                          </a:blip>
+                          <a:stretch>
+                            <a:fillRect/>
+                          </a:stretch>
+                        </pic:blipFill>
+                        <pic:spPr>
+                          <a:xfrm>
+                            <a:off x="0" y="0"/>
+                            <a:ext cx="2841171" cy="1143000"/>
+                          </a:xfrm>
+                          <a:prstGeom prst="rect">
+                            <a:avLst/>
+                          </a:prstGeom>
+                        </pic:spPr>
+                      </pic:pic>
+                    </a:graphicData>
+                  </a:graphic>
+                </wp:inline>
+              </w:drawing>
+            </w:r>
+          </w:p>
+        </w:tc>
+        <w:tc>
+          <w:tcPr>
+            <w:tcW w:w="267" w:type="dxa"/>
+            <w:shd w:val="clear" w:color="auto" w:fill="4C94D8" w:themeFill="text2" w:themeFillTint="80"/>
+          </w:tcPr>
+          <w:p>
+            <w:pPr>
+              <w:spacing w:before="240" w:after="240" w:line="360" w:lineRule="auto"/>
+              <w:rPr>
+                <w:rFonts w:cs="Arial"/>
+              </w:rPr>
+            </w:pPr>
+          </w:p>
+        </w:tc>
+        <w:tc>
+          <w:tcPr>
+            <w:tcW w:w="4393" w:type="dxa"/>
+            <w:shd w:val="clear" w:color="auto" w:fill="DAE9F7" w:themeFill="text2" w:themeFillTint="1A"/>
+          </w:tcPr>
+          <w:p>
+            <w:pPr>
+              <w:spacing w:before="240" w:after="240" w:line="360" w:lineRule="auto"/>
+              <w:rPr>
+                <w:rFonts w:eastAsia="Arial" w:cs="Arial"/>
+                <w:b/>
+                <w:bCs/>
+                <w:color w:val="000000" w:themeColor="text1"/>
+                <w:sz w:val="32"/>
+                <w:szCs w:val="32"/>
+              </w:rPr>
+            </w:pPr>
+            <w:r>
+              <w:rPr>
+                <w:rFonts w:eastAsia="Arial" w:cs="Arial"/>
+                <w:b/>
+                <w:bCs/>
+                <w:color w:val="000000" w:themeColor="text1"/>
+                <w:sz w:val="32"/>
+                <w:szCs w:val="32"/>
+              </w:rPr>
+              <w:t>KIE40</w:t>
+            </w:r>
+            <w:r>
+              <w:rPr>
+                <w:rFonts w:eastAsia="Arial" w:cs="Arial"/>
+                <w:b/>
+                <w:bCs/>
+                <w:color w:val="000000" w:themeColor="text1"/>
+                <w:sz w:val="32"/>
+                <w:szCs w:val="32"/>
+              </w:rPr>
+              <w:t>33</w:t>
+            </w:r>
+          </w:p>
+          <w:p>
+            <w:pPr>
+              <w:spacing w:before="240" w:after="240" w:line="360" w:lineRule="auto"/>
+              <w:rPr>
+                <w:rFonts w:cs="Arial"/>
+                <w:b/>
+                <w:bCs/>
+                <w:sz w:val="32"/>
+                <w:szCs w:val="32"/>
+              </w:rPr>
+            </w:pPr>
+            <w:r>
+              <w:rPr>
+                <w:rFonts w:cs="Arial"/>
+                <w:b/>
+                <w:bCs/>
+                <w:sz w:val="32"/>
+                <w:szCs w:val="32"/>
+              </w:rPr>
+              <w:t>Data Analytics</w:t>
+            </w:r>
+          </w:p>
+          <w:p>
+            <w:pPr>
+              <w:spacing w:before="240" w:after="240" w:line="360" w:lineRule="auto"/>
+              <w:rPr>
+                <w:rFonts w:cs="Arial"/>
+                <w:b/>
+                <w:bCs/>
+                <w:sz w:val="32"/>
+                <w:szCs w:val="32"/>
+              </w:rPr>
+            </w:pPr>
+            <w:r>
+              <w:rPr>
+                <w:rFonts w:cs="Arial"/>
+                <w:b/>
+                <w:bCs/>
+                <w:sz w:val="32"/>
+                <w:szCs w:val="32"/>
+              </w:rPr>
+              <w:t>Assignment 2</w:t>
+            </w:r>
+          </w:p>
+          <w:p>
+            <w:pPr>
+              <w:spacing w:before="240" w:after="240" w:line="360" w:lineRule="auto"/>
+              <w:rPr>
+                <w:rFonts w:cs="Arial"/>
+                <w:b/>
+                <w:bCs/>
+                <w:sz w:val="32"/>
+                <w:szCs w:val="32"/>
+              </w:rPr>
+            </w:pPr>
+            <w:r>
+              <w:rPr>
+                <w:rFonts w:cs="Arial"/>
+                <w:b/>
+                <w:bCs/>
+                <w:sz w:val="32"/>
+                <w:szCs w:val="32"/>
+              </w:rPr>
+              <w:t>2025/2026</w:t>
+            </w:r>
+          </w:p>
+        </w:tc>
+      </w:tr>
+    </w:tbl>
+    <w:p>
+      <w:pPr>
+        <w:spacing w:before="240" w:after="60" w:line="360" w:lineRule="auto"/>
+        <w:jc w:val="center"/>
+        <w:rPr>
+          <w:rFonts w:eastAsia="Arial" w:cs="Arial"/>
+          <w:color w:val="000000" w:themeColor="text1"/>
+          <w:sz w:val="48"/>
+          <w:szCs w:val="48"/>
+        </w:rPr>
+      </w:pPr>
+      <w:r>
+        <w:rPr>
+          <w:rFonts w:eastAsia="Arial" w:cs="Arial"/>
+          <w:color w:val="000000" w:themeColor="text1"/>
+          <w:sz w:val="48"/>
+          <w:szCs w:val="48"/>
+        </w:rPr>
+        <w:t xml:space="preserve">Developing </w:t>
+      </w:r>
+      <w:r>
+        <w:rPr>
+          <w:rFonts w:eastAsia="Arial" w:cs="Arial"/>
+          <w:color w:val="000000" w:themeColor="text1"/>
+          <w:sz w:val="48"/>
+          <w:szCs w:val="48"/>
+        </w:rPr>
+        <w:t>AI-driven framework that automates both detection and clinical stratification</w:t>
+      </w:r>
+      <w:r>
+        <w:rPr>
+          <w:rFonts w:eastAsia="Arial" w:cs="Arial"/>
+          <w:color w:val="000000" w:themeColor="text1"/>
+          <w:sz w:val="48"/>
+          <w:szCs w:val="48"/>
+        </w:rPr>
+        <w:t xml:space="preserve"> of DFU </w:t>
+      </w:r>
+      <w:r>
+        <w:rPr>
+          <w:rFonts w:eastAsia="Arial" w:cs="Arial"/>
+          <w:color w:val="000000" w:themeColor="text1"/>
+          <w:sz w:val="48"/>
+          <w:szCs w:val="48"/>
+        </w:rPr>
+        <w:t>classification and severity mapping</w:t>
+      </w:r>
+    </w:p>
+    <w:tbl>
+      <w:tblPr>
+        <w:tblW w:w="9067" w:type="dxa"/>
+        <w:tblBorders>
+          <w:top w:val="single" w:sz="4" w:space="0" w:color="auto"/>
+          <w:left w:val="single" w:sz="4" w:space="0" w:color="auto"/>
+          <w:bottom w:val="single" w:sz="4" w:space="0" w:color="auto"/>
+          <w:right w:val="single" w:sz="4" w:space="0" w:color="auto"/>
+          <w:insideH w:val="single" w:sz="4" w:space="0" w:color="auto"/>
+          <w:insideV w:val="single" w:sz="4" w:space="0" w:color="auto"/>
+        </w:tblBorders>
+        <w:tblLayout w:type="fixed"/>
+        <w:tblLook w:val="06A0" w:firstRow="1" w:lastRow="0" w:firstColumn="1" w:lastColumn="0" w:noHBand="1" w:noVBand="1"/>
+      </w:tblPr>
+      <w:tblGrid>
+        <w:gridCol w:w="5524"/>
+        <w:gridCol w:w="3543"/>
+      </w:tblGrid>
+      <w:tr>
+        <w:trPr>
+          <w:trHeight w:val="454"/>
+        </w:trPr>
+        <w:tc>
+          <w:tcPr>
+            <w:tcW w:w="5524" w:type="dxa"/>
+            <w:shd w:val="clear" w:color="auto" w:fill="83CAEB" w:themeFill="accent1" w:themeFillTint="66"/>
+            <w:tcMar>
+              <w:top w:w="100" w:type="dxa"/>
+              <w:left w:w="100" w:type="dxa"/>
+              <w:bottom w:w="100" w:type="dxa"/>
+              <w:right w:w="100" w:type="dxa"/>
+            </w:tcMar>
+          </w:tcPr>
+          <w:p>
+            <w:pPr>
+              <w:spacing w:before="240" w:after="0" w:line="360" w:lineRule="auto"/>
+              <w:rPr>
+                <w:rFonts w:ascii="Arial" w:hAnsi="Arial" w:cs="Arial"/>
+              </w:rPr>
+            </w:pPr>
+            <w:r>
+              <w:rPr>
+                <w:rFonts w:ascii="Arial" w:eastAsia="Arial" w:hAnsi="Arial" w:cs="Arial"/>
+                <w:i/>
+                <w:iCs/>
+                <w:color w:val="000000" w:themeColor="text1"/>
+              </w:rPr>
+              <w:t xml:space="preserve">Name </w:t>
+            </w:r>
+          </w:p>
+        </w:tc>
+        <w:tc>
+          <w:tcPr>
+            <w:tcW w:w="3543" w:type="dxa"/>
+            <w:shd w:val="clear" w:color="auto" w:fill="83CAEB" w:themeFill="accent1" w:themeFillTint="66"/>
+            <w:tcMar>
+              <w:top w:w="100" w:type="dxa"/>
+              <w:left w:w="100" w:type="dxa"/>
+              <w:bottom w:w="100" w:type="dxa"/>
+              <w:right w:w="100" w:type="dxa"/>
+            </w:tcMar>
+          </w:tcPr>
+          <w:p>
+            <w:pPr>
+              <w:spacing w:before="240" w:after="0" w:line="360" w:lineRule="auto"/>
+              <w:rPr>
+                <w:rFonts w:ascii="Arial" w:eastAsia="Arial" w:hAnsi="Arial" w:cs="Arial"/>
+                <w:i/>
+                <w:iCs/>
+                <w:color w:val="000000" w:themeColor="text1"/>
+              </w:rPr>
+            </w:pPr>
+            <w:r>
+              <w:rPr>
+                <w:rFonts w:ascii="Arial" w:eastAsia="Arial" w:hAnsi="Arial" w:cs="Arial"/>
+                <w:i/>
+                <w:iCs/>
+                <w:color w:val="000000" w:themeColor="text1"/>
+              </w:rPr>
+              <w:t>Matric Number</w:t>
+            </w:r>
+          </w:p>
+        </w:tc>
+      </w:tr>
+      <w:tr>
+        <w:trPr>
+          <w:trHeight w:val="454"/>
+        </w:trPr>
+        <w:tc>
+          <w:tcPr>
+            <w:tcW w:w="5524" w:type="dxa"/>
+            <w:shd w:val="clear" w:color="auto" w:fill="DAE9F7" w:themeFill="text2" w:themeFillTint="1A"/>
+            <w:tcMar>
+              <w:top w:w="100" w:type="dxa"/>
+              <w:left w:w="100" w:type="dxa"/>
+              <w:bottom w:w="100" w:type="dxa"/>
+              <w:right w:w="100" w:type="dxa"/>
+            </w:tcMar>
+          </w:tcPr>
+          <w:p>
+            <w:pPr>
+              <w:spacing w:before="240" w:after="0" w:line="360" w:lineRule="auto"/>
+              <w:rPr>
+                <w:rFonts w:ascii="Arial" w:hAnsi="Arial" w:cs="Arial"/>
+              </w:rPr>
+            </w:pPr>
+            <w:r>
+              <w:t xml:space="preserve">Muhammad Rashidul Bukhari </w:t>
+            </w:r>
+            <w:r>
+              <w:t>B</w:t>
+            </w:r>
+            <w:r>
+              <w:t>in Asan Mohamed</w:t>
+            </w:r>
+          </w:p>
+        </w:tc>
+        <w:tc>
+          <w:tcPr>
+            <w:tcW w:w="3543" w:type="dxa"/>
+            <w:shd w:val="clear" w:color="auto" w:fill="DAE9F7" w:themeFill="text2" w:themeFillTint="1A"/>
+            <w:tcMar>
+              <w:top w:w="100" w:type="dxa"/>
+              <w:left w:w="100" w:type="dxa"/>
+              <w:bottom w:w="100" w:type="dxa"/>
+              <w:right w:w="100" w:type="dxa"/>
+            </w:tcMar>
+          </w:tcPr>
+          <w:p>
+            <w:pPr>
+              <w:spacing w:before="240" w:after="0" w:line="360" w:lineRule="auto"/>
+              <w:rPr>
+                <w:rFonts w:ascii="Arial" w:eastAsia="Arial" w:hAnsi="Arial" w:cs="Arial"/>
+                <w:color w:val="000000" w:themeColor="text1"/>
+              </w:rPr>
+            </w:pPr>
+            <w:r>
+              <w:t>22004502/1</w:t>
+            </w:r>
+          </w:p>
+        </w:tc>
+      </w:tr>
+    </w:tbl>
+    <w:p>
+      <w:pPr>
+        <w:spacing w:before="240" w:after="240" w:line="360" w:lineRule="auto"/>
+        <w:jc w:val="center"/>
+        <w:rPr>
+          <w:rFonts w:ascii="Arial" w:eastAsia="Arial" w:hAnsi="Arial" w:cs="Arial"/>
+          <w:b/>
+          <w:bCs/>
+          <w:color w:val="000000" w:themeColor="text1"/>
+        </w:rPr>
+      </w:pPr>
+      <w:r>
+        <w:rPr>
+          <w:rFonts w:ascii="Arial" w:eastAsia="Arial" w:hAnsi="Arial" w:cs="Arial"/>
+          <w:b/>
+          <w:color w:val="000000" w:themeColor="text1"/>
+        </w:rPr>
+        <w:t xml:space="preserve">PREPARED FOR: </w:t>
+      </w:r>
+      <w:r>
+        <w:rPr>
+          <w:rFonts w:ascii="Arial" w:eastAsia="Arial" w:hAnsi="Arial" w:cs="Arial"/>
+          <w:b/>
+          <w:bCs/>
+          <w:color w:val="000000" w:themeColor="text1"/>
+        </w:rPr>
+        <w:t>ASSOCIATE PROF. IR. DR. CHOW CHEE ONN</w:t>
+      </w:r>
+    </w:p>
+    <w:p>
+      <w:pPr>
+        <w:spacing w:line="360" w:lineRule="auto"/>
         <w:rPr>
           <w:lang w:val="en-US"/>
         </w:rPr>
       </w:pPr>
-      <w:r>
+    </w:p>
+    <w:p>
+      <w:pPr>
+        <w:spacing w:line="360" w:lineRule="auto"/>
         <w:rPr>
           <w:lang w:val="en-US"/>
         </w:rPr>
-        <w:t>Cover Page</w:t>
-      </w:r>
-    </w:p>
-    <w:p>
-      <w:pPr>
+      </w:pPr>
+      <w:r>
         <w:rPr>
           <w:lang w:val="en-US"/>
         </w:rPr>
-      </w:pPr>
-    </w:p>
-    <w:p>
-      <w:pPr>
+        <w:t xml:space="preserve">Dataset Link (Kaggle): </w:t>
+      </w:r>
+      <w:hyperlink r:id="rId9" w:history="1">
+        <w:r>
+          <w:rPr>
+            <w:rStyle w:val="Hyperlink"/>
+            <w:lang w:val="en-US"/>
+          </w:rPr>
+          <w:t>https://www.kaggle.com/da</w:t>
+        </w:r>
+        <w:r>
+          <w:rPr>
+            <w:rStyle w:val="Hyperlink"/>
+            <w:lang w:val="en-US"/>
+          </w:rPr>
+          <w:t>t</w:t>
+        </w:r>
+        <w:r>
+          <w:rPr>
+            <w:rStyle w:val="Hyperlink"/>
+            <w:lang w:val="en-US"/>
+          </w:rPr>
+          <w:t>asets/laithjj/diabetic-foot-ulcer-dfu</w:t>
+        </w:r>
+      </w:hyperlink>
+    </w:p>
+    <w:p>
+      <w:pPr>
+        <w:spacing w:line="360" w:lineRule="auto"/>
         <w:rPr>
           <w:lang w:val="en-US"/>
         </w:rPr>
@@ -32,12 +475,62 @@
         <w:rPr>
           <w:lang w:val="en-US"/>
         </w:rPr>
+        <w:t>Code Link (</w:t>
+      </w:r>
+      <w:r>
+        <w:rPr>
+          <w:lang w:val="en-US"/>
+        </w:rPr>
+        <w:t>GitHub</w:t>
+      </w:r>
+      <w:r>
+        <w:rPr>
+          <w:lang w:val="en-US"/>
+        </w:rPr>
+        <w:t xml:space="preserve">): </w:t>
+      </w:r>
+      <w:hyperlink r:id="rId10" w:history="1">
+        <w:r>
+          <w:rPr>
+            <w:rStyle w:val="Hyperlink"/>
+            <w:lang w:val="en-US"/>
+          </w:rPr>
+          <w:t>https://github.com/Bukhari7703/KIE4033_Bukhari_Assignment2.git</w:t>
+        </w:r>
+      </w:hyperlink>
+    </w:p>
+    <w:p>
+      <w:pPr>
+        <w:spacing w:line="360" w:lineRule="auto"/>
+        <w:rPr>
+          <w:lang w:val="en-US"/>
+        </w:rPr>
+      </w:pPr>
+      <w:r>
+        <w:rPr>
+          <w:lang w:val="en-US"/>
+        </w:rPr>
+        <w:t xml:space="preserve">Video Link (Google Drive): </w:t>
+      </w:r>
+    </w:p>
+    <w:p>
+      <w:pPr>
+        <w:spacing w:line="360" w:lineRule="auto"/>
+        <w:rPr>
+          <w:lang w:val="en-US"/>
+        </w:rPr>
+      </w:pPr>
+      <w:r>
+        <w:rPr>
+          <w:lang w:val="en-US"/>
+        </w:rPr>
         <w:br w:type="page"/>
       </w:r>
     </w:p>
     <w:p>
       <w:pPr>
         <w:pStyle w:val="Heading1"/>
+        <w:spacing w:line="360" w:lineRule="auto"/>
         <w:rPr>
           <w:lang w:val="en-US"/>
         </w:rPr>
@@ -52,95 +545,163 @@
     </w:p>
     <w:p>
       <w:pPr>
+        <w:spacing w:line="276" w:lineRule="auto"/>
+        <w:jc w:val="both"/>
+      </w:pPr>
+      <w:r>
+        <w:t>Diabetic foot ulcers (DFUs) require precise monitoring to prevent amputations. Previous work by group RM-2 focused on basic geometric data</w:t>
+      </w:r>
+      <w:r>
+        <w:t xml:space="preserve"> such as </w:t>
+      </w:r>
+      <w:r>
+        <w:t xml:space="preserve">perimeter, surface area, and </w:t>
+      </w:r>
+      <w:r>
+        <w:t>dimensions</w:t>
+      </w:r>
+      <w:r>
+        <w:t xml:space="preserve"> while </w:t>
+      </w:r>
+      <w:r>
+        <w:t>manually transmitt</w:t>
+      </w:r>
+      <w:r>
+        <w:t>ing</w:t>
+      </w:r>
+      <w:r>
+        <w:t xml:space="preserve"> for clinical review. However, these measures are insufficient for early triage as they fail to reflect the biological state of the wound bed, such as infection or necrosis, which are powerful predictors of severity. This project proposes </w:t>
+      </w:r>
+      <w:r>
+        <w:t xml:space="preserve">an AI-driven framework that automates both detection and clinical stratification. By engineering biomedical features like </w:t>
+      </w:r>
+      <w:r>
+        <w:t>Colour</w:t>
+      </w:r>
+      <w:r>
+        <w:t xml:space="preserve"> Variance and Erythema Index, the model quantifies tissue complexity and inflammation. An optimized Random Forest classifier achieved 94% accuracy and a 0.99 AUC. This is enhanced by K-Means clustering</w:t>
+      </w:r>
+      <w:r>
+        <w:t>, K=6</w:t>
+      </w:r>
+      <w:r>
+        <w:t>, programmatically mapping wounds to the clinical Wagner Classification System. This enables automated triage and immediate risk alerts, reducing the need for constant clinician oversight</w:t>
+      </w:r>
+      <w:r>
+        <w:t>.</w:t>
+      </w:r>
+    </w:p>
+    <w:p>
+      <w:pPr>
+        <w:pStyle w:val="Heading1"/>
+        <w:spacing w:line="360" w:lineRule="auto"/>
         <w:rPr>
           <w:lang w:val="en-US"/>
         </w:rPr>
       </w:pPr>
-    </w:p>
-    <w:p>
-      <w:pPr>
+      <w:r>
         <w:rPr>
           <w:lang w:val="en-US"/>
         </w:rPr>
-      </w:pPr>
-      <w:r>
+        <w:t>Introduction</w:t>
+      </w:r>
+    </w:p>
+    <w:p>
+      <w:pPr>
+        <w:spacing w:line="276" w:lineRule="auto"/>
+        <w:ind w:firstLine="720"/>
+        <w:jc w:val="both"/>
         <w:rPr>
           <w:lang w:val="en-US"/>
         </w:rPr>
-        <w:br/>
-      </w:r>
-    </w:p>
-    <w:p>
-      <w:pPr>
+      </w:pPr>
+      <w:r>
         <w:rPr>
           <w:lang w:val="en-US"/>
         </w:rPr>
-      </w:pPr>
+        <w:t xml:space="preserve">The management of Diabetic Foot Ulcers (DFUs) remains a critical challenge in modern medicine, where delayed intervention frequently results in irreversible tissue damage and lower-limb amputation. As a matter of fact, in areas where they are much needed, such as the state of Sabah, many DFU patients ignore the treatment due to distance and financial </w:t>
+      </w:r>
       <w:r>
         <w:rPr>
           <w:lang w:val="en-US"/>
         </w:rPr>
+        <w:t>costs and</w:t>
+      </w:r>
+      <w:r>
+        <w:rPr>
+          <w:lang w:val="en-US"/>
+        </w:rPr>
+        <w:t xml:space="preserve"> come for specialist treatment only after the condition progresses to a life-threatening situation. The DFU parameters </w:t>
+      </w:r>
+      <w:r>
+        <w:rPr>
+          <w:lang w:val="en-US"/>
+        </w:rPr>
+        <w:t xml:space="preserve">such as </w:t>
+      </w:r>
+      <w:r>
+        <w:t>geometric data</w:t>
+      </w:r>
+      <w:r>
+        <w:rPr>
+          <w:lang w:val="en-US"/>
+        </w:rPr>
+        <w:t xml:space="preserve"> which are provided by the system designed by Group RM-2, are actually very superficial and do not measure the actual changes within the body</w:t>
+      </w:r>
+      <w:r>
+        <w:rPr>
+          <w:lang w:val="en-US"/>
+        </w:rPr>
+        <w:t xml:space="preserve"> which is </w:t>
+      </w:r>
+      <w:r>
+        <w:rPr>
+          <w:lang w:val="en-US"/>
+        </w:rPr>
+        <w:t>the measure of necrotic changes and inflammation.</w:t>
+      </w:r>
+    </w:p>
+    <w:p>
+      <w:pPr>
+        <w:spacing w:line="276" w:lineRule="auto"/>
+        <w:ind w:firstLine="720"/>
+        <w:jc w:val="both"/>
+        <w:rPr>
+          <w:lang w:val="en-US"/>
+        </w:rPr>
+      </w:pPr>
+      <w:r>
+        <w:t>The primary objective is to automate the detection and clinical risk-stratification of ulcers using bio-medical feature engineering to provide immediate, Wagner-aligned triage for rural patients.</w:t>
+      </w:r>
+      <w:r>
+        <w:t xml:space="preserve"> </w:t>
+      </w:r>
+      <w:r>
+        <w:t xml:space="preserve">This proposal brings forth an intelligent diagnostic system powered by AI that upgrades the RM-2 monitoring tool from a reactive wound tracker to a proactive medical companion by architecting innovative bio-medical feature development. Through its application of </w:t>
+      </w:r>
+      <w:r>
+        <w:t>colour</w:t>
+      </w:r>
+      <w:r>
+        <w:t xml:space="preserve"> space evaluation using CIE LAB </w:t>
+      </w:r>
+      <w:r>
+        <w:t>colour</w:t>
+      </w:r>
+      <w:r>
+        <w:t xml:space="preserve"> space analysis, it assesses Erythema and Necrosis amounts to provide a biological perspective on wound conditions. This enables informed decision-making through its binary classifier to distinguish normal skin from an ulceration site and an unsupervised learning classifier to define injury into six stages of severity. Against this analysis, it allows for referrals of highly predisposed clients to higher medical attention without necessarily having them under constant medical observation.</w:t>
+      </w:r>
+      <w:r>
+        <w:rPr>
+          <w:lang w:val="en-US"/>
+        </w:rPr>
         <w:br w:type="page"/>
       </w:r>
     </w:p>
     <w:p>
       <w:pPr>
         <w:pStyle w:val="Heading1"/>
-        <w:rPr>
-          <w:lang w:val="en-US"/>
-        </w:rPr>
-      </w:pPr>
-      <w:r>
-        <w:rPr>
-          <w:lang w:val="en-US"/>
-        </w:rPr>
-        <w:lastRenderedPageBreak/>
-        <w:t>Introduction</w:t>
-      </w:r>
-    </w:p>
-    <w:p>
-      <w:pPr>
-        <w:rPr>
-          <w:lang w:val="en-US"/>
-        </w:rPr>
-      </w:pPr>
-    </w:p>
-    <w:p>
-      <w:pPr>
-        <w:rPr>
-          <w:lang w:val="en-US"/>
-        </w:rPr>
-      </w:pPr>
-    </w:p>
-    <w:p>
-      <w:pPr>
-        <w:rPr>
-          <w:lang w:val="en-US"/>
-        </w:rPr>
-      </w:pPr>
-      <w:r>
-        <w:rPr>
-          <w:lang w:val="en-US"/>
-        </w:rPr>
-        <w:br/>
-      </w:r>
-    </w:p>
-    <w:p>
-      <w:pPr>
-        <w:rPr>
-          <w:lang w:val="en-US"/>
-        </w:rPr>
-      </w:pPr>
-      <w:r>
-        <w:rPr>
-          <w:lang w:val="en-US"/>
-        </w:rPr>
-        <w:br w:type="page"/>
-      </w:r>
-    </w:p>
-    <w:p>
-      <w:pPr>
-        <w:pStyle w:val="Heading1"/>
+        <w:spacing w:line="360" w:lineRule="auto"/>
         <w:rPr>
           <w:lang w:val="en-US"/>
         </w:rPr>
@@ -155,48 +716,1548 @@
     </w:p>
     <w:p>
       <w:pPr>
+        <w:spacing w:line="276" w:lineRule="auto"/>
+        <w:ind w:firstLine="720"/>
+        <w:jc w:val="both"/>
+      </w:pPr>
+      <w:r>
+        <w:t>E</w:t>
+      </w:r>
+      <w:r>
+        <w:t xml:space="preserve">ffective DFU management in rural healthcare environments is being </w:t>
+      </w:r>
+      <w:r>
+        <w:t xml:space="preserve">hindered </w:t>
+      </w:r>
+      <w:r>
+        <w:t>by the absence of a critical solution for automated triage or clinical decision support. Below are the three pillars that outline the problem being addressed using the diagnostic framework powered by Artificial Intelligence</w:t>
+      </w:r>
+      <w:r>
+        <w:t>.</w:t>
+      </w:r>
+    </w:p>
+    <w:p>
+      <w:pPr>
+        <w:spacing w:line="276" w:lineRule="auto"/>
+        <w:jc w:val="both"/>
+        <w:rPr>
+          <w:u w:val="single"/>
+        </w:rPr>
+      </w:pPr>
+      <w:r>
+        <w:rPr>
+          <w:u w:val="single"/>
+        </w:rPr>
+        <w:t>1. Limitations of Geometric-Only</w:t>
+      </w:r>
+    </w:p>
+    <w:p>
+      <w:pPr>
+        <w:spacing w:line="276" w:lineRule="auto"/>
+        <w:ind w:firstLine="720"/>
+        <w:jc w:val="both"/>
+      </w:pPr>
+      <w:r>
+        <w:t xml:space="preserve">The former monitoring </w:t>
+      </w:r>
+      <w:r>
+        <w:t xml:space="preserve">device by </w:t>
+      </w:r>
+      <w:r>
+        <w:t xml:space="preserve">Group RM-2 consists of calculating physical size information such as perimeter and surface area. Although these pieces of information are being transmitted and temporarily archived on a cloud for physician interpretation, from a medical viewpoint, these criteria are insufficient for stage one triage analysis because </w:t>
+      </w:r>
+      <w:r>
+        <w:t xml:space="preserve">it </w:t>
+      </w:r>
+      <w:r>
+        <w:t>cannot represent the biological status of the wound site. The presence of infection (erythema) and necrosis may be developing internally without manifesting a noticeable effect on wound size.</w:t>
+      </w:r>
+    </w:p>
+    <w:p>
+      <w:pPr>
+        <w:spacing w:line="276" w:lineRule="auto"/>
+        <w:rPr>
+          <w:u w:val="single"/>
+        </w:rPr>
+      </w:pPr>
+      <w:r>
+        <w:rPr>
+          <w:u w:val="single"/>
+        </w:rPr>
+        <w:t xml:space="preserve">2. The </w:t>
+      </w:r>
+      <w:r>
+        <w:rPr>
+          <w:u w:val="single"/>
+        </w:rPr>
+        <w:t>Decision-Making</w:t>
+      </w:r>
+      <w:r>
+        <w:rPr>
+          <w:u w:val="single"/>
+        </w:rPr>
+        <w:t xml:space="preserve"> Triage Bottleneck</w:t>
+      </w:r>
+    </w:p>
+    <w:p>
+      <w:pPr>
+        <w:spacing w:line="276" w:lineRule="auto"/>
+        <w:ind w:firstLine="720"/>
+        <w:jc w:val="both"/>
+      </w:pPr>
+      <w:r>
+        <w:t>Device by RM-2</w:t>
+      </w:r>
+      <w:r>
+        <w:t xml:space="preserve"> functions as a tool for the collection of data for synchronization with the cloud for the doctor’s review. It causes a bottleneck situation for the decision-making process in an area where the number of patients can be </w:t>
+      </w:r>
+      <w:r>
+        <w:t>high,</w:t>
+      </w:r>
+      <w:r>
+        <w:t xml:space="preserve"> and the availability of medical practitioners can be low. The device does not have the automatic grading system for risks; hence the need for the doctor, on a physical worksheet, to quantify the risks associated with each.</w:t>
+      </w:r>
+    </w:p>
+    <w:p>
+      <w:pPr>
+        <w:spacing w:line="276" w:lineRule="auto"/>
+        <w:jc w:val="both"/>
+        <w:rPr>
+          <w:u w:val="single"/>
+        </w:rPr>
+      </w:pPr>
+      <w:r>
+        <w:rPr>
+          <w:u w:val="single"/>
+        </w:rPr>
+        <w:t>3. Environmental and User Variability in AI</w:t>
+      </w:r>
+      <w:r>
+        <w:rPr>
+          <w:u w:val="single"/>
+        </w:rPr>
+        <w:t xml:space="preserve"> for </w:t>
+      </w:r>
+      <w:r>
+        <w:rPr>
+          <w:u w:val="single"/>
+        </w:rPr>
+        <w:t>Medicine</w:t>
+      </w:r>
+    </w:p>
+    <w:p>
+      <w:pPr>
+        <w:spacing w:line="276" w:lineRule="auto"/>
+        <w:ind w:firstLine="720"/>
+        <w:jc w:val="both"/>
+      </w:pPr>
+      <w:r>
+        <w:t xml:space="preserve">A challenge associated with remote monitoring is the high variability of the light, angles, and skin tones, which </w:t>
+      </w:r>
+      <w:r>
+        <w:t xml:space="preserve">RM-2 </w:t>
+      </w:r>
+      <w:r>
+        <w:t>pointed out as a significant issue related to "Consistency across users." A strong solution</w:t>
+      </w:r>
+      <w:r>
+        <w:t xml:space="preserve"> </w:t>
+      </w:r>
+      <w:r>
+        <w:t>must shift from the reliance on simple pixel measurement to invariant bio-medical feature development. This would ensure the precision of the clinical result regardless of the lighting conditions within the rural home environment.</w:t>
+      </w:r>
+    </w:p>
+    <w:p>
+      <w:pPr>
+        <w:spacing w:line="276" w:lineRule="auto"/>
+        <w:ind w:firstLine="720"/>
+        <w:jc w:val="both"/>
+      </w:pPr>
+      <w:r>
+        <w:t>To overcome these challenges, this research has set the following objectives related to the clinical scenario of rural DFU patients:</w:t>
+      </w:r>
+    </w:p>
+    <w:p>
+      <w:pPr>
+        <w:spacing w:line="276" w:lineRule="auto"/>
+        <w:jc w:val="both"/>
+      </w:pPr>
+      <w:r>
+        <w:t>•</w:t>
+      </w:r>
+      <w:r>
+        <w:tab/>
+      </w:r>
+      <w:r>
+        <w:rPr>
+          <w:b/>
+          <w:bCs/>
+        </w:rPr>
+        <w:t>Automate Detection using Machine Learning</w:t>
+      </w:r>
+      <w:r>
+        <w:t>: Develop an optimized Random Forest model that can detect ulcers with high sensitivity (0.94 accuracy).</w:t>
+      </w:r>
+    </w:p>
+    <w:p>
+      <w:pPr>
+        <w:spacing w:line="276" w:lineRule="auto"/>
+        <w:jc w:val="both"/>
+      </w:pPr>
+      <w:r>
+        <w:t>•</w:t>
+      </w:r>
+      <w:r>
+        <w:tab/>
+      </w:r>
+      <w:r>
+        <w:rPr>
+          <w:b/>
+          <w:bCs/>
+        </w:rPr>
+        <w:t>Automated Risk Strat</w:t>
+      </w:r>
+      <w:r>
+        <w:rPr>
+          <w:b/>
+          <w:bCs/>
+        </w:rPr>
+        <w:t>egy</w:t>
+      </w:r>
+      <w:r>
+        <w:t>: Implement K-Means clustering to automatically stratify the severity of ulcers into six levels.</w:t>
+      </w:r>
+    </w:p>
+    <w:p>
+      <w:pPr>
+        <w:spacing w:line="276" w:lineRule="auto"/>
+        <w:jc w:val="both"/>
+      </w:pPr>
+      <w:r>
+        <w:t>•</w:t>
+      </w:r>
+      <w:r>
+        <w:tab/>
+      </w:r>
+      <w:r>
+        <w:rPr>
+          <w:b/>
+          <w:bCs/>
+        </w:rPr>
+        <w:t>Direct Decision Support</w:t>
+      </w:r>
+      <w:r>
+        <w:t xml:space="preserve">: Directly map the severity levels to the Wagner Classification System, allowing the immediate </w:t>
+      </w:r>
+      <w:r>
+        <w:t>prioritizing of critical case.</w:t>
+      </w:r>
+      <w:r>
         <w:rPr>
           <w:lang w:val="en-US"/>
         </w:rPr>
-      </w:pPr>
-    </w:p>
-    <w:p>
-      <w:pPr>
-        <w:rPr>
-          <w:lang w:val="en-US"/>
-        </w:rPr>
-      </w:pPr>
-      <w:r>
-        <w:rPr>
-          <w:lang w:val="en-US"/>
-        </w:rPr>
-        <w:br/>
-      </w:r>
-    </w:p>
-    <w:p>
-      <w:pPr>
-        <w:rPr>
-          <w:lang w:val="en-US"/>
-        </w:rPr>
-      </w:pPr>
-      <w:r>
-        <w:rPr>
-          <w:lang w:val="en-US"/>
-        </w:rPr>
         <w:br w:type="page"/>
       </w:r>
     </w:p>
     <w:p>
       <w:pPr>
         <w:pStyle w:val="Heading1"/>
+        <w:spacing w:line="360" w:lineRule="auto"/>
       </w:pPr>
       <w:r>
         <w:lastRenderedPageBreak/>
-        <w:t>Data Description &amp; EDA</w:t>
-      </w:r>
-    </w:p>
-    <w:p/>
-    <w:p>
+        <w:t xml:space="preserve">Data Description &amp; </w:t>
+      </w:r>
+      <w:r>
+        <w:t>E</w:t>
+      </w:r>
+      <w:r>
+        <w:t>xploratory Data Analysis</w:t>
+      </w:r>
+    </w:p>
+    <w:p>
+      <w:pPr>
+        <w:spacing w:line="240" w:lineRule="auto"/>
+        <w:ind w:firstLine="720"/>
+        <w:jc w:val="both"/>
+      </w:pPr>
+      <w:r>
+        <w:t xml:space="preserve">The </w:t>
+      </w:r>
+      <w:r>
+        <w:t>foundation</w:t>
+      </w:r>
+      <w:r>
+        <w:t xml:space="preserve"> of this diagnostic framework relies on a medically validated dataset from Kaggle, Diabetic Foot Ulcer DFU. The project uses the </w:t>
+      </w:r>
+      <w:r>
+        <w:rPr>
+          <w:b/>
+          <w:bCs/>
+        </w:rPr>
+        <w:t>Patches (Ulcer + Healthy)</w:t>
+      </w:r>
+      <w:r>
+        <w:t xml:space="preserve"> directory</w:t>
+      </w:r>
+      <w:r>
+        <w:t xml:space="preserve"> of 512 and 543 pictures respectively</w:t>
+      </w:r>
+      <w:r>
+        <w:t xml:space="preserve">, which includes high-resolution localized pictures of skin tissue, and the </w:t>
+      </w:r>
+      <w:r>
+        <w:rPr>
+          <w:b/>
+          <w:bCs/>
+        </w:rPr>
+        <w:t>TestSet</w:t>
+      </w:r>
+      <w:r>
+        <w:t xml:space="preserve"> directory, containing ulcer pictures for external testing of the model</w:t>
+      </w:r>
+      <w:r>
+        <w:t xml:space="preserve"> of 167 pictures.</w:t>
+      </w:r>
+    </w:p>
+    <w:p>
+      <w:pPr>
+        <w:spacing w:line="240" w:lineRule="auto"/>
+        <w:ind w:firstLine="720"/>
+        <w:jc w:val="both"/>
+      </w:pPr>
+      <w:r>
+        <w:t xml:space="preserve">First, the </w:t>
+      </w:r>
+      <w:r>
+        <w:t xml:space="preserve">pictures </w:t>
+      </w:r>
+      <w:r>
+        <w:t xml:space="preserve">data are pre-processed according to two different pipelines </w:t>
+      </w:r>
+      <w:r>
+        <w:t>to</w:t>
+      </w:r>
+      <w:r>
+        <w:t xml:space="preserve"> make sure that the analysis will be rigorous and well-validated</w:t>
+      </w:r>
+      <w:r>
+        <w:t xml:space="preserve">. The first one is </w:t>
+      </w:r>
+      <w:r>
+        <w:rPr>
+          <w:b/>
+          <w:bCs/>
+        </w:rPr>
+        <w:t>Internal Dataset (0_dfu_features.csv)</w:t>
+      </w:r>
+      <w:r>
+        <w:t>. It compromises b</w:t>
+      </w:r>
+      <w:r>
+        <w:t xml:space="preserve">oth </w:t>
+      </w:r>
+      <w:r>
+        <w:t xml:space="preserve">Patches folder where the </w:t>
+      </w:r>
+      <w:r>
+        <w:rPr>
+          <w:b/>
+          <w:bCs/>
+        </w:rPr>
+        <w:t>Ulcer</w:t>
+      </w:r>
+      <w:r>
+        <w:t xml:space="preserve"> skin is </w:t>
+      </w:r>
+      <w:r>
+        <w:t>mapped</w:t>
+      </w:r>
+      <w:r>
+        <w:t xml:space="preserve"> as 1 and </w:t>
+      </w:r>
+      <w:r>
+        <w:rPr>
+          <w:b/>
+          <w:bCs/>
+        </w:rPr>
+        <w:t>Healthy</w:t>
+      </w:r>
+      <w:r>
+        <w:t xml:space="preserve"> skin is </w:t>
+      </w:r>
+      <w:r>
+        <w:t>mapped</w:t>
+      </w:r>
+      <w:r>
+        <w:t xml:space="preserve"> as 0.</w:t>
+      </w:r>
+      <w:r>
+        <w:t xml:space="preserve"> </w:t>
+      </w:r>
+      <w:r>
+        <w:t>T</w:t>
+      </w:r>
+      <w:r>
+        <w:t>his set is used for the primary training and internal testing of the classification model</w:t>
+      </w:r>
+      <w:r>
+        <w:t xml:space="preserve"> and to </w:t>
+      </w:r>
+      <w:r>
+        <w:t>perform risk stratification.</w:t>
+      </w:r>
+      <w:r>
+        <w:t xml:space="preserve"> The second one is </w:t>
+      </w:r>
+      <w:r>
+        <w:rPr>
+          <w:b/>
+          <w:bCs/>
+        </w:rPr>
+        <w:t>External Validation Set (1_dfu_features_testset.csv):</w:t>
+      </w:r>
+      <w:r>
+        <w:t xml:space="preserve"> A separate collection of ulcer images </w:t>
+      </w:r>
+      <w:r>
+        <w:t xml:space="preserve">only mapped to 1 </w:t>
+      </w:r>
+      <w:r>
+        <w:t xml:space="preserve">used exclusively to validate the robustness of the </w:t>
+      </w:r>
+      <w:r>
+        <w:t>classification</w:t>
+      </w:r>
+      <w:r>
+        <w:t xml:space="preserve"> model</w:t>
+      </w:r>
+      <w:r>
+        <w:t>.</w:t>
+      </w:r>
+    </w:p>
+    <w:p>
+      <w:pPr>
+        <w:spacing w:line="240" w:lineRule="auto"/>
+        <w:ind w:firstLine="360"/>
+      </w:pPr>
+      <w:r>
+        <w:t>To</w:t>
+      </w:r>
+      <w:r>
+        <w:t xml:space="preserve"> address the "Variability in Wound Appearance" and "Inconsistency" problems identified </w:t>
+      </w:r>
+      <w:r>
+        <w:t>by RM-2</w:t>
+      </w:r>
+      <w:r>
+        <w:t>, the following multi-level preprocessing process was developed:</w:t>
+      </w:r>
+    </w:p>
+    <w:p>
+      <w:pPr>
+        <w:pStyle w:val="ListParagraph"/>
+        <w:numPr>
+          <w:ilvl w:val="0"/>
+          <w:numId w:val="7"/>
+        </w:numPr>
+        <w:spacing w:line="240" w:lineRule="auto"/>
+        <w:jc w:val="both"/>
+      </w:pPr>
+      <w:r>
+        <w:rPr>
+          <w:b/>
+          <w:bCs/>
+        </w:rPr>
+        <w:t>Image Standardization</w:t>
+      </w:r>
+      <w:r>
+        <w:rPr>
+          <w:b/>
+          <w:bCs/>
+        </w:rPr>
+        <w:t xml:space="preserve"> and </w:t>
+      </w:r>
+      <w:r>
+        <w:rPr>
+          <w:b/>
+          <w:bCs/>
+        </w:rPr>
+        <w:t>Denoising</w:t>
+      </w:r>
+      <w:r>
+        <w:t>: All images will be uniformed to a standard size of 256</w:t>
+      </w:r>
+      <w:r>
+        <w:t xml:space="preserve"> x </w:t>
+      </w:r>
+      <w:r>
+        <w:t xml:space="preserve">256 pixels. A Median Filter </w:t>
+      </w:r>
+      <w:r>
+        <w:t>is applied because it is e</w:t>
+      </w:r>
+      <w:r>
+        <w:t>xcellent at removing random bright or dark pixels that appear as speckles</w:t>
+      </w:r>
+      <w:r>
+        <w:t xml:space="preserve"> and</w:t>
+      </w:r>
+      <w:r>
+        <w:t xml:space="preserve"> the wound edge will be preserved, which is a key in distinguishing the boundaries</w:t>
+      </w:r>
+    </w:p>
+    <w:p>
+      <w:pPr>
+        <w:pStyle w:val="ListParagraph"/>
+        <w:numPr>
+          <w:ilvl w:val="0"/>
+          <w:numId w:val="6"/>
+        </w:numPr>
+        <w:spacing w:line="240" w:lineRule="auto"/>
+        <w:jc w:val="both"/>
+      </w:pPr>
+      <w:r>
+        <w:rPr>
+          <w:b/>
+          <w:bCs/>
+        </w:rPr>
+        <w:t xml:space="preserve">Clinical </w:t>
+      </w:r>
+      <w:r>
+        <w:rPr>
+          <w:b/>
+          <w:bCs/>
+        </w:rPr>
+        <w:t>Colo</w:t>
+      </w:r>
+      <w:r>
+        <w:rPr>
+          <w:b/>
+          <w:bCs/>
+        </w:rPr>
+        <w:t>u</w:t>
+      </w:r>
+      <w:r>
+        <w:rPr>
+          <w:b/>
+          <w:bCs/>
+        </w:rPr>
+        <w:t>r Space Transformation</w:t>
+      </w:r>
+      <w:r>
+        <w:t xml:space="preserve">: Contrary to conventional RGB </w:t>
+      </w:r>
+      <w:r>
+        <w:t>colour</w:t>
+      </w:r>
+      <w:r>
+        <w:t xml:space="preserve"> space, pictures are transformed into CIE LAB </w:t>
+      </w:r>
+      <w:r>
+        <w:t>colour</w:t>
+      </w:r>
+      <w:r>
+        <w:t xml:space="preserve"> space. This ensures that Lightness, which identifies necrosis, as well as </w:t>
+      </w:r>
+      <w:r>
+        <w:t>Red Green</w:t>
+      </w:r>
+      <w:r>
+        <w:t xml:space="preserve"> axis</w:t>
+      </w:r>
+      <w:r>
+        <w:t xml:space="preserve"> </w:t>
+      </w:r>
+      <w:r>
+        <w:t>to</w:t>
+      </w:r>
+      <w:r>
+        <w:t xml:space="preserve"> </w:t>
+      </w:r>
+      <w:r>
+        <w:t>quantify</w:t>
+      </w:r>
+      <w:r>
+        <w:t xml:space="preserve"> </w:t>
+      </w:r>
+      <w:r>
+        <w:t>erythema</w:t>
+      </w:r>
+      <w:r>
+        <w:t>. This makes the system less</w:t>
+      </w:r>
+      <w:r>
+        <w:t xml:space="preserve"> affected by varying light conditions prevalent in rural homes.</w:t>
+      </w:r>
+    </w:p>
+    <w:p>
+      <w:pPr>
+        <w:pStyle w:val="ListParagraph"/>
+        <w:numPr>
+          <w:ilvl w:val="0"/>
+          <w:numId w:val="6"/>
+        </w:numPr>
+        <w:spacing w:line="240" w:lineRule="auto"/>
+        <w:jc w:val="both"/>
+      </w:pPr>
+      <w:r>
+        <w:rPr>
+          <w:b/>
+          <w:bCs/>
+        </w:rPr>
+        <w:t>Morphological Segmentation:</w:t>
+      </w:r>
+      <w:r>
+        <w:t xml:space="preserve"> </w:t>
+      </w:r>
+      <w:r>
+        <w:t>Otsu’s Thresholding on the Lightness channel is employed for automatically extracting the major wound region from the surrounding healthy skin.</w:t>
+      </w:r>
+    </w:p>
+    <w:p>
+      <w:pPr>
+        <w:pStyle w:val="ListParagraph"/>
+        <w:numPr>
+          <w:ilvl w:val="0"/>
+          <w:numId w:val="6"/>
+        </w:numPr>
+        <w:spacing w:line="240" w:lineRule="auto"/>
+        <w:jc w:val="both"/>
+      </w:pPr>
+      <w:r>
+        <w:rPr>
+          <w:b/>
+          <w:bCs/>
+        </w:rPr>
+        <w:t>Dealing with Missing Values in Outlier Data</w:t>
+      </w:r>
+      <w:r>
+        <w:t xml:space="preserve">: </w:t>
+      </w:r>
+      <w:r>
+        <w:t xml:space="preserve">Effective error handling is taken care of in this process, meaning that if there exists any image where it is not possible to segment out the main affected area, then it is avoided completely with the following code: </w:t>
+      </w:r>
+      <w:r>
+        <w:t>(</w:t>
+      </w:r>
+      <w:r>
+        <w:t xml:space="preserve">in case of not </w:t>
+      </w:r>
+      <w:r>
+        <w:t>props</w:t>
+      </w:r>
+      <w:r>
+        <w:t xml:space="preserve">: </w:t>
+      </w:r>
+      <w:r>
+        <w:t>return None</w:t>
+      </w:r>
+      <w:r>
+        <w:t>)</w:t>
+      </w:r>
+      <w:r>
+        <w:t>.</w:t>
+      </w:r>
+    </w:p>
+    <w:p>
+      <w:pPr>
+        <w:spacing w:line="240" w:lineRule="auto"/>
+        <w:ind w:firstLine="360"/>
+        <w:jc w:val="both"/>
+      </w:pPr>
+      <w:r>
+        <w:t>The transformation from raw image</w:t>
+      </w:r>
+      <w:r>
+        <w:t xml:space="preserve">s to csv dataset is </w:t>
+      </w:r>
+      <w:r>
+        <w:t xml:space="preserve">achieved through the extraction </w:t>
+      </w:r>
+      <w:r>
+        <w:t>of seven distinct features</w:t>
+      </w:r>
+      <w:r>
+        <w:t xml:space="preserve"> which is shown in</w:t>
+      </w:r>
+      <w:r>
+        <w:t xml:space="preserve"> </w:t>
+      </w:r>
+      <w:r>
+        <w:fldChar w:fldCharType="begin"/>
+      </w:r>
+      <w:r>
+        <w:instrText xml:space="preserve"> REF _Ref219506613 \h </w:instrText>
+      </w:r>
+      <w:r>
+        <w:instrText xml:space="preserve"> \* MERGEFORMAT </w:instrText>
+      </w:r>
+      <w:r>
+        <w:fldChar w:fldCharType="separate"/>
+      </w:r>
+      <w:r>
+        <w:t>Ta</w:t>
+      </w:r>
+      <w:r>
+        <w:t>b</w:t>
+      </w:r>
+      <w:r>
+        <w:t xml:space="preserve">le </w:t>
+      </w:r>
+      <w:r>
+        <w:rPr>
+          <w:noProof/>
+        </w:rPr>
+        <w:t>1</w:t>
+      </w:r>
+      <w:r>
+        <w:fldChar w:fldCharType="end"/>
+      </w:r>
+      <w:r>
+        <w:t>.</w:t>
+      </w:r>
+    </w:p>
+    <w:p>
+      <w:pPr>
+        <w:pStyle w:val="Caption"/>
+        <w:keepNext/>
+        <w:spacing w:after="0"/>
+        <w:jc w:val="center"/>
+      </w:pPr>
+      <w:bookmarkStart w:id="0" w:name="_Ref219506613"/>
+      <w:r>
+        <w:t xml:space="preserve">Table </w:t>
+      </w:r>
+      <w:r>
+        <w:fldChar w:fldCharType="begin"/>
+      </w:r>
+      <w:r>
+        <w:instrText xml:space="preserve"> SEQ Table \* ARABIC </w:instrText>
+      </w:r>
+      <w:r>
+        <w:fldChar w:fldCharType="separate"/>
+      </w:r>
+      <w:r>
+        <w:rPr>
+          <w:noProof/>
+        </w:rPr>
+        <w:t>1</w:t>
+      </w:r>
+      <w:r>
+        <w:fldChar w:fldCharType="end"/>
+      </w:r>
+      <w:bookmarkEnd w:id="0"/>
+      <w:r>
+        <w:t>: Feature Extraction</w:t>
+      </w:r>
+    </w:p>
+    <w:tbl>
+      <w:tblPr>
+        <w:tblStyle w:val="TableGrid"/>
+        <w:tblW w:w="9776" w:type="dxa"/>
+        <w:tblLook w:val="04A0" w:firstRow="1" w:lastRow="0" w:firstColumn="1" w:lastColumn="0" w:noHBand="0" w:noVBand="1"/>
+      </w:tblPr>
+      <w:tblGrid>
+        <w:gridCol w:w="1555"/>
+        <w:gridCol w:w="3685"/>
+        <w:gridCol w:w="4536"/>
+      </w:tblGrid>
+      <w:tr>
+        <w:tc>
+          <w:tcPr>
+            <w:tcW w:w="1555" w:type="dxa"/>
+          </w:tcPr>
+          <w:p>
+            <w:pPr>
+              <w:jc w:val="center"/>
+            </w:pPr>
+            <w:r>
+              <w:t>Group</w:t>
+            </w:r>
+          </w:p>
+        </w:tc>
+        <w:tc>
+          <w:tcPr>
+            <w:tcW w:w="3685" w:type="dxa"/>
+          </w:tcPr>
+          <w:p>
+            <w:pPr>
+              <w:jc w:val="center"/>
+            </w:pPr>
+            <w:r>
+              <w:t>Features</w:t>
+            </w:r>
+          </w:p>
+        </w:tc>
+        <w:tc>
+          <w:tcPr>
+            <w:tcW w:w="4536" w:type="dxa"/>
+          </w:tcPr>
+          <w:p>
+            <w:pPr>
+              <w:jc w:val="center"/>
+            </w:pPr>
+            <w:r>
+              <w:t>Purpose</w:t>
+            </w:r>
+          </w:p>
+        </w:tc>
+      </w:tr>
+      <w:tr>
+        <w:tc>
+          <w:tcPr>
+            <w:tcW w:w="1555" w:type="dxa"/>
+          </w:tcPr>
+          <w:p>
+            <w:pPr>
+              <w:jc w:val="both"/>
+            </w:pPr>
+            <w:r>
+              <w:t>Geometric Features</w:t>
+            </w:r>
+          </w:p>
+        </w:tc>
+        <w:tc>
+          <w:tcPr>
+            <w:tcW w:w="3685" w:type="dxa"/>
+          </w:tcPr>
+          <w:p>
+            <w:pPr>
+              <w:jc w:val="both"/>
+            </w:pPr>
+            <w:r>
+              <w:t>Area</w:t>
+            </w:r>
+            <w:r>
+              <w:t xml:space="preserve">, </w:t>
+            </w:r>
+            <w:r>
+              <w:t>Pe</w:t>
+            </w:r>
+            <w:r>
+              <w:t>rimeter</w:t>
+            </w:r>
+            <w:r>
+              <w:t xml:space="preserve">, </w:t>
+            </w:r>
+            <w:r>
+              <w:t>S</w:t>
+            </w:r>
+            <w:r>
+              <w:t>olidity</w:t>
+            </w:r>
+            <w:r>
+              <w:t xml:space="preserve"> &amp; </w:t>
+            </w:r>
+            <w:r>
+              <w:t>E</w:t>
+            </w:r>
+            <w:r>
+              <w:t>ccentrici</w:t>
+            </w:r>
+            <w:r>
+              <w:t>ty</w:t>
+            </w:r>
+          </w:p>
+        </w:tc>
+        <w:tc>
+          <w:tcPr>
+            <w:tcW w:w="4536" w:type="dxa"/>
+            <w:vAlign w:val="center"/>
+          </w:tcPr>
+          <w:p>
+            <w:r>
+              <w:t>C</w:t>
+            </w:r>
+            <w:r>
+              <w:t>alculated to refine the basic metrics used by Group RM-2</w:t>
+            </w:r>
+          </w:p>
+        </w:tc>
+      </w:tr>
+      <w:tr>
+        <w:tc>
+          <w:tcPr>
+            <w:tcW w:w="1555" w:type="dxa"/>
+          </w:tcPr>
+          <w:p>
+            <w:pPr>
+              <w:jc w:val="both"/>
+            </w:pPr>
+            <w:r>
+              <w:t>Bio-Medical Features</w:t>
+            </w:r>
+          </w:p>
+        </w:tc>
+        <w:tc>
+          <w:tcPr>
+            <w:tcW w:w="3685" w:type="dxa"/>
+          </w:tcPr>
+          <w:p>
+            <w:pPr>
+              <w:jc w:val="both"/>
+            </w:pPr>
+            <w:r>
+              <w:t xml:space="preserve">Erythema Index (mean A-channel) </w:t>
+            </w:r>
+          </w:p>
+          <w:p>
+            <w:pPr>
+              <w:jc w:val="both"/>
+            </w:pPr>
+            <w:r>
+              <w:t>Necrosis Index (mean L-channel)</w:t>
+            </w:r>
+          </w:p>
+        </w:tc>
+        <w:tc>
+          <w:tcPr>
+            <w:tcW w:w="4536" w:type="dxa"/>
+            <w:vAlign w:val="center"/>
+          </w:tcPr>
+          <w:p>
+            <w:r>
+              <w:t>C</w:t>
+            </w:r>
+            <w:r>
+              <w:t>alculated to provide the biological context</w:t>
+            </w:r>
+          </w:p>
+        </w:tc>
+      </w:tr>
+      <w:tr>
+        <w:tc>
+          <w:tcPr>
+            <w:tcW w:w="1555" w:type="dxa"/>
+          </w:tcPr>
+          <w:p>
+            <w:pPr>
+              <w:jc w:val="both"/>
+            </w:pPr>
+            <w:r>
+              <w:t>Tissue Complexity</w:t>
+            </w:r>
+          </w:p>
+        </w:tc>
+        <w:tc>
+          <w:tcPr>
+            <w:tcW w:w="3685" w:type="dxa"/>
+          </w:tcPr>
+          <w:p>
+            <w:pPr>
+              <w:jc w:val="both"/>
+            </w:pPr>
+            <w:r>
+              <w:t>Colour Variance</w:t>
+            </w:r>
+            <w:r>
+              <w:t xml:space="preserve"> </w:t>
+            </w:r>
+            <w:r>
+              <w:t>(</w:t>
+            </w:r>
+            <w:r>
+              <w:t>standard deviation of the image</w:t>
+            </w:r>
+            <w:r>
+              <w:t>)</w:t>
+            </w:r>
+          </w:p>
+        </w:tc>
+        <w:tc>
+          <w:tcPr>
+            <w:tcW w:w="4536" w:type="dxa"/>
+            <w:vAlign w:val="center"/>
+          </w:tcPr>
+          <w:p>
+            <w:r>
+              <w:t>U</w:t>
+            </w:r>
+            <w:r>
+              <w:t>sed as digital fingerprint for the heterogeneity of complex ulcerous tissue</w:t>
+            </w:r>
+          </w:p>
+        </w:tc>
+      </w:tr>
+    </w:tbl>
+    <w:p>
+      <w:pPr>
+        <w:spacing w:before="240" w:line="240" w:lineRule="auto"/>
+        <w:ind w:firstLine="720"/>
+        <w:jc w:val="both"/>
+      </w:pPr>
+      <w:r>
+        <w:lastRenderedPageBreak/>
+        <w:t>The EDA phase was conducted to identify the statistical patterns that distinguish healthy skin from ulcerous tissue.</w:t>
+      </w:r>
+      <w:r>
+        <w:t xml:space="preserve"> </w:t>
+      </w:r>
+      <w:r>
+        <w:t>The univariate distributions reveal the spread and density of the seven extracted features across the</w:t>
+      </w:r>
+      <w:r>
+        <w:t xml:space="preserve"> total </w:t>
+      </w:r>
+      <w:r>
+        <w:t>of</w:t>
+      </w:r>
+      <w:r>
+        <w:t xml:space="preserve"> 1,055 data points</w:t>
+      </w:r>
+      <w:r>
+        <w:t xml:space="preserve"> in </w:t>
+      </w:r>
+      <w:r>
+        <w:fldChar w:fldCharType="begin"/>
+      </w:r>
+      <w:r>
+        <w:instrText xml:space="preserve"> REF _Ref219507906 \h </w:instrText>
+      </w:r>
+      <w:r>
+        <w:instrText xml:space="preserve"> \* MERGEFORMAT </w:instrText>
+      </w:r>
+      <w:r>
+        <w:fldChar w:fldCharType="separate"/>
+      </w:r>
+      <w:r>
+        <w:t xml:space="preserve">Figure </w:t>
+      </w:r>
+      <w:r>
+        <w:rPr>
+          <w:noProof/>
+        </w:rPr>
+        <w:t>1</w:t>
+      </w:r>
+      <w:r>
+        <w:fldChar w:fldCharType="end"/>
+      </w:r>
+      <w:r>
+        <w:t>.</w:t>
+      </w:r>
+    </w:p>
+    <w:p>
+      <w:pPr>
+        <w:keepNext/>
+        <w:spacing w:line="240" w:lineRule="auto"/>
+        <w:jc w:val="center"/>
+      </w:pPr>
+      <w:r>
+        <w:drawing>
+          <wp:inline distT="0" distB="0" distL="0" distR="0" wp14:anchorId="197A1398" wp14:editId="1C27C18D">
+            <wp:extent cx="3656878" cy="2510306"/>
+            <wp:effectExtent l="0" t="0" r="1270" b="4445"/>
+            <wp:docPr id="1711857266" name="Picture 1"/>
+            <wp:cNvGraphicFramePr>
+              <a:graphicFrameLocks xmlns:a="http://schemas.openxmlformats.org/drawingml/2006/main" noChangeAspect="1"/>
+            </wp:cNvGraphicFramePr>
+            <a:graphic xmlns:a="http://schemas.openxmlformats.org/drawingml/2006/main">
+              <a:graphicData uri="http://schemas.openxmlformats.org/drawingml/2006/picture">
+                <pic:pic xmlns:pic="http://schemas.openxmlformats.org/drawingml/2006/picture">
+                  <pic:nvPicPr>
+                    <pic:cNvPr id="1711857266" name=""/>
+                    <pic:cNvPicPr/>
+                  </pic:nvPicPr>
+                  <pic:blipFill>
+                    <a:blip r:embed="rId11"/>
+                    <a:stretch>
+                      <a:fillRect/>
+                    </a:stretch>
+                  </pic:blipFill>
+                  <pic:spPr>
+                    <a:xfrm>
+                      <a:off x="0" y="0"/>
+                      <a:ext cx="3671907" cy="2520623"/>
+                    </a:xfrm>
+                    <a:prstGeom prst="rect">
+                      <a:avLst/>
+                    </a:prstGeom>
+                  </pic:spPr>
+                </pic:pic>
+              </a:graphicData>
+            </a:graphic>
+          </wp:inline>
+        </w:drawing>
+      </w:r>
+    </w:p>
+    <w:p>
+      <w:pPr>
+        <w:pStyle w:val="Caption"/>
+        <w:jc w:val="center"/>
+      </w:pPr>
+      <w:bookmarkStart w:id="1" w:name="_Ref219507906"/>
+      <w:r>
+        <w:t xml:space="preserve">Figure </w:t>
+      </w:r>
+      <w:r>
+        <w:fldChar w:fldCharType="begin"/>
+      </w:r>
+      <w:r>
+        <w:instrText xml:space="preserve"> SEQ Figure \* ARABIC </w:instrText>
+      </w:r>
+      <w:r>
+        <w:fldChar w:fldCharType="separate"/>
+      </w:r>
+      <w:r>
+        <w:rPr>
+          <w:noProof/>
+        </w:rPr>
+        <w:t>1</w:t>
+      </w:r>
+      <w:r>
+        <w:fldChar w:fldCharType="end"/>
+      </w:r>
+      <w:bookmarkEnd w:id="1"/>
+      <w:r>
+        <w:t>: Univariate Feature Distribution</w:t>
+      </w:r>
+    </w:p>
+    <w:p>
+      <w:pPr>
+        <w:spacing w:line="240" w:lineRule="auto"/>
+        <w:ind w:firstLine="720"/>
+        <w:jc w:val="both"/>
+      </w:pPr>
+      <w:r>
+        <w:t>M</w:t>
+      </w:r>
+      <w:r>
+        <w:t>etrics like area and perimeter show a wide range of values with a right-skewed distribution, confirming the high variability in ulcer sizes that makes simple geometric tracking unreliable.</w:t>
+      </w:r>
+      <w:r>
+        <w:t xml:space="preserve"> </w:t>
+      </w:r>
+      <w:r>
+        <w:t>Features such as erythema_index and necrosis_index exhibit more Gaussian-like</w:t>
+      </w:r>
+      <w:r>
+        <w:t xml:space="preserve"> </w:t>
+      </w:r>
+      <w:r>
+        <w:t>distributions, which are generally more stable for machine learning models.</w:t>
+      </w:r>
+      <w:r>
+        <w:t xml:space="preserve"> </w:t>
+      </w:r>
+      <w:r>
+        <w:t>color_variance shows a distinct spread, providing a</w:t>
+      </w:r>
+      <w:r>
+        <w:t xml:space="preserve"> </w:t>
+      </w:r>
+      <w:r>
+        <w:t>heterogeneous nature of ulcerated tissue.</w:t>
+      </w:r>
+    </w:p>
+    <w:p>
+      <w:pPr>
+        <w:keepNext/>
+        <w:spacing w:after="0" w:line="240" w:lineRule="auto"/>
+        <w:jc w:val="center"/>
+      </w:pPr>
+      <w:r>
+        <w:drawing>
+          <wp:inline distT="0" distB="0" distL="0" distR="0" wp14:anchorId="1B5E2CE7" wp14:editId="7A8FCD94">
+            <wp:extent cx="3778250" cy="3237005"/>
+            <wp:effectExtent l="0" t="0" r="0" b="1905"/>
+            <wp:docPr id="1787722191" name="Picture 1"/>
+            <wp:cNvGraphicFramePr>
+              <a:graphicFrameLocks xmlns:a="http://schemas.openxmlformats.org/drawingml/2006/main" noChangeAspect="1"/>
+            </wp:cNvGraphicFramePr>
+            <a:graphic xmlns:a="http://schemas.openxmlformats.org/drawingml/2006/main">
+              <a:graphicData uri="http://schemas.openxmlformats.org/drawingml/2006/picture">
+                <pic:pic xmlns:pic="http://schemas.openxmlformats.org/drawingml/2006/picture">
+                  <pic:nvPicPr>
+                    <pic:cNvPr id="1787722191" name=""/>
+                    <pic:cNvPicPr/>
+                  </pic:nvPicPr>
+                  <pic:blipFill>
+                    <a:blip r:embed="rId12"/>
+                    <a:stretch>
+                      <a:fillRect/>
+                    </a:stretch>
+                  </pic:blipFill>
+                  <pic:spPr>
+                    <a:xfrm>
+                      <a:off x="0" y="0"/>
+                      <a:ext cx="3780370" cy="3238821"/>
+                    </a:xfrm>
+                    <a:prstGeom prst="rect">
+                      <a:avLst/>
+                    </a:prstGeom>
+                  </pic:spPr>
+                </pic:pic>
+              </a:graphicData>
+            </a:graphic>
+          </wp:inline>
+        </w:drawing>
+      </w:r>
+    </w:p>
+    <w:p>
+      <w:pPr>
+        <w:pStyle w:val="Caption"/>
+        <w:jc w:val="center"/>
+      </w:pPr>
+      <w:bookmarkStart w:id="2" w:name="_Ref219508314"/>
+      <w:r>
+        <w:t xml:space="preserve">Figure </w:t>
+      </w:r>
+      <w:r>
+        <w:fldChar w:fldCharType="begin"/>
+      </w:r>
+      <w:r>
+        <w:instrText xml:space="preserve"> SEQ Figure \* ARABIC </w:instrText>
+      </w:r>
+      <w:r>
+        <w:fldChar w:fldCharType="separate"/>
+      </w:r>
+      <w:r>
+        <w:rPr>
+          <w:noProof/>
+        </w:rPr>
+        <w:t>2</w:t>
+      </w:r>
+      <w:r>
+        <w:fldChar w:fldCharType="end"/>
+      </w:r>
+      <w:bookmarkEnd w:id="2"/>
+      <w:r>
+        <w:t>: Boxplot Ulcer &amp; Healthy</w:t>
+      </w:r>
+    </w:p>
+    <w:p>
+      <w:pPr>
+        <w:spacing w:line="240" w:lineRule="auto"/>
+        <w:ind w:firstLine="720"/>
+        <w:jc w:val="both"/>
+      </w:pPr>
+      <w:r>
+        <w:t>A comparative analysis using side-by-side boxplots</w:t>
+      </w:r>
+      <w:r>
+        <w:t xml:space="preserve"> in </w:t>
+      </w:r>
+      <w:r>
+        <w:fldChar w:fldCharType="begin"/>
+      </w:r>
+      <w:r>
+        <w:instrText xml:space="preserve"> REF _Ref219508314 \h </w:instrText>
+      </w:r>
+      <w:r>
+        <w:instrText xml:space="preserve"> \* MERGEFORMAT </w:instrText>
+      </w:r>
+      <w:r>
+        <w:fldChar w:fldCharType="separate"/>
+      </w:r>
+      <w:r>
+        <w:t xml:space="preserve">Figure </w:t>
+      </w:r>
+      <w:r>
+        <w:rPr>
+          <w:noProof/>
+        </w:rPr>
+        <w:t>2</w:t>
+      </w:r>
+      <w:r>
+        <w:fldChar w:fldCharType="end"/>
+      </w:r>
+      <w:r>
+        <w:t xml:space="preserve"> </w:t>
+      </w:r>
+      <w:r>
+        <w:t>highlights the effectiveness of the engineered features in separating the two classes.</w:t>
+      </w:r>
+    </w:p>
+    <w:p>
+      <w:pPr>
+        <w:spacing w:line="240" w:lineRule="auto"/>
+        <w:ind w:firstLine="720"/>
+        <w:jc w:val="both"/>
+      </w:pPr>
+      <w:r>
+        <w:lastRenderedPageBreak/>
+        <w:t xml:space="preserve">The </w:t>
+      </w:r>
+      <w:r>
+        <w:t xml:space="preserve">Color </w:t>
+      </w:r>
+      <w:r>
+        <w:t>_</w:t>
+      </w:r>
+      <w:r>
+        <w:t>v</w:t>
+      </w:r>
+      <w:r>
+        <w:t xml:space="preserve">ariance </w:t>
+      </w:r>
+      <w:r>
+        <w:t xml:space="preserve">boxplot shows the most significant separation. Ulcers exhibit a significantly higher mean </w:t>
+      </w:r>
+      <w:r>
+        <w:t>colour</w:t>
+      </w:r>
+      <w:r>
+        <w:t xml:space="preserve"> variance compared to healthy skin, confirming that the chaotic </w:t>
+      </w:r>
+      <w:r>
+        <w:t>colours</w:t>
+      </w:r>
+      <w:r>
+        <w:t xml:space="preserve"> of wound beds are a primary diagnostic driver.</w:t>
+      </w:r>
+      <w:r>
+        <w:t xml:space="preserve"> </w:t>
+      </w:r>
+      <w:r>
+        <w:t>Ulcerous regions show a lower necrosis_index</w:t>
+      </w:r>
+      <w:r>
+        <w:t xml:space="preserve"> </w:t>
+      </w:r>
+      <w:r>
+        <w:t>and lower solidity compared to healthy skin. Clinically, this reflects the darker tissue tones and the more irregular, non-convex boundaries typical of active diabetic ulcers.</w:t>
+      </w:r>
+      <w:r>
+        <w:t xml:space="preserve"> A</w:t>
+      </w:r>
+      <w:r>
+        <w:t>rea shows a high degree of overlap between the two classes statistically proving why the junior team's reliance on simple size was insufficient for automated detection.</w:t>
+      </w:r>
+    </w:p>
+    <w:p>
+      <w:pPr>
+        <w:keepNext/>
+        <w:spacing w:line="240" w:lineRule="auto"/>
+        <w:jc w:val="center"/>
+      </w:pPr>
+      <w:r>
+        <w:drawing>
+          <wp:inline distT="0" distB="0" distL="0" distR="0" wp14:anchorId="0A5F7542" wp14:editId="5EC846C7">
+            <wp:extent cx="2903220" cy="2660882"/>
+            <wp:effectExtent l="0" t="0" r="0" b="6350"/>
+            <wp:docPr id="644192266" name="Picture 1"/>
+            <wp:cNvGraphicFramePr>
+              <a:graphicFrameLocks xmlns:a="http://schemas.openxmlformats.org/drawingml/2006/main" noChangeAspect="1"/>
+            </wp:cNvGraphicFramePr>
+            <a:graphic xmlns:a="http://schemas.openxmlformats.org/drawingml/2006/main">
+              <a:graphicData uri="http://schemas.openxmlformats.org/drawingml/2006/picture">
+                <pic:pic xmlns:pic="http://schemas.openxmlformats.org/drawingml/2006/picture">
+                  <pic:nvPicPr>
+                    <pic:cNvPr id="644192266" name=""/>
+                    <pic:cNvPicPr/>
+                  </pic:nvPicPr>
+                  <pic:blipFill>
+                    <a:blip r:embed="rId13"/>
+                    <a:stretch>
+                      <a:fillRect/>
+                    </a:stretch>
+                  </pic:blipFill>
+                  <pic:spPr>
+                    <a:xfrm>
+                      <a:off x="0" y="0"/>
+                      <a:ext cx="2910944" cy="2667962"/>
+                    </a:xfrm>
+                    <a:prstGeom prst="rect">
+                      <a:avLst/>
+                    </a:prstGeom>
+                  </pic:spPr>
+                </pic:pic>
+              </a:graphicData>
+            </a:graphic>
+          </wp:inline>
+        </w:drawing>
+      </w:r>
+    </w:p>
+    <w:p>
+      <w:pPr>
+        <w:pStyle w:val="Caption"/>
+        <w:jc w:val="center"/>
+      </w:pPr>
+      <w:bookmarkStart w:id="3" w:name="_Ref219508887"/>
+      <w:r>
+        <w:t xml:space="preserve">Figure </w:t>
+      </w:r>
+      <w:r>
+        <w:fldChar w:fldCharType="begin"/>
+      </w:r>
+      <w:r>
+        <w:instrText xml:space="preserve"> SEQ Figure \* ARABIC </w:instrText>
+      </w:r>
+      <w:r>
+        <w:fldChar w:fldCharType="separate"/>
+      </w:r>
+      <w:r>
+        <w:rPr>
+          <w:noProof/>
+        </w:rPr>
+        <w:t>3</w:t>
+      </w:r>
+      <w:r>
+        <w:fldChar w:fldCharType="end"/>
+      </w:r>
+      <w:bookmarkEnd w:id="3"/>
+      <w:r>
+        <w:t>: Correlation Heatmap</w:t>
+      </w:r>
+    </w:p>
+    <w:p>
+      <w:pPr>
+        <w:spacing w:line="240" w:lineRule="auto"/>
+        <w:ind w:firstLine="720"/>
+        <w:jc w:val="both"/>
+      </w:pPr>
+      <w:r>
+        <w:t xml:space="preserve">The correlation heatmap </w:t>
+      </w:r>
+      <w:r>
+        <w:t xml:space="preserve">in </w:t>
+      </w:r>
+      <w:r>
+        <w:fldChar w:fldCharType="begin"/>
+      </w:r>
+      <w:r>
+        <w:instrText xml:space="preserve"> REF _Ref219508887 \h </w:instrText>
+      </w:r>
+      <w:r>
+        <w:instrText xml:space="preserve"> \* MERGEFORMAT </w:instrText>
+      </w:r>
+      <w:r>
+        <w:fldChar w:fldCharType="separate"/>
+      </w:r>
+      <w:r>
+        <w:t xml:space="preserve">Figure </w:t>
+      </w:r>
+      <w:r>
+        <w:rPr>
+          <w:noProof/>
+        </w:rPr>
+        <w:t>3</w:t>
+      </w:r>
+      <w:r>
+        <w:fldChar w:fldCharType="end"/>
+      </w:r>
+      <w:r>
+        <w:t xml:space="preserve"> </w:t>
+      </w:r>
+      <w:r>
+        <w:t>was utilized to identify relationships between features and ensure the model is not trained on redundant data.</w:t>
+      </w:r>
+    </w:p>
+    <w:p>
+      <w:pPr>
+        <w:spacing w:line="240" w:lineRule="auto"/>
+        <w:ind w:firstLine="720"/>
+        <w:jc w:val="both"/>
+      </w:pPr>
+      <w:r>
+        <w:t xml:space="preserve">Area </w:t>
+      </w:r>
+      <w:r>
+        <w:t>vs</w:t>
+      </w:r>
+      <w:r>
+        <w:t xml:space="preserve"> Perimeter </w:t>
+      </w:r>
+      <w:r>
+        <w:t xml:space="preserve">show a </w:t>
+      </w:r>
+      <w:r>
+        <w:t>moderate positive correlation</w:t>
+      </w:r>
+      <w:r>
+        <w:t xml:space="preserve"> of 0.48</w:t>
+      </w:r>
+      <w:r>
+        <w:t>, as larger wounds naturally tend to have longer boundaries. However, the correlation is not high enough to warrant dropping either, as they capture different aspects of wound shape.</w:t>
+      </w:r>
+      <w:r>
+        <w:t xml:space="preserve"> </w:t>
+      </w:r>
+      <w:r>
+        <w:t xml:space="preserve">Erythema </w:t>
+      </w:r>
+      <w:r>
+        <w:t xml:space="preserve">vs </w:t>
+      </w:r>
+      <w:r>
+        <w:t xml:space="preserve">Color Variance </w:t>
+      </w:r>
+      <w:r>
+        <w:t xml:space="preserve">show the </w:t>
+      </w:r>
+      <w:r>
+        <w:t xml:space="preserve">strongest positive correlation </w:t>
+      </w:r>
+      <w:r>
+        <w:t xml:space="preserve">of 0.39 </w:t>
+      </w:r>
+      <w:r>
+        <w:t>among the b</w:t>
+      </w:r>
+      <w:r>
+        <w:t>iomedical</w:t>
+      </w:r>
+      <w:r>
+        <w:t xml:space="preserve"> feature</w:t>
+      </w:r>
+      <w:r>
+        <w:t>s</w:t>
+      </w:r>
+      <w:r>
+        <w:t>. It suggests that as inflammation (redness) increases, the wound bed often becomes more heterogeneous and complex</w:t>
+      </w:r>
+      <w:r>
+        <w:t xml:space="preserve">. </w:t>
+      </w:r>
+      <w:r>
+        <w:t>Eccentricity vs. Area</w:t>
+      </w:r>
+      <w:r>
+        <w:t xml:space="preserve"> shows a</w:t>
+      </w:r>
+      <w:r>
+        <w:t xml:space="preserve"> moderate negative correlation</w:t>
+      </w:r>
+      <w:r>
+        <w:t xml:space="preserve"> of -0.50</w:t>
+      </w:r>
+      <w:r>
+        <w:t xml:space="preserve"> suggests that as ulcers grow larger, they tend to become less elongated and more circular or irregular in shape.</w:t>
+      </w:r>
+      <w:r>
+        <w:t xml:space="preserve"> </w:t>
+      </w:r>
+      <w:r>
+        <w:t xml:space="preserve">For </w:t>
+      </w:r>
+      <w:r>
+        <w:t>Area vs. Color Variance</w:t>
+      </w:r>
+      <w:r>
+        <w:t xml:space="preserve">, the corelation is </w:t>
+      </w:r>
+      <w:r>
+        <w:t>near-zero</w:t>
+      </w:r>
+      <w:r>
+        <w:t xml:space="preserve"> of 0.038</w:t>
+      </w:r>
+      <w:r>
+        <w:t xml:space="preserve"> between the size of a wound and its tissue complexity. This statistically proves that a small ulcer can be biologically more severe (high variance) than a large, stable one.</w:t>
+      </w:r>
+    </w:p>
+    <w:p>
+      <w:pPr>
+        <w:spacing w:line="240" w:lineRule="auto"/>
+        <w:ind w:firstLine="720"/>
+        <w:jc w:val="both"/>
+      </w:pPr>
+    </w:p>
+    <w:p>
+      <w:pPr>
+        <w:spacing w:line="360" w:lineRule="auto"/>
+      </w:pPr>
       <w:r>
         <w:br w:type="page"/>
       </w:r>
@@ -204,14 +2265,22 @@
     <w:p>
       <w:pPr>
         <w:pStyle w:val="Heading1"/>
+        <w:spacing w:line="360" w:lineRule="auto"/>
       </w:pPr>
       <w:r>
         <w:lastRenderedPageBreak/>
         <w:t>Proposed AI-based Solution Concept</w:t>
       </w:r>
     </w:p>
-    <w:p/>
-    <w:p>
+    <w:p>
+      <w:pPr>
+        <w:spacing w:line="360" w:lineRule="auto"/>
+      </w:pPr>
+    </w:p>
+    <w:p>
+      <w:pPr>
+        <w:spacing w:line="360" w:lineRule="auto"/>
+      </w:pPr>
       <w:r>
         <w:br w:type="page"/>
       </w:r>
@@ -219,14 +2288,22 @@
     <w:p>
       <w:pPr>
         <w:pStyle w:val="Heading1"/>
+        <w:spacing w:line="360" w:lineRule="auto"/>
       </w:pPr>
       <w:r>
         <w:lastRenderedPageBreak/>
         <w:t>Results &amp; Discussion</w:t>
       </w:r>
     </w:p>
-    <w:p/>
-    <w:p>
+    <w:p>
+      <w:pPr>
+        <w:spacing w:line="360" w:lineRule="auto"/>
+      </w:pPr>
+    </w:p>
+    <w:p>
+      <w:pPr>
+        <w:spacing w:line="360" w:lineRule="auto"/>
+      </w:pPr>
       <w:r>
         <w:br w:type="page"/>
       </w:r>
@@ -234,14 +2311,22 @@
     <w:p>
       <w:pPr>
         <w:pStyle w:val="Heading1"/>
+        <w:spacing w:line="360" w:lineRule="auto"/>
       </w:pPr>
       <w:r>
         <w:lastRenderedPageBreak/>
         <w:t>Conclusion</w:t>
       </w:r>
     </w:p>
-    <w:p/>
-    <w:p>
+    <w:p>
+      <w:pPr>
+        <w:spacing w:line="360" w:lineRule="auto"/>
+      </w:pPr>
+    </w:p>
+    <w:p>
+      <w:pPr>
+        <w:spacing w:line="360" w:lineRule="auto"/>
+      </w:pPr>
       <w:r>
         <w:br w:type="page"/>
       </w:r>
@@ -249,15 +2334,28 @@
     <w:p>
       <w:pPr>
         <w:pStyle w:val="Heading1"/>
+        <w:spacing w:line="360" w:lineRule="auto"/>
       </w:pPr>
       <w:r>
         <w:lastRenderedPageBreak/>
         <w:t>References</w:t>
       </w:r>
     </w:p>
-    <w:p/>
-    <w:p/>
-    <w:p/>
+    <w:p>
+      <w:pPr>
+        <w:spacing w:line="360" w:lineRule="auto"/>
+      </w:pPr>
+    </w:p>
+    <w:p>
+      <w:pPr>
+        <w:spacing w:line="360" w:lineRule="auto"/>
+      </w:pPr>
+    </w:p>
+    <w:p>
+      <w:pPr>
+        <w:spacing w:line="360" w:lineRule="auto"/>
+      </w:pPr>
+    </w:p>
     <w:sectPr>
       <w:pgSz w:w="11906" w:h="16838"/>
       <w:pgMar w:top="1440" w:right="1440" w:bottom="1440" w:left="1440" w:header="708" w:footer="708" w:gutter="0"/>
@@ -316,6 +2414,1483 @@
     </w:p>
   </w:footnote>
 </w:footnotes>
+</file>
+
+<file path=word/numbering.xml><?xml version="1.0" encoding="utf-8"?>
+<w:numbering xmlns:wpc="http://schemas.microsoft.com/office/word/2010/wordprocessingCanvas" xmlns:cx="http://schemas.microsoft.com/office/drawing/2014/chartex" xmlns:cx1="http://schemas.microsoft.com/office/drawing/2015/9/8/chartex" xmlns:cx2="http://schemas.microsoft.com/office/drawing/2015/10/21/chartex" xmlns:cx3="http://schemas.microsoft.com/office/drawing/2016/5/9/chartex" xmlns:cx4="http://schemas.microsoft.com/office/drawing/2016/5/10/chartex" xmlns:cx5="http://schemas.microsoft.com/office/drawing/2016/5/11/chartex" xmlns:cx6="http://schemas.microsoft.com/office/drawing/2016/5/12/chartex" xmlns:cx7="http://schemas.microsoft.com/office/drawing/2016/5/13/chartex" xmlns:cx8="http://schemas.microsoft.com/office/drawing/2016/5/14/chartex" xmlns:mc="http://schemas.openxmlformats.org/markup-compatibility/2006" xmlns:aink="http://schemas.microsoft.com/office/drawing/2016/ink" xmlns:am3d="http://schemas.microsoft.com/office/drawing/2017/model3d" xmlns:o="urn:schemas-microsoft-com:office:office" xmlns:oel="http://schemas.microsoft.com/office/2019/extlst" xmlns:r="http://schemas.openxmlformats.org/officeDocument/2006/relationships" xmlns:m="http://schemas.openxmlformats.org/officeDocument/2006/math" xmlns:v="urn:schemas-microsoft-com:vml" xmlns:wp14="http://schemas.microsoft.com/office/word/2010/wordprocessingDrawing" xmlns:wp="http://schemas.openxmlformats.org/drawingml/2006/wordprocessingDrawing" xmlns:w10="urn:schemas-microsoft-com:office:word" xmlns:w="http://schemas.openxmlformats.org/wordprocessingml/2006/main" xmlns:w14="http://schemas.microsoft.com/office/word/2010/wordml" xmlns:w15="http://schemas.microsoft.com/office/word/2012/wordml" xmlns:w16cex="http://schemas.microsoft.com/office/word/2018/wordml/cex" xmlns:w16cid="http://schemas.microsoft.com/office/word/2016/wordml/cid" xmlns:w16="http://schemas.microsoft.com/office/word/2018/wordml" xmlns:w16du="http://schemas.microsoft.com/office/word/2023/wordml/word16du" xmlns:w16sdtdh="http://schemas.microsoft.com/office/word/2020/wordml/sdtdatahash" xmlns:w16sdtfl="http://schemas.microsoft.com/office/word/2024/wordml/sdtformatlock" xmlns:w16se="http://schemas.microsoft.com/office/word/2015/wordml/symex" xmlns:wpg="http://schemas.microsoft.com/office/word/2010/wordprocessingGroup" xmlns:wpi="http://schemas.microsoft.com/office/word/2010/wordprocessingInk" xmlns:wne="http://schemas.microsoft.com/office/word/2006/wordml" xmlns:wps="http://schemas.microsoft.com/office/word/2010/wordprocessingShape" mc:Ignorable="w14 w15 w16se w16cid w16 w16cex w16sdtdh w16sdtfl w16du wp14">
+  <w:abstractNum w:abstractNumId="0" w15:restartNumberingAfterBreak="0">
+    <w:nsid w:val="0D3B3B81"/>
+    <w:multiLevelType w:val="multilevel"/>
+    <w:tmpl w:val="05B40F02"/>
+    <w:lvl w:ilvl="0">
+      <w:start w:val="1"/>
+      <w:numFmt w:val="bullet"/>
+      <w:lvlText w:val=""/>
+      <w:lvlJc w:val="left"/>
+      <w:pPr>
+        <w:tabs>
+          <w:tab w:val="num" w:pos="720"/>
+        </w:tabs>
+        <w:ind w:left="720" w:hanging="360"/>
+      </w:pPr>
+      <w:rPr>
+        <w:rFonts w:ascii="Symbol" w:hAnsi="Symbol" w:hint="default"/>
+        <w:sz w:val="20"/>
+      </w:rPr>
+    </w:lvl>
+    <w:lvl w:ilvl="1" w:tentative="1">
+      <w:start w:val="1"/>
+      <w:numFmt w:val="bullet"/>
+      <w:lvlText w:val="o"/>
+      <w:lvlJc w:val="left"/>
+      <w:pPr>
+        <w:tabs>
+          <w:tab w:val="num" w:pos="1440"/>
+        </w:tabs>
+        <w:ind w:left="1440" w:hanging="360"/>
+      </w:pPr>
+      <w:rPr>
+        <w:rFonts w:ascii="Courier New" w:hAnsi="Courier New" w:hint="default"/>
+        <w:sz w:val="20"/>
+      </w:rPr>
+    </w:lvl>
+    <w:lvl w:ilvl="2" w:tentative="1">
+      <w:start w:val="1"/>
+      <w:numFmt w:val="bullet"/>
+      <w:lvlText w:val=""/>
+      <w:lvlJc w:val="left"/>
+      <w:pPr>
+        <w:tabs>
+          <w:tab w:val="num" w:pos="2160"/>
+        </w:tabs>
+        <w:ind w:left="2160" w:hanging="360"/>
+      </w:pPr>
+      <w:rPr>
+        <w:rFonts w:ascii="Wingdings" w:hAnsi="Wingdings" w:hint="default"/>
+        <w:sz w:val="20"/>
+      </w:rPr>
+    </w:lvl>
+    <w:lvl w:ilvl="3" w:tentative="1">
+      <w:start w:val="1"/>
+      <w:numFmt w:val="bullet"/>
+      <w:lvlText w:val=""/>
+      <w:lvlJc w:val="left"/>
+      <w:pPr>
+        <w:tabs>
+          <w:tab w:val="num" w:pos="2880"/>
+        </w:tabs>
+        <w:ind w:left="2880" w:hanging="360"/>
+      </w:pPr>
+      <w:rPr>
+        <w:rFonts w:ascii="Wingdings" w:hAnsi="Wingdings" w:hint="default"/>
+        <w:sz w:val="20"/>
+      </w:rPr>
+    </w:lvl>
+    <w:lvl w:ilvl="4" w:tentative="1">
+      <w:start w:val="1"/>
+      <w:numFmt w:val="bullet"/>
+      <w:lvlText w:val=""/>
+      <w:lvlJc w:val="left"/>
+      <w:pPr>
+        <w:tabs>
+          <w:tab w:val="num" w:pos="3600"/>
+        </w:tabs>
+        <w:ind w:left="3600" w:hanging="360"/>
+      </w:pPr>
+      <w:rPr>
+        <w:rFonts w:ascii="Wingdings" w:hAnsi="Wingdings" w:hint="default"/>
+        <w:sz w:val="20"/>
+      </w:rPr>
+    </w:lvl>
+    <w:lvl w:ilvl="5" w:tentative="1">
+      <w:start w:val="1"/>
+      <w:numFmt w:val="bullet"/>
+      <w:lvlText w:val=""/>
+      <w:lvlJc w:val="left"/>
+      <w:pPr>
+        <w:tabs>
+          <w:tab w:val="num" w:pos="4320"/>
+        </w:tabs>
+        <w:ind w:left="4320" w:hanging="360"/>
+      </w:pPr>
+      <w:rPr>
+        <w:rFonts w:ascii="Wingdings" w:hAnsi="Wingdings" w:hint="default"/>
+        <w:sz w:val="20"/>
+      </w:rPr>
+    </w:lvl>
+    <w:lvl w:ilvl="6" w:tentative="1">
+      <w:start w:val="1"/>
+      <w:numFmt w:val="bullet"/>
+      <w:lvlText w:val=""/>
+      <w:lvlJc w:val="left"/>
+      <w:pPr>
+        <w:tabs>
+          <w:tab w:val="num" w:pos="5040"/>
+        </w:tabs>
+        <w:ind w:left="5040" w:hanging="360"/>
+      </w:pPr>
+      <w:rPr>
+        <w:rFonts w:ascii="Wingdings" w:hAnsi="Wingdings" w:hint="default"/>
+        <w:sz w:val="20"/>
+      </w:rPr>
+    </w:lvl>
+    <w:lvl w:ilvl="7" w:tentative="1">
+      <w:start w:val="1"/>
+      <w:numFmt w:val="bullet"/>
+      <w:lvlText w:val=""/>
+      <w:lvlJc w:val="left"/>
+      <w:pPr>
+        <w:tabs>
+          <w:tab w:val="num" w:pos="5760"/>
+        </w:tabs>
+        <w:ind w:left="5760" w:hanging="360"/>
+      </w:pPr>
+      <w:rPr>
+        <w:rFonts w:ascii="Wingdings" w:hAnsi="Wingdings" w:hint="default"/>
+        <w:sz w:val="20"/>
+      </w:rPr>
+    </w:lvl>
+    <w:lvl w:ilvl="8" w:tentative="1">
+      <w:start w:val="1"/>
+      <w:numFmt w:val="bullet"/>
+      <w:lvlText w:val=""/>
+      <w:lvlJc w:val="left"/>
+      <w:pPr>
+        <w:tabs>
+          <w:tab w:val="num" w:pos="6480"/>
+        </w:tabs>
+        <w:ind w:left="6480" w:hanging="360"/>
+      </w:pPr>
+      <w:rPr>
+        <w:rFonts w:ascii="Wingdings" w:hAnsi="Wingdings" w:hint="default"/>
+        <w:sz w:val="20"/>
+      </w:rPr>
+    </w:lvl>
+  </w:abstractNum>
+  <w:abstractNum w:abstractNumId="1" w15:restartNumberingAfterBreak="0">
+    <w:nsid w:val="11ED6CA4"/>
+    <w:multiLevelType w:val="multilevel"/>
+    <w:tmpl w:val="21564BD8"/>
+    <w:lvl w:ilvl="0">
+      <w:start w:val="1"/>
+      <w:numFmt w:val="bullet"/>
+      <w:lvlText w:val=""/>
+      <w:lvlJc w:val="left"/>
+      <w:pPr>
+        <w:tabs>
+          <w:tab w:val="num" w:pos="720"/>
+        </w:tabs>
+        <w:ind w:left="720" w:hanging="360"/>
+      </w:pPr>
+      <w:rPr>
+        <w:rFonts w:ascii="Symbol" w:hAnsi="Symbol" w:hint="default"/>
+        <w:sz w:val="20"/>
+      </w:rPr>
+    </w:lvl>
+    <w:lvl w:ilvl="1" w:tentative="1">
+      <w:start w:val="1"/>
+      <w:numFmt w:val="bullet"/>
+      <w:lvlText w:val="o"/>
+      <w:lvlJc w:val="left"/>
+      <w:pPr>
+        <w:tabs>
+          <w:tab w:val="num" w:pos="1440"/>
+        </w:tabs>
+        <w:ind w:left="1440" w:hanging="360"/>
+      </w:pPr>
+      <w:rPr>
+        <w:rFonts w:ascii="Courier New" w:hAnsi="Courier New" w:hint="default"/>
+        <w:sz w:val="20"/>
+      </w:rPr>
+    </w:lvl>
+    <w:lvl w:ilvl="2" w:tentative="1">
+      <w:start w:val="1"/>
+      <w:numFmt w:val="bullet"/>
+      <w:lvlText w:val=""/>
+      <w:lvlJc w:val="left"/>
+      <w:pPr>
+        <w:tabs>
+          <w:tab w:val="num" w:pos="2160"/>
+        </w:tabs>
+        <w:ind w:left="2160" w:hanging="360"/>
+      </w:pPr>
+      <w:rPr>
+        <w:rFonts w:ascii="Wingdings" w:hAnsi="Wingdings" w:hint="default"/>
+        <w:sz w:val="20"/>
+      </w:rPr>
+    </w:lvl>
+    <w:lvl w:ilvl="3" w:tentative="1">
+      <w:start w:val="1"/>
+      <w:numFmt w:val="bullet"/>
+      <w:lvlText w:val=""/>
+      <w:lvlJc w:val="left"/>
+      <w:pPr>
+        <w:tabs>
+          <w:tab w:val="num" w:pos="2880"/>
+        </w:tabs>
+        <w:ind w:left="2880" w:hanging="360"/>
+      </w:pPr>
+      <w:rPr>
+        <w:rFonts w:ascii="Wingdings" w:hAnsi="Wingdings" w:hint="default"/>
+        <w:sz w:val="20"/>
+      </w:rPr>
+    </w:lvl>
+    <w:lvl w:ilvl="4" w:tentative="1">
+      <w:start w:val="1"/>
+      <w:numFmt w:val="bullet"/>
+      <w:lvlText w:val=""/>
+      <w:lvlJc w:val="left"/>
+      <w:pPr>
+        <w:tabs>
+          <w:tab w:val="num" w:pos="3600"/>
+        </w:tabs>
+        <w:ind w:left="3600" w:hanging="360"/>
+      </w:pPr>
+      <w:rPr>
+        <w:rFonts w:ascii="Wingdings" w:hAnsi="Wingdings" w:hint="default"/>
+        <w:sz w:val="20"/>
+      </w:rPr>
+    </w:lvl>
+    <w:lvl w:ilvl="5" w:tentative="1">
+      <w:start w:val="1"/>
+      <w:numFmt w:val="bullet"/>
+      <w:lvlText w:val=""/>
+      <w:lvlJc w:val="left"/>
+      <w:pPr>
+        <w:tabs>
+          <w:tab w:val="num" w:pos="4320"/>
+        </w:tabs>
+        <w:ind w:left="4320" w:hanging="360"/>
+      </w:pPr>
+      <w:rPr>
+        <w:rFonts w:ascii="Wingdings" w:hAnsi="Wingdings" w:hint="default"/>
+        <w:sz w:val="20"/>
+      </w:rPr>
+    </w:lvl>
+    <w:lvl w:ilvl="6" w:tentative="1">
+      <w:start w:val="1"/>
+      <w:numFmt w:val="bullet"/>
+      <w:lvlText w:val=""/>
+      <w:lvlJc w:val="left"/>
+      <w:pPr>
+        <w:tabs>
+          <w:tab w:val="num" w:pos="5040"/>
+        </w:tabs>
+        <w:ind w:left="5040" w:hanging="360"/>
+      </w:pPr>
+      <w:rPr>
+        <w:rFonts w:ascii="Wingdings" w:hAnsi="Wingdings" w:hint="default"/>
+        <w:sz w:val="20"/>
+      </w:rPr>
+    </w:lvl>
+    <w:lvl w:ilvl="7" w:tentative="1">
+      <w:start w:val="1"/>
+      <w:numFmt w:val="bullet"/>
+      <w:lvlText w:val=""/>
+      <w:lvlJc w:val="left"/>
+      <w:pPr>
+        <w:tabs>
+          <w:tab w:val="num" w:pos="5760"/>
+        </w:tabs>
+        <w:ind w:left="5760" w:hanging="360"/>
+      </w:pPr>
+      <w:rPr>
+        <w:rFonts w:ascii="Wingdings" w:hAnsi="Wingdings" w:hint="default"/>
+        <w:sz w:val="20"/>
+      </w:rPr>
+    </w:lvl>
+    <w:lvl w:ilvl="8" w:tentative="1">
+      <w:start w:val="1"/>
+      <w:numFmt w:val="bullet"/>
+      <w:lvlText w:val=""/>
+      <w:lvlJc w:val="left"/>
+      <w:pPr>
+        <w:tabs>
+          <w:tab w:val="num" w:pos="6480"/>
+        </w:tabs>
+        <w:ind w:left="6480" w:hanging="360"/>
+      </w:pPr>
+      <w:rPr>
+        <w:rFonts w:ascii="Wingdings" w:hAnsi="Wingdings" w:hint="default"/>
+        <w:sz w:val="20"/>
+      </w:rPr>
+    </w:lvl>
+  </w:abstractNum>
+  <w:abstractNum w:abstractNumId="2" w15:restartNumberingAfterBreak="0">
+    <w:nsid w:val="12491E37"/>
+    <w:multiLevelType w:val="multilevel"/>
+    <w:tmpl w:val="97B4502E"/>
+    <w:lvl w:ilvl="0">
+      <w:start w:val="1"/>
+      <w:numFmt w:val="bullet"/>
+      <w:lvlText w:val=""/>
+      <w:lvlJc w:val="left"/>
+      <w:pPr>
+        <w:tabs>
+          <w:tab w:val="num" w:pos="720"/>
+        </w:tabs>
+        <w:ind w:left="720" w:hanging="360"/>
+      </w:pPr>
+      <w:rPr>
+        <w:rFonts w:ascii="Symbol" w:hAnsi="Symbol" w:hint="default"/>
+        <w:sz w:val="20"/>
+      </w:rPr>
+    </w:lvl>
+    <w:lvl w:ilvl="1" w:tentative="1">
+      <w:start w:val="1"/>
+      <w:numFmt w:val="bullet"/>
+      <w:lvlText w:val="o"/>
+      <w:lvlJc w:val="left"/>
+      <w:pPr>
+        <w:tabs>
+          <w:tab w:val="num" w:pos="1440"/>
+        </w:tabs>
+        <w:ind w:left="1440" w:hanging="360"/>
+      </w:pPr>
+      <w:rPr>
+        <w:rFonts w:ascii="Courier New" w:hAnsi="Courier New" w:hint="default"/>
+        <w:sz w:val="20"/>
+      </w:rPr>
+    </w:lvl>
+    <w:lvl w:ilvl="2" w:tentative="1">
+      <w:start w:val="1"/>
+      <w:numFmt w:val="bullet"/>
+      <w:lvlText w:val=""/>
+      <w:lvlJc w:val="left"/>
+      <w:pPr>
+        <w:tabs>
+          <w:tab w:val="num" w:pos="2160"/>
+        </w:tabs>
+        <w:ind w:left="2160" w:hanging="360"/>
+      </w:pPr>
+      <w:rPr>
+        <w:rFonts w:ascii="Wingdings" w:hAnsi="Wingdings" w:hint="default"/>
+        <w:sz w:val="20"/>
+      </w:rPr>
+    </w:lvl>
+    <w:lvl w:ilvl="3" w:tentative="1">
+      <w:start w:val="1"/>
+      <w:numFmt w:val="bullet"/>
+      <w:lvlText w:val=""/>
+      <w:lvlJc w:val="left"/>
+      <w:pPr>
+        <w:tabs>
+          <w:tab w:val="num" w:pos="2880"/>
+        </w:tabs>
+        <w:ind w:left="2880" w:hanging="360"/>
+      </w:pPr>
+      <w:rPr>
+        <w:rFonts w:ascii="Wingdings" w:hAnsi="Wingdings" w:hint="default"/>
+        <w:sz w:val="20"/>
+      </w:rPr>
+    </w:lvl>
+    <w:lvl w:ilvl="4" w:tentative="1">
+      <w:start w:val="1"/>
+      <w:numFmt w:val="bullet"/>
+      <w:lvlText w:val=""/>
+      <w:lvlJc w:val="left"/>
+      <w:pPr>
+        <w:tabs>
+          <w:tab w:val="num" w:pos="3600"/>
+        </w:tabs>
+        <w:ind w:left="3600" w:hanging="360"/>
+      </w:pPr>
+      <w:rPr>
+        <w:rFonts w:ascii="Wingdings" w:hAnsi="Wingdings" w:hint="default"/>
+        <w:sz w:val="20"/>
+      </w:rPr>
+    </w:lvl>
+    <w:lvl w:ilvl="5" w:tentative="1">
+      <w:start w:val="1"/>
+      <w:numFmt w:val="bullet"/>
+      <w:lvlText w:val=""/>
+      <w:lvlJc w:val="left"/>
+      <w:pPr>
+        <w:tabs>
+          <w:tab w:val="num" w:pos="4320"/>
+        </w:tabs>
+        <w:ind w:left="4320" w:hanging="360"/>
+      </w:pPr>
+      <w:rPr>
+        <w:rFonts w:ascii="Wingdings" w:hAnsi="Wingdings" w:hint="default"/>
+        <w:sz w:val="20"/>
+      </w:rPr>
+    </w:lvl>
+    <w:lvl w:ilvl="6" w:tentative="1">
+      <w:start w:val="1"/>
+      <w:numFmt w:val="bullet"/>
+      <w:lvlText w:val=""/>
+      <w:lvlJc w:val="left"/>
+      <w:pPr>
+        <w:tabs>
+          <w:tab w:val="num" w:pos="5040"/>
+        </w:tabs>
+        <w:ind w:left="5040" w:hanging="360"/>
+      </w:pPr>
+      <w:rPr>
+        <w:rFonts w:ascii="Wingdings" w:hAnsi="Wingdings" w:hint="default"/>
+        <w:sz w:val="20"/>
+      </w:rPr>
+    </w:lvl>
+    <w:lvl w:ilvl="7" w:tentative="1">
+      <w:start w:val="1"/>
+      <w:numFmt w:val="bullet"/>
+      <w:lvlText w:val=""/>
+      <w:lvlJc w:val="left"/>
+      <w:pPr>
+        <w:tabs>
+          <w:tab w:val="num" w:pos="5760"/>
+        </w:tabs>
+        <w:ind w:left="5760" w:hanging="360"/>
+      </w:pPr>
+      <w:rPr>
+        <w:rFonts w:ascii="Wingdings" w:hAnsi="Wingdings" w:hint="default"/>
+        <w:sz w:val="20"/>
+      </w:rPr>
+    </w:lvl>
+    <w:lvl w:ilvl="8" w:tentative="1">
+      <w:start w:val="1"/>
+      <w:numFmt w:val="bullet"/>
+      <w:lvlText w:val=""/>
+      <w:lvlJc w:val="left"/>
+      <w:pPr>
+        <w:tabs>
+          <w:tab w:val="num" w:pos="6480"/>
+        </w:tabs>
+        <w:ind w:left="6480" w:hanging="360"/>
+      </w:pPr>
+      <w:rPr>
+        <w:rFonts w:ascii="Wingdings" w:hAnsi="Wingdings" w:hint="default"/>
+        <w:sz w:val="20"/>
+      </w:rPr>
+    </w:lvl>
+  </w:abstractNum>
+  <w:abstractNum w:abstractNumId="3" w15:restartNumberingAfterBreak="0">
+    <w:nsid w:val="15546138"/>
+    <w:multiLevelType w:val="multilevel"/>
+    <w:tmpl w:val="CE3ED1E8"/>
+    <w:lvl w:ilvl="0">
+      <w:start w:val="1"/>
+      <w:numFmt w:val="bullet"/>
+      <w:lvlText w:val=""/>
+      <w:lvlJc w:val="left"/>
+      <w:pPr>
+        <w:tabs>
+          <w:tab w:val="num" w:pos="720"/>
+        </w:tabs>
+        <w:ind w:left="720" w:hanging="360"/>
+      </w:pPr>
+      <w:rPr>
+        <w:rFonts w:ascii="Symbol" w:hAnsi="Symbol" w:hint="default"/>
+        <w:sz w:val="20"/>
+      </w:rPr>
+    </w:lvl>
+    <w:lvl w:ilvl="1" w:tentative="1">
+      <w:start w:val="1"/>
+      <w:numFmt w:val="bullet"/>
+      <w:lvlText w:val="o"/>
+      <w:lvlJc w:val="left"/>
+      <w:pPr>
+        <w:tabs>
+          <w:tab w:val="num" w:pos="1440"/>
+        </w:tabs>
+        <w:ind w:left="1440" w:hanging="360"/>
+      </w:pPr>
+      <w:rPr>
+        <w:rFonts w:ascii="Courier New" w:hAnsi="Courier New" w:hint="default"/>
+        <w:sz w:val="20"/>
+      </w:rPr>
+    </w:lvl>
+    <w:lvl w:ilvl="2" w:tentative="1">
+      <w:start w:val="1"/>
+      <w:numFmt w:val="bullet"/>
+      <w:lvlText w:val=""/>
+      <w:lvlJc w:val="left"/>
+      <w:pPr>
+        <w:tabs>
+          <w:tab w:val="num" w:pos="2160"/>
+        </w:tabs>
+        <w:ind w:left="2160" w:hanging="360"/>
+      </w:pPr>
+      <w:rPr>
+        <w:rFonts w:ascii="Wingdings" w:hAnsi="Wingdings" w:hint="default"/>
+        <w:sz w:val="20"/>
+      </w:rPr>
+    </w:lvl>
+    <w:lvl w:ilvl="3" w:tentative="1">
+      <w:start w:val="1"/>
+      <w:numFmt w:val="bullet"/>
+      <w:lvlText w:val=""/>
+      <w:lvlJc w:val="left"/>
+      <w:pPr>
+        <w:tabs>
+          <w:tab w:val="num" w:pos="2880"/>
+        </w:tabs>
+        <w:ind w:left="2880" w:hanging="360"/>
+      </w:pPr>
+      <w:rPr>
+        <w:rFonts w:ascii="Wingdings" w:hAnsi="Wingdings" w:hint="default"/>
+        <w:sz w:val="20"/>
+      </w:rPr>
+    </w:lvl>
+    <w:lvl w:ilvl="4" w:tentative="1">
+      <w:start w:val="1"/>
+      <w:numFmt w:val="bullet"/>
+      <w:lvlText w:val=""/>
+      <w:lvlJc w:val="left"/>
+      <w:pPr>
+        <w:tabs>
+          <w:tab w:val="num" w:pos="3600"/>
+        </w:tabs>
+        <w:ind w:left="3600" w:hanging="360"/>
+      </w:pPr>
+      <w:rPr>
+        <w:rFonts w:ascii="Wingdings" w:hAnsi="Wingdings" w:hint="default"/>
+        <w:sz w:val="20"/>
+      </w:rPr>
+    </w:lvl>
+    <w:lvl w:ilvl="5" w:tentative="1">
+      <w:start w:val="1"/>
+      <w:numFmt w:val="bullet"/>
+      <w:lvlText w:val=""/>
+      <w:lvlJc w:val="left"/>
+      <w:pPr>
+        <w:tabs>
+          <w:tab w:val="num" w:pos="4320"/>
+        </w:tabs>
+        <w:ind w:left="4320" w:hanging="360"/>
+      </w:pPr>
+      <w:rPr>
+        <w:rFonts w:ascii="Wingdings" w:hAnsi="Wingdings" w:hint="default"/>
+        <w:sz w:val="20"/>
+      </w:rPr>
+    </w:lvl>
+    <w:lvl w:ilvl="6" w:tentative="1">
+      <w:start w:val="1"/>
+      <w:numFmt w:val="bullet"/>
+      <w:lvlText w:val=""/>
+      <w:lvlJc w:val="left"/>
+      <w:pPr>
+        <w:tabs>
+          <w:tab w:val="num" w:pos="5040"/>
+        </w:tabs>
+        <w:ind w:left="5040" w:hanging="360"/>
+      </w:pPr>
+      <w:rPr>
+        <w:rFonts w:ascii="Wingdings" w:hAnsi="Wingdings" w:hint="default"/>
+        <w:sz w:val="20"/>
+      </w:rPr>
+    </w:lvl>
+    <w:lvl w:ilvl="7" w:tentative="1">
+      <w:start w:val="1"/>
+      <w:numFmt w:val="bullet"/>
+      <w:lvlText w:val=""/>
+      <w:lvlJc w:val="left"/>
+      <w:pPr>
+        <w:tabs>
+          <w:tab w:val="num" w:pos="5760"/>
+        </w:tabs>
+        <w:ind w:left="5760" w:hanging="360"/>
+      </w:pPr>
+      <w:rPr>
+        <w:rFonts w:ascii="Wingdings" w:hAnsi="Wingdings" w:hint="default"/>
+        <w:sz w:val="20"/>
+      </w:rPr>
+    </w:lvl>
+    <w:lvl w:ilvl="8" w:tentative="1">
+      <w:start w:val="1"/>
+      <w:numFmt w:val="bullet"/>
+      <w:lvlText w:val=""/>
+      <w:lvlJc w:val="left"/>
+      <w:pPr>
+        <w:tabs>
+          <w:tab w:val="num" w:pos="6480"/>
+        </w:tabs>
+        <w:ind w:left="6480" w:hanging="360"/>
+      </w:pPr>
+      <w:rPr>
+        <w:rFonts w:ascii="Wingdings" w:hAnsi="Wingdings" w:hint="default"/>
+        <w:sz w:val="20"/>
+      </w:rPr>
+    </w:lvl>
+  </w:abstractNum>
+  <w:abstractNum w:abstractNumId="4" w15:restartNumberingAfterBreak="0">
+    <w:nsid w:val="17F956A2"/>
+    <w:multiLevelType w:val="multilevel"/>
+    <w:tmpl w:val="81228092"/>
+    <w:lvl w:ilvl="0">
+      <w:start w:val="1"/>
+      <w:numFmt w:val="bullet"/>
+      <w:lvlText w:val=""/>
+      <w:lvlJc w:val="left"/>
+      <w:pPr>
+        <w:tabs>
+          <w:tab w:val="num" w:pos="720"/>
+        </w:tabs>
+        <w:ind w:left="720" w:hanging="360"/>
+      </w:pPr>
+      <w:rPr>
+        <w:rFonts w:ascii="Symbol" w:hAnsi="Symbol" w:hint="default"/>
+        <w:sz w:val="20"/>
+      </w:rPr>
+    </w:lvl>
+    <w:lvl w:ilvl="1" w:tentative="1">
+      <w:start w:val="1"/>
+      <w:numFmt w:val="bullet"/>
+      <w:lvlText w:val="o"/>
+      <w:lvlJc w:val="left"/>
+      <w:pPr>
+        <w:tabs>
+          <w:tab w:val="num" w:pos="1440"/>
+        </w:tabs>
+        <w:ind w:left="1440" w:hanging="360"/>
+      </w:pPr>
+      <w:rPr>
+        <w:rFonts w:ascii="Courier New" w:hAnsi="Courier New" w:hint="default"/>
+        <w:sz w:val="20"/>
+      </w:rPr>
+    </w:lvl>
+    <w:lvl w:ilvl="2" w:tentative="1">
+      <w:start w:val="1"/>
+      <w:numFmt w:val="bullet"/>
+      <w:lvlText w:val=""/>
+      <w:lvlJc w:val="left"/>
+      <w:pPr>
+        <w:tabs>
+          <w:tab w:val="num" w:pos="2160"/>
+        </w:tabs>
+        <w:ind w:left="2160" w:hanging="360"/>
+      </w:pPr>
+      <w:rPr>
+        <w:rFonts w:ascii="Wingdings" w:hAnsi="Wingdings" w:hint="default"/>
+        <w:sz w:val="20"/>
+      </w:rPr>
+    </w:lvl>
+    <w:lvl w:ilvl="3" w:tentative="1">
+      <w:start w:val="1"/>
+      <w:numFmt w:val="bullet"/>
+      <w:lvlText w:val=""/>
+      <w:lvlJc w:val="left"/>
+      <w:pPr>
+        <w:tabs>
+          <w:tab w:val="num" w:pos="2880"/>
+        </w:tabs>
+        <w:ind w:left="2880" w:hanging="360"/>
+      </w:pPr>
+      <w:rPr>
+        <w:rFonts w:ascii="Wingdings" w:hAnsi="Wingdings" w:hint="default"/>
+        <w:sz w:val="20"/>
+      </w:rPr>
+    </w:lvl>
+    <w:lvl w:ilvl="4" w:tentative="1">
+      <w:start w:val="1"/>
+      <w:numFmt w:val="bullet"/>
+      <w:lvlText w:val=""/>
+      <w:lvlJc w:val="left"/>
+      <w:pPr>
+        <w:tabs>
+          <w:tab w:val="num" w:pos="3600"/>
+        </w:tabs>
+        <w:ind w:left="3600" w:hanging="360"/>
+      </w:pPr>
+      <w:rPr>
+        <w:rFonts w:ascii="Wingdings" w:hAnsi="Wingdings" w:hint="default"/>
+        <w:sz w:val="20"/>
+      </w:rPr>
+    </w:lvl>
+    <w:lvl w:ilvl="5" w:tentative="1">
+      <w:start w:val="1"/>
+      <w:numFmt w:val="bullet"/>
+      <w:lvlText w:val=""/>
+      <w:lvlJc w:val="left"/>
+      <w:pPr>
+        <w:tabs>
+          <w:tab w:val="num" w:pos="4320"/>
+        </w:tabs>
+        <w:ind w:left="4320" w:hanging="360"/>
+      </w:pPr>
+      <w:rPr>
+        <w:rFonts w:ascii="Wingdings" w:hAnsi="Wingdings" w:hint="default"/>
+        <w:sz w:val="20"/>
+      </w:rPr>
+    </w:lvl>
+    <w:lvl w:ilvl="6" w:tentative="1">
+      <w:start w:val="1"/>
+      <w:numFmt w:val="bullet"/>
+      <w:lvlText w:val=""/>
+      <w:lvlJc w:val="left"/>
+      <w:pPr>
+        <w:tabs>
+          <w:tab w:val="num" w:pos="5040"/>
+        </w:tabs>
+        <w:ind w:left="5040" w:hanging="360"/>
+      </w:pPr>
+      <w:rPr>
+        <w:rFonts w:ascii="Wingdings" w:hAnsi="Wingdings" w:hint="default"/>
+        <w:sz w:val="20"/>
+      </w:rPr>
+    </w:lvl>
+    <w:lvl w:ilvl="7" w:tentative="1">
+      <w:start w:val="1"/>
+      <w:numFmt w:val="bullet"/>
+      <w:lvlText w:val=""/>
+      <w:lvlJc w:val="left"/>
+      <w:pPr>
+        <w:tabs>
+          <w:tab w:val="num" w:pos="5760"/>
+        </w:tabs>
+        <w:ind w:left="5760" w:hanging="360"/>
+      </w:pPr>
+      <w:rPr>
+        <w:rFonts w:ascii="Wingdings" w:hAnsi="Wingdings" w:hint="default"/>
+        <w:sz w:val="20"/>
+      </w:rPr>
+    </w:lvl>
+    <w:lvl w:ilvl="8" w:tentative="1">
+      <w:start w:val="1"/>
+      <w:numFmt w:val="bullet"/>
+      <w:lvlText w:val=""/>
+      <w:lvlJc w:val="left"/>
+      <w:pPr>
+        <w:tabs>
+          <w:tab w:val="num" w:pos="6480"/>
+        </w:tabs>
+        <w:ind w:left="6480" w:hanging="360"/>
+      </w:pPr>
+      <w:rPr>
+        <w:rFonts w:ascii="Wingdings" w:hAnsi="Wingdings" w:hint="default"/>
+        <w:sz w:val="20"/>
+      </w:rPr>
+    </w:lvl>
+  </w:abstractNum>
+  <w:abstractNum w:abstractNumId="5" w15:restartNumberingAfterBreak="0">
+    <w:nsid w:val="1DC013B7"/>
+    <w:multiLevelType w:val="multilevel"/>
+    <w:tmpl w:val="FF86469A"/>
+    <w:lvl w:ilvl="0">
+      <w:start w:val="1"/>
+      <w:numFmt w:val="decimal"/>
+      <w:lvlText w:val="%1."/>
+      <w:lvlJc w:val="left"/>
+      <w:pPr>
+        <w:tabs>
+          <w:tab w:val="num" w:pos="720"/>
+        </w:tabs>
+        <w:ind w:left="720" w:hanging="360"/>
+      </w:pPr>
+    </w:lvl>
+    <w:lvl w:ilvl="1" w:tentative="1">
+      <w:start w:val="1"/>
+      <w:numFmt w:val="decimal"/>
+      <w:lvlText w:val="%2."/>
+      <w:lvlJc w:val="left"/>
+      <w:pPr>
+        <w:tabs>
+          <w:tab w:val="num" w:pos="1440"/>
+        </w:tabs>
+        <w:ind w:left="1440" w:hanging="360"/>
+      </w:pPr>
+    </w:lvl>
+    <w:lvl w:ilvl="2" w:tentative="1">
+      <w:start w:val="1"/>
+      <w:numFmt w:val="decimal"/>
+      <w:lvlText w:val="%3."/>
+      <w:lvlJc w:val="left"/>
+      <w:pPr>
+        <w:tabs>
+          <w:tab w:val="num" w:pos="2160"/>
+        </w:tabs>
+        <w:ind w:left="2160" w:hanging="360"/>
+      </w:pPr>
+    </w:lvl>
+    <w:lvl w:ilvl="3" w:tentative="1">
+      <w:start w:val="1"/>
+      <w:numFmt w:val="decimal"/>
+      <w:lvlText w:val="%4."/>
+      <w:lvlJc w:val="left"/>
+      <w:pPr>
+        <w:tabs>
+          <w:tab w:val="num" w:pos="2880"/>
+        </w:tabs>
+        <w:ind w:left="2880" w:hanging="360"/>
+      </w:pPr>
+    </w:lvl>
+    <w:lvl w:ilvl="4" w:tentative="1">
+      <w:start w:val="1"/>
+      <w:numFmt w:val="decimal"/>
+      <w:lvlText w:val="%5."/>
+      <w:lvlJc w:val="left"/>
+      <w:pPr>
+        <w:tabs>
+          <w:tab w:val="num" w:pos="3600"/>
+        </w:tabs>
+        <w:ind w:left="3600" w:hanging="360"/>
+      </w:pPr>
+    </w:lvl>
+    <w:lvl w:ilvl="5" w:tentative="1">
+      <w:start w:val="1"/>
+      <w:numFmt w:val="decimal"/>
+      <w:lvlText w:val="%6."/>
+      <w:lvlJc w:val="left"/>
+      <w:pPr>
+        <w:tabs>
+          <w:tab w:val="num" w:pos="4320"/>
+        </w:tabs>
+        <w:ind w:left="4320" w:hanging="360"/>
+      </w:pPr>
+    </w:lvl>
+    <w:lvl w:ilvl="6" w:tentative="1">
+      <w:start w:val="1"/>
+      <w:numFmt w:val="decimal"/>
+      <w:lvlText w:val="%7."/>
+      <w:lvlJc w:val="left"/>
+      <w:pPr>
+        <w:tabs>
+          <w:tab w:val="num" w:pos="5040"/>
+        </w:tabs>
+        <w:ind w:left="5040" w:hanging="360"/>
+      </w:pPr>
+    </w:lvl>
+    <w:lvl w:ilvl="7" w:tentative="1">
+      <w:start w:val="1"/>
+      <w:numFmt w:val="decimal"/>
+      <w:lvlText w:val="%8."/>
+      <w:lvlJc w:val="left"/>
+      <w:pPr>
+        <w:tabs>
+          <w:tab w:val="num" w:pos="5760"/>
+        </w:tabs>
+        <w:ind w:left="5760" w:hanging="360"/>
+      </w:pPr>
+    </w:lvl>
+    <w:lvl w:ilvl="8" w:tentative="1">
+      <w:start w:val="1"/>
+      <w:numFmt w:val="decimal"/>
+      <w:lvlText w:val="%9."/>
+      <w:lvlJc w:val="left"/>
+      <w:pPr>
+        <w:tabs>
+          <w:tab w:val="num" w:pos="6480"/>
+        </w:tabs>
+        <w:ind w:left="6480" w:hanging="360"/>
+      </w:pPr>
+    </w:lvl>
+  </w:abstractNum>
+  <w:abstractNum w:abstractNumId="6" w15:restartNumberingAfterBreak="0">
+    <w:nsid w:val="1EAE23E0"/>
+    <w:multiLevelType w:val="multilevel"/>
+    <w:tmpl w:val="F754DBEA"/>
+    <w:lvl w:ilvl="0">
+      <w:start w:val="1"/>
+      <w:numFmt w:val="bullet"/>
+      <w:lvlText w:val=""/>
+      <w:lvlJc w:val="left"/>
+      <w:pPr>
+        <w:tabs>
+          <w:tab w:val="num" w:pos="720"/>
+        </w:tabs>
+        <w:ind w:left="720" w:hanging="360"/>
+      </w:pPr>
+      <w:rPr>
+        <w:rFonts w:ascii="Symbol" w:hAnsi="Symbol" w:hint="default"/>
+        <w:sz w:val="20"/>
+      </w:rPr>
+    </w:lvl>
+    <w:lvl w:ilvl="1">
+      <w:start w:val="1"/>
+      <w:numFmt w:val="bullet"/>
+      <w:lvlText w:val=""/>
+      <w:lvlJc w:val="left"/>
+      <w:pPr>
+        <w:ind w:left="1440" w:hanging="360"/>
+      </w:pPr>
+      <w:rPr>
+        <w:rFonts w:ascii="Symbol" w:hAnsi="Symbol" w:hint="default"/>
+      </w:rPr>
+    </w:lvl>
+    <w:lvl w:ilvl="2" w:tentative="1">
+      <w:start w:val="1"/>
+      <w:numFmt w:val="bullet"/>
+      <w:lvlText w:val=""/>
+      <w:lvlJc w:val="left"/>
+      <w:pPr>
+        <w:tabs>
+          <w:tab w:val="num" w:pos="2160"/>
+        </w:tabs>
+        <w:ind w:left="2160" w:hanging="360"/>
+      </w:pPr>
+      <w:rPr>
+        <w:rFonts w:ascii="Wingdings" w:hAnsi="Wingdings" w:hint="default"/>
+        <w:sz w:val="20"/>
+      </w:rPr>
+    </w:lvl>
+    <w:lvl w:ilvl="3" w:tentative="1">
+      <w:start w:val="1"/>
+      <w:numFmt w:val="bullet"/>
+      <w:lvlText w:val=""/>
+      <w:lvlJc w:val="left"/>
+      <w:pPr>
+        <w:tabs>
+          <w:tab w:val="num" w:pos="2880"/>
+        </w:tabs>
+        <w:ind w:left="2880" w:hanging="360"/>
+      </w:pPr>
+      <w:rPr>
+        <w:rFonts w:ascii="Wingdings" w:hAnsi="Wingdings" w:hint="default"/>
+        <w:sz w:val="20"/>
+      </w:rPr>
+    </w:lvl>
+    <w:lvl w:ilvl="4" w:tentative="1">
+      <w:start w:val="1"/>
+      <w:numFmt w:val="bullet"/>
+      <w:lvlText w:val=""/>
+      <w:lvlJc w:val="left"/>
+      <w:pPr>
+        <w:tabs>
+          <w:tab w:val="num" w:pos="3600"/>
+        </w:tabs>
+        <w:ind w:left="3600" w:hanging="360"/>
+      </w:pPr>
+      <w:rPr>
+        <w:rFonts w:ascii="Wingdings" w:hAnsi="Wingdings" w:hint="default"/>
+        <w:sz w:val="20"/>
+      </w:rPr>
+    </w:lvl>
+    <w:lvl w:ilvl="5" w:tentative="1">
+      <w:start w:val="1"/>
+      <w:numFmt w:val="bullet"/>
+      <w:lvlText w:val=""/>
+      <w:lvlJc w:val="left"/>
+      <w:pPr>
+        <w:tabs>
+          <w:tab w:val="num" w:pos="4320"/>
+        </w:tabs>
+        <w:ind w:left="4320" w:hanging="360"/>
+      </w:pPr>
+      <w:rPr>
+        <w:rFonts w:ascii="Wingdings" w:hAnsi="Wingdings" w:hint="default"/>
+        <w:sz w:val="20"/>
+      </w:rPr>
+    </w:lvl>
+    <w:lvl w:ilvl="6" w:tentative="1">
+      <w:start w:val="1"/>
+      <w:numFmt w:val="bullet"/>
+      <w:lvlText w:val=""/>
+      <w:lvlJc w:val="left"/>
+      <w:pPr>
+        <w:tabs>
+          <w:tab w:val="num" w:pos="5040"/>
+        </w:tabs>
+        <w:ind w:left="5040" w:hanging="360"/>
+      </w:pPr>
+      <w:rPr>
+        <w:rFonts w:ascii="Wingdings" w:hAnsi="Wingdings" w:hint="default"/>
+        <w:sz w:val="20"/>
+      </w:rPr>
+    </w:lvl>
+    <w:lvl w:ilvl="7" w:tentative="1">
+      <w:start w:val="1"/>
+      <w:numFmt w:val="bullet"/>
+      <w:lvlText w:val=""/>
+      <w:lvlJc w:val="left"/>
+      <w:pPr>
+        <w:tabs>
+          <w:tab w:val="num" w:pos="5760"/>
+        </w:tabs>
+        <w:ind w:left="5760" w:hanging="360"/>
+      </w:pPr>
+      <w:rPr>
+        <w:rFonts w:ascii="Wingdings" w:hAnsi="Wingdings" w:hint="default"/>
+        <w:sz w:val="20"/>
+      </w:rPr>
+    </w:lvl>
+    <w:lvl w:ilvl="8" w:tentative="1">
+      <w:start w:val="1"/>
+      <w:numFmt w:val="bullet"/>
+      <w:lvlText w:val=""/>
+      <w:lvlJc w:val="left"/>
+      <w:pPr>
+        <w:tabs>
+          <w:tab w:val="num" w:pos="6480"/>
+        </w:tabs>
+        <w:ind w:left="6480" w:hanging="360"/>
+      </w:pPr>
+      <w:rPr>
+        <w:rFonts w:ascii="Wingdings" w:hAnsi="Wingdings" w:hint="default"/>
+        <w:sz w:val="20"/>
+      </w:rPr>
+    </w:lvl>
+  </w:abstractNum>
+  <w:abstractNum w:abstractNumId="7" w15:restartNumberingAfterBreak="0">
+    <w:nsid w:val="2F4B189F"/>
+    <w:multiLevelType w:val="multilevel"/>
+    <w:tmpl w:val="F754DBEA"/>
+    <w:lvl w:ilvl="0">
+      <w:start w:val="1"/>
+      <w:numFmt w:val="bullet"/>
+      <w:lvlText w:val=""/>
+      <w:lvlJc w:val="left"/>
+      <w:pPr>
+        <w:tabs>
+          <w:tab w:val="num" w:pos="720"/>
+        </w:tabs>
+        <w:ind w:left="720" w:hanging="360"/>
+      </w:pPr>
+      <w:rPr>
+        <w:rFonts w:ascii="Symbol" w:hAnsi="Symbol" w:hint="default"/>
+        <w:sz w:val="20"/>
+      </w:rPr>
+    </w:lvl>
+    <w:lvl w:ilvl="1">
+      <w:start w:val="1"/>
+      <w:numFmt w:val="bullet"/>
+      <w:lvlText w:val=""/>
+      <w:lvlJc w:val="left"/>
+      <w:pPr>
+        <w:ind w:left="1440" w:hanging="360"/>
+      </w:pPr>
+      <w:rPr>
+        <w:rFonts w:ascii="Symbol" w:hAnsi="Symbol" w:hint="default"/>
+      </w:rPr>
+    </w:lvl>
+    <w:lvl w:ilvl="2" w:tentative="1">
+      <w:start w:val="1"/>
+      <w:numFmt w:val="bullet"/>
+      <w:lvlText w:val=""/>
+      <w:lvlJc w:val="left"/>
+      <w:pPr>
+        <w:tabs>
+          <w:tab w:val="num" w:pos="2160"/>
+        </w:tabs>
+        <w:ind w:left="2160" w:hanging="360"/>
+      </w:pPr>
+      <w:rPr>
+        <w:rFonts w:ascii="Wingdings" w:hAnsi="Wingdings" w:hint="default"/>
+        <w:sz w:val="20"/>
+      </w:rPr>
+    </w:lvl>
+    <w:lvl w:ilvl="3" w:tentative="1">
+      <w:start w:val="1"/>
+      <w:numFmt w:val="bullet"/>
+      <w:lvlText w:val=""/>
+      <w:lvlJc w:val="left"/>
+      <w:pPr>
+        <w:tabs>
+          <w:tab w:val="num" w:pos="2880"/>
+        </w:tabs>
+        <w:ind w:left="2880" w:hanging="360"/>
+      </w:pPr>
+      <w:rPr>
+        <w:rFonts w:ascii="Wingdings" w:hAnsi="Wingdings" w:hint="default"/>
+        <w:sz w:val="20"/>
+      </w:rPr>
+    </w:lvl>
+    <w:lvl w:ilvl="4" w:tentative="1">
+      <w:start w:val="1"/>
+      <w:numFmt w:val="bullet"/>
+      <w:lvlText w:val=""/>
+      <w:lvlJc w:val="left"/>
+      <w:pPr>
+        <w:tabs>
+          <w:tab w:val="num" w:pos="3600"/>
+        </w:tabs>
+        <w:ind w:left="3600" w:hanging="360"/>
+      </w:pPr>
+      <w:rPr>
+        <w:rFonts w:ascii="Wingdings" w:hAnsi="Wingdings" w:hint="default"/>
+        <w:sz w:val="20"/>
+      </w:rPr>
+    </w:lvl>
+    <w:lvl w:ilvl="5" w:tentative="1">
+      <w:start w:val="1"/>
+      <w:numFmt w:val="bullet"/>
+      <w:lvlText w:val=""/>
+      <w:lvlJc w:val="left"/>
+      <w:pPr>
+        <w:tabs>
+          <w:tab w:val="num" w:pos="4320"/>
+        </w:tabs>
+        <w:ind w:left="4320" w:hanging="360"/>
+      </w:pPr>
+      <w:rPr>
+        <w:rFonts w:ascii="Wingdings" w:hAnsi="Wingdings" w:hint="default"/>
+        <w:sz w:val="20"/>
+      </w:rPr>
+    </w:lvl>
+    <w:lvl w:ilvl="6" w:tentative="1">
+      <w:start w:val="1"/>
+      <w:numFmt w:val="bullet"/>
+      <w:lvlText w:val=""/>
+      <w:lvlJc w:val="left"/>
+      <w:pPr>
+        <w:tabs>
+          <w:tab w:val="num" w:pos="5040"/>
+        </w:tabs>
+        <w:ind w:left="5040" w:hanging="360"/>
+      </w:pPr>
+      <w:rPr>
+        <w:rFonts w:ascii="Wingdings" w:hAnsi="Wingdings" w:hint="default"/>
+        <w:sz w:val="20"/>
+      </w:rPr>
+    </w:lvl>
+    <w:lvl w:ilvl="7" w:tentative="1">
+      <w:start w:val="1"/>
+      <w:numFmt w:val="bullet"/>
+      <w:lvlText w:val=""/>
+      <w:lvlJc w:val="left"/>
+      <w:pPr>
+        <w:tabs>
+          <w:tab w:val="num" w:pos="5760"/>
+        </w:tabs>
+        <w:ind w:left="5760" w:hanging="360"/>
+      </w:pPr>
+      <w:rPr>
+        <w:rFonts w:ascii="Wingdings" w:hAnsi="Wingdings" w:hint="default"/>
+        <w:sz w:val="20"/>
+      </w:rPr>
+    </w:lvl>
+    <w:lvl w:ilvl="8" w:tentative="1">
+      <w:start w:val="1"/>
+      <w:numFmt w:val="bullet"/>
+      <w:lvlText w:val=""/>
+      <w:lvlJc w:val="left"/>
+      <w:pPr>
+        <w:tabs>
+          <w:tab w:val="num" w:pos="6480"/>
+        </w:tabs>
+        <w:ind w:left="6480" w:hanging="360"/>
+      </w:pPr>
+      <w:rPr>
+        <w:rFonts w:ascii="Wingdings" w:hAnsi="Wingdings" w:hint="default"/>
+        <w:sz w:val="20"/>
+      </w:rPr>
+    </w:lvl>
+  </w:abstractNum>
+  <w:abstractNum w:abstractNumId="8" w15:restartNumberingAfterBreak="0">
+    <w:nsid w:val="5A6F1988"/>
+    <w:multiLevelType w:val="multilevel"/>
+    <w:tmpl w:val="F754DBEA"/>
+    <w:lvl w:ilvl="0">
+      <w:start w:val="1"/>
+      <w:numFmt w:val="bullet"/>
+      <w:lvlText w:val=""/>
+      <w:lvlJc w:val="left"/>
+      <w:pPr>
+        <w:tabs>
+          <w:tab w:val="num" w:pos="720"/>
+        </w:tabs>
+        <w:ind w:left="720" w:hanging="360"/>
+      </w:pPr>
+      <w:rPr>
+        <w:rFonts w:ascii="Symbol" w:hAnsi="Symbol" w:hint="default"/>
+        <w:sz w:val="20"/>
+      </w:rPr>
+    </w:lvl>
+    <w:lvl w:ilvl="1">
+      <w:start w:val="1"/>
+      <w:numFmt w:val="bullet"/>
+      <w:lvlText w:val=""/>
+      <w:lvlJc w:val="left"/>
+      <w:pPr>
+        <w:ind w:left="1440" w:hanging="360"/>
+      </w:pPr>
+      <w:rPr>
+        <w:rFonts w:ascii="Symbol" w:hAnsi="Symbol" w:hint="default"/>
+      </w:rPr>
+    </w:lvl>
+    <w:lvl w:ilvl="2" w:tentative="1">
+      <w:start w:val="1"/>
+      <w:numFmt w:val="bullet"/>
+      <w:lvlText w:val=""/>
+      <w:lvlJc w:val="left"/>
+      <w:pPr>
+        <w:tabs>
+          <w:tab w:val="num" w:pos="2160"/>
+        </w:tabs>
+        <w:ind w:left="2160" w:hanging="360"/>
+      </w:pPr>
+      <w:rPr>
+        <w:rFonts w:ascii="Wingdings" w:hAnsi="Wingdings" w:hint="default"/>
+        <w:sz w:val="20"/>
+      </w:rPr>
+    </w:lvl>
+    <w:lvl w:ilvl="3" w:tentative="1">
+      <w:start w:val="1"/>
+      <w:numFmt w:val="bullet"/>
+      <w:lvlText w:val=""/>
+      <w:lvlJc w:val="left"/>
+      <w:pPr>
+        <w:tabs>
+          <w:tab w:val="num" w:pos="2880"/>
+        </w:tabs>
+        <w:ind w:left="2880" w:hanging="360"/>
+      </w:pPr>
+      <w:rPr>
+        <w:rFonts w:ascii="Wingdings" w:hAnsi="Wingdings" w:hint="default"/>
+        <w:sz w:val="20"/>
+      </w:rPr>
+    </w:lvl>
+    <w:lvl w:ilvl="4" w:tentative="1">
+      <w:start w:val="1"/>
+      <w:numFmt w:val="bullet"/>
+      <w:lvlText w:val=""/>
+      <w:lvlJc w:val="left"/>
+      <w:pPr>
+        <w:tabs>
+          <w:tab w:val="num" w:pos="3600"/>
+        </w:tabs>
+        <w:ind w:left="3600" w:hanging="360"/>
+      </w:pPr>
+      <w:rPr>
+        <w:rFonts w:ascii="Wingdings" w:hAnsi="Wingdings" w:hint="default"/>
+        <w:sz w:val="20"/>
+      </w:rPr>
+    </w:lvl>
+    <w:lvl w:ilvl="5" w:tentative="1">
+      <w:start w:val="1"/>
+      <w:numFmt w:val="bullet"/>
+      <w:lvlText w:val=""/>
+      <w:lvlJc w:val="left"/>
+      <w:pPr>
+        <w:tabs>
+          <w:tab w:val="num" w:pos="4320"/>
+        </w:tabs>
+        <w:ind w:left="4320" w:hanging="360"/>
+      </w:pPr>
+      <w:rPr>
+        <w:rFonts w:ascii="Wingdings" w:hAnsi="Wingdings" w:hint="default"/>
+        <w:sz w:val="20"/>
+      </w:rPr>
+    </w:lvl>
+    <w:lvl w:ilvl="6" w:tentative="1">
+      <w:start w:val="1"/>
+      <w:numFmt w:val="bullet"/>
+      <w:lvlText w:val=""/>
+      <w:lvlJc w:val="left"/>
+      <w:pPr>
+        <w:tabs>
+          <w:tab w:val="num" w:pos="5040"/>
+        </w:tabs>
+        <w:ind w:left="5040" w:hanging="360"/>
+      </w:pPr>
+      <w:rPr>
+        <w:rFonts w:ascii="Wingdings" w:hAnsi="Wingdings" w:hint="default"/>
+        <w:sz w:val="20"/>
+      </w:rPr>
+    </w:lvl>
+    <w:lvl w:ilvl="7" w:tentative="1">
+      <w:start w:val="1"/>
+      <w:numFmt w:val="bullet"/>
+      <w:lvlText w:val=""/>
+      <w:lvlJc w:val="left"/>
+      <w:pPr>
+        <w:tabs>
+          <w:tab w:val="num" w:pos="5760"/>
+        </w:tabs>
+        <w:ind w:left="5760" w:hanging="360"/>
+      </w:pPr>
+      <w:rPr>
+        <w:rFonts w:ascii="Wingdings" w:hAnsi="Wingdings" w:hint="default"/>
+        <w:sz w:val="20"/>
+      </w:rPr>
+    </w:lvl>
+    <w:lvl w:ilvl="8" w:tentative="1">
+      <w:start w:val="1"/>
+      <w:numFmt w:val="bullet"/>
+      <w:lvlText w:val=""/>
+      <w:lvlJc w:val="left"/>
+      <w:pPr>
+        <w:tabs>
+          <w:tab w:val="num" w:pos="6480"/>
+        </w:tabs>
+        <w:ind w:left="6480" w:hanging="360"/>
+      </w:pPr>
+      <w:rPr>
+        <w:rFonts w:ascii="Wingdings" w:hAnsi="Wingdings" w:hint="default"/>
+        <w:sz w:val="20"/>
+      </w:rPr>
+    </w:lvl>
+  </w:abstractNum>
+  <w:abstractNum w:abstractNumId="9" w15:restartNumberingAfterBreak="0">
+    <w:nsid w:val="724D36FB"/>
+    <w:multiLevelType w:val="multilevel"/>
+    <w:tmpl w:val="09904DC4"/>
+    <w:lvl w:ilvl="0">
+      <w:start w:val="1"/>
+      <w:numFmt w:val="bullet"/>
+      <w:lvlText w:val=""/>
+      <w:lvlJc w:val="left"/>
+      <w:pPr>
+        <w:tabs>
+          <w:tab w:val="num" w:pos="720"/>
+        </w:tabs>
+        <w:ind w:left="720" w:hanging="360"/>
+      </w:pPr>
+      <w:rPr>
+        <w:rFonts w:ascii="Symbol" w:hAnsi="Symbol" w:hint="default"/>
+        <w:sz w:val="20"/>
+      </w:rPr>
+    </w:lvl>
+    <w:lvl w:ilvl="1" w:tentative="1">
+      <w:start w:val="1"/>
+      <w:numFmt w:val="bullet"/>
+      <w:lvlText w:val="o"/>
+      <w:lvlJc w:val="left"/>
+      <w:pPr>
+        <w:tabs>
+          <w:tab w:val="num" w:pos="1440"/>
+        </w:tabs>
+        <w:ind w:left="1440" w:hanging="360"/>
+      </w:pPr>
+      <w:rPr>
+        <w:rFonts w:ascii="Courier New" w:hAnsi="Courier New" w:hint="default"/>
+        <w:sz w:val="20"/>
+      </w:rPr>
+    </w:lvl>
+    <w:lvl w:ilvl="2" w:tentative="1">
+      <w:start w:val="1"/>
+      <w:numFmt w:val="bullet"/>
+      <w:lvlText w:val=""/>
+      <w:lvlJc w:val="left"/>
+      <w:pPr>
+        <w:tabs>
+          <w:tab w:val="num" w:pos="2160"/>
+        </w:tabs>
+        <w:ind w:left="2160" w:hanging="360"/>
+      </w:pPr>
+      <w:rPr>
+        <w:rFonts w:ascii="Wingdings" w:hAnsi="Wingdings" w:hint="default"/>
+        <w:sz w:val="20"/>
+      </w:rPr>
+    </w:lvl>
+    <w:lvl w:ilvl="3" w:tentative="1">
+      <w:start w:val="1"/>
+      <w:numFmt w:val="bullet"/>
+      <w:lvlText w:val=""/>
+      <w:lvlJc w:val="left"/>
+      <w:pPr>
+        <w:tabs>
+          <w:tab w:val="num" w:pos="2880"/>
+        </w:tabs>
+        <w:ind w:left="2880" w:hanging="360"/>
+      </w:pPr>
+      <w:rPr>
+        <w:rFonts w:ascii="Wingdings" w:hAnsi="Wingdings" w:hint="default"/>
+        <w:sz w:val="20"/>
+      </w:rPr>
+    </w:lvl>
+    <w:lvl w:ilvl="4" w:tentative="1">
+      <w:start w:val="1"/>
+      <w:numFmt w:val="bullet"/>
+      <w:lvlText w:val=""/>
+      <w:lvlJc w:val="left"/>
+      <w:pPr>
+        <w:tabs>
+          <w:tab w:val="num" w:pos="3600"/>
+        </w:tabs>
+        <w:ind w:left="3600" w:hanging="360"/>
+      </w:pPr>
+      <w:rPr>
+        <w:rFonts w:ascii="Wingdings" w:hAnsi="Wingdings" w:hint="default"/>
+        <w:sz w:val="20"/>
+      </w:rPr>
+    </w:lvl>
+    <w:lvl w:ilvl="5" w:tentative="1">
+      <w:start w:val="1"/>
+      <w:numFmt w:val="bullet"/>
+      <w:lvlText w:val=""/>
+      <w:lvlJc w:val="left"/>
+      <w:pPr>
+        <w:tabs>
+          <w:tab w:val="num" w:pos="4320"/>
+        </w:tabs>
+        <w:ind w:left="4320" w:hanging="360"/>
+      </w:pPr>
+      <w:rPr>
+        <w:rFonts w:ascii="Wingdings" w:hAnsi="Wingdings" w:hint="default"/>
+        <w:sz w:val="20"/>
+      </w:rPr>
+    </w:lvl>
+    <w:lvl w:ilvl="6" w:tentative="1">
+      <w:start w:val="1"/>
+      <w:numFmt w:val="bullet"/>
+      <w:lvlText w:val=""/>
+      <w:lvlJc w:val="left"/>
+      <w:pPr>
+        <w:tabs>
+          <w:tab w:val="num" w:pos="5040"/>
+        </w:tabs>
+        <w:ind w:left="5040" w:hanging="360"/>
+      </w:pPr>
+      <w:rPr>
+        <w:rFonts w:ascii="Wingdings" w:hAnsi="Wingdings" w:hint="default"/>
+        <w:sz w:val="20"/>
+      </w:rPr>
+    </w:lvl>
+    <w:lvl w:ilvl="7" w:tentative="1">
+      <w:start w:val="1"/>
+      <w:numFmt w:val="bullet"/>
+      <w:lvlText w:val=""/>
+      <w:lvlJc w:val="left"/>
+      <w:pPr>
+        <w:tabs>
+          <w:tab w:val="num" w:pos="5760"/>
+        </w:tabs>
+        <w:ind w:left="5760" w:hanging="360"/>
+      </w:pPr>
+      <w:rPr>
+        <w:rFonts w:ascii="Wingdings" w:hAnsi="Wingdings" w:hint="default"/>
+        <w:sz w:val="20"/>
+      </w:rPr>
+    </w:lvl>
+    <w:lvl w:ilvl="8" w:tentative="1">
+      <w:start w:val="1"/>
+      <w:numFmt w:val="bullet"/>
+      <w:lvlText w:val=""/>
+      <w:lvlJc w:val="left"/>
+      <w:pPr>
+        <w:tabs>
+          <w:tab w:val="num" w:pos="6480"/>
+        </w:tabs>
+        <w:ind w:left="6480" w:hanging="360"/>
+      </w:pPr>
+      <w:rPr>
+        <w:rFonts w:ascii="Wingdings" w:hAnsi="Wingdings" w:hint="default"/>
+        <w:sz w:val="20"/>
+      </w:rPr>
+    </w:lvl>
+  </w:abstractNum>
+  <w:num w:numId="1" w16cid:durableId="2043242916">
+    <w:abstractNumId w:val="1"/>
+  </w:num>
+  <w:num w:numId="2" w16cid:durableId="650989472">
+    <w:abstractNumId w:val="2"/>
+  </w:num>
+  <w:num w:numId="3" w16cid:durableId="764692324">
+    <w:abstractNumId w:val="7"/>
+  </w:num>
+  <w:num w:numId="4" w16cid:durableId="120004129">
+    <w:abstractNumId w:val="5"/>
+  </w:num>
+  <w:num w:numId="5" w16cid:durableId="1863274719">
+    <w:abstractNumId w:val="4"/>
+  </w:num>
+  <w:num w:numId="6" w16cid:durableId="1182663902">
+    <w:abstractNumId w:val="8"/>
+  </w:num>
+  <w:num w:numId="7" w16cid:durableId="667516513">
+    <w:abstractNumId w:val="6"/>
+  </w:num>
+  <w:num w:numId="8" w16cid:durableId="78408103">
+    <w:abstractNumId w:val="0"/>
+  </w:num>
+  <w:num w:numId="9" w16cid:durableId="1998075934">
+    <w:abstractNumId w:val="9"/>
+  </w:num>
+  <w:num w:numId="10" w16cid:durableId="535385064">
+    <w:abstractNumId w:val="3"/>
+  </w:num>
+</w:numbering>
 </file>
 
 <file path=word/styles.xml><?xml version="1.0" encoding="utf-8"?>
@@ -492,7 +4067,7 @@
     <w:lsdException w:name="Table Web 2" w:semiHidden="1" w:unhideWhenUsed="1"/>
     <w:lsdException w:name="Table Web 3" w:semiHidden="1" w:unhideWhenUsed="1"/>
     <w:lsdException w:name="Balloon Text" w:semiHidden="1" w:unhideWhenUsed="1"/>
-    <w:lsdException w:name="Table Grid" w:uiPriority="39"/>
+    <w:lsdException w:name="Table Grid" w:uiPriority="59"/>
     <w:lsdException w:name="Table Theme" w:semiHidden="1" w:unhideWhenUsed="1"/>
     <w:lsdException w:name="Placeholder Text" w:semiHidden="1"/>
     <w:lsdException w:name="No Spacing" w:uiPriority="1" w:qFormat="1"/>
@@ -1278,6 +4853,94 @@
     <w:uiPriority w:val="99"/>
     <w:rsid w:val="009235F1"/>
   </w:style>
+  <w:style w:type="paragraph" w:styleId="NormalWeb">
+    <w:name w:val="Normal (Web)"/>
+    <w:basedOn w:val="Normal"/>
+    <w:uiPriority w:val="99"/>
+    <w:semiHidden/>
+    <w:unhideWhenUsed/>
+    <w:rsid w:val="00EE40A4"/>
+    <w:rPr>
+      <w:rFonts w:ascii="Times New Roman" w:hAnsi="Times New Roman" w:cs="Times New Roman"/>
+    </w:rPr>
+  </w:style>
+  <w:style w:type="character" w:styleId="Hyperlink">
+    <w:name w:val="Hyperlink"/>
+    <w:basedOn w:val="DefaultParagraphFont"/>
+    <w:uiPriority w:val="99"/>
+    <w:unhideWhenUsed/>
+    <w:rsid w:val="00070EBA"/>
+    <w:rPr>
+      <w:color w:val="467886" w:themeColor="hyperlink"/>
+      <w:u w:val="single"/>
+    </w:rPr>
+  </w:style>
+  <w:style w:type="character" w:styleId="UnresolvedMention">
+    <w:name w:val="Unresolved Mention"/>
+    <w:basedOn w:val="DefaultParagraphFont"/>
+    <w:uiPriority w:val="99"/>
+    <w:semiHidden/>
+    <w:unhideWhenUsed/>
+    <w:rsid w:val="00070EBA"/>
+    <w:rPr>
+      <w:color w:val="605E5C"/>
+      <w:shd w:val="clear" w:color="auto" w:fill="E1DFDD"/>
+    </w:rPr>
+  </w:style>
+  <w:style w:type="table" w:styleId="TableGrid">
+    <w:name w:val="Table Grid"/>
+    <w:basedOn w:val="TableNormal"/>
+    <w:uiPriority w:val="59"/>
+    <w:rsid w:val="00E15CC8"/>
+    <w:pPr>
+      <w:spacing w:after="0" w:line="240" w:lineRule="auto"/>
+    </w:pPr>
+    <w:rPr>
+      <w:rFonts w:eastAsiaTheme="minorEastAsia"/>
+      <w:lang w:val="en-MY" w:eastAsia="zh-CN"/>
+    </w:rPr>
+    <w:tblPr>
+      <w:tblBorders>
+        <w:top w:val="single" w:sz="4" w:space="0" w:color="auto"/>
+        <w:left w:val="single" w:sz="4" w:space="0" w:color="auto"/>
+        <w:bottom w:val="single" w:sz="4" w:space="0" w:color="auto"/>
+        <w:right w:val="single" w:sz="4" w:space="0" w:color="auto"/>
+        <w:insideH w:val="single" w:sz="4" w:space="0" w:color="auto"/>
+        <w:insideV w:val="single" w:sz="4" w:space="0" w:color="auto"/>
+      </w:tblBorders>
+    </w:tblPr>
+  </w:style>
+  <w:style w:type="character" w:styleId="FollowedHyperlink">
+    <w:name w:val="FollowedHyperlink"/>
+    <w:basedOn w:val="DefaultParagraphFont"/>
+    <w:uiPriority w:val="99"/>
+    <w:semiHidden/>
+    <w:unhideWhenUsed/>
+    <w:rsid w:val="00071855"/>
+    <w:rPr>
+      <w:color w:val="96607D" w:themeColor="followedHyperlink"/>
+      <w:u w:val="single"/>
+    </w:rPr>
+  </w:style>
+  <w:style w:type="paragraph" w:styleId="Caption">
+    <w:name w:val="caption"/>
+    <w:basedOn w:val="Normal"/>
+    <w:next w:val="Normal"/>
+    <w:uiPriority w:val="35"/>
+    <w:unhideWhenUsed/>
+    <w:qFormat/>
+    <w:rsid w:val="00D9198A"/>
+    <w:pPr>
+      <w:spacing w:after="200" w:line="240" w:lineRule="auto"/>
+    </w:pPr>
+    <w:rPr>
+      <w:i/>
+      <w:iCs/>
+      <w:color w:val="0E2841" w:themeColor="text2"/>
+      <w:sz w:val="18"/>
+      <w:szCs w:val="18"/>
+    </w:rPr>
+  </w:style>
 </w:styles>
 </file>
 
@@ -1594,4 +5257,16 @@
     </a:ext>
   </a:extLst>
 </a:theme>
+</file>
+
+<file path=customXml/item1.xml><?xml version="1.0" encoding="utf-8"?>
+<b:Sources xmlns:b="http://schemas.openxmlformats.org/officeDocument/2006/bibliography" xmlns="http://schemas.openxmlformats.org/officeDocument/2006/bibliography" SelectedStyle="\APASixthEditionOfficeOnline.xsl" StyleName="APA" Version="6"/>
+</file>
+
+<file path=customXml/itemProps1.xml><?xml version="1.0" encoding="utf-8"?>
+<ds:datastoreItem xmlns:ds="http://schemas.openxmlformats.org/officeDocument/2006/customXml" ds:itemID="{D58C2550-48E3-4573-9BE4-FF22DA5960F6}">
+  <ds:schemaRefs>
+    <ds:schemaRef ds:uri="http://schemas.openxmlformats.org/officeDocument/2006/bibliography"/>
+  </ds:schemaRefs>
+</ds:datastoreItem>
 </file>
</xml_diff>

<commit_message>
Slides and modified report
</commit_message>
<xml_diff>
--- a/Assignment_files/Report.docx
+++ b/Assignment_files/Report.docx
@@ -488,7 +488,21 @@
           <w:rFonts w:ascii="Times New Roman" w:hAnsi="Times New Roman" w:cs="Times New Roman"/>
           <w:lang w:val="en-US"/>
         </w:rPr>
-        <w:t xml:space="preserve">Video Link (Google Drive): </w:t>
+        <w:t>Video Link (</w:t>
+      </w:r>
+      <w:r>
+        <w:rPr>
+          <w:rFonts w:ascii="Times New Roman" w:hAnsi="Times New Roman" w:cs="Times New Roman"/>
+          <w:lang w:val="en-US"/>
+        </w:rPr>
+        <w:t>Microsoft Teams</w:t>
+      </w:r>
+      <w:r>
+        <w:rPr>
+          <w:rFonts w:ascii="Times New Roman" w:hAnsi="Times New Roman" w:cs="Times New Roman"/>
+          <w:lang w:val="en-US"/>
+        </w:rPr>
+        <w:t xml:space="preserve">): </w:t>
       </w:r>
     </w:p>
     <w:p>
@@ -1383,7 +1397,7 @@
         <w:rPr>
           <w:rFonts w:ascii="Times New Roman" w:hAnsi="Times New Roman" w:cs="Times New Roman"/>
         </w:rPr>
-        <w:t xml:space="preserve"> address the "Variability in Wound Appearance" and "Inconsistency" problems identified </w:t>
+        <w:t xml:space="preserve"> address the Variability in Wound Appearance and Inconsistency problems identified </w:t>
       </w:r>
       <w:r>
         <w:rPr>
@@ -1755,12 +1769,12 @@
         <w:rPr>
           <w:rFonts w:ascii="Times New Roman" w:hAnsi="Times New Roman" w:cs="Times New Roman"/>
         </w:rPr>
-      </w:r>
-      <w:r>
-        <w:rPr>
-          <w:rFonts w:ascii="Times New Roman" w:hAnsi="Times New Roman" w:cs="Times New Roman"/>
-        </w:rPr>
         <w:instrText xml:space="preserve"> \* MERGEFORMAT </w:instrText>
+      </w:r>
+      <w:r>
+        <w:rPr>
+          <w:rFonts w:ascii="Times New Roman" w:hAnsi="Times New Roman" w:cs="Times New Roman"/>
+        </w:rPr>
       </w:r>
       <w:r>
         <w:rPr>
@@ -2750,6 +2764,7 @@
     </w:p>
     <w:p>
       <w:pPr>
+        <w:spacing w:line="276" w:lineRule="auto"/>
         <w:rPr>
           <w:rFonts w:ascii="Times New Roman" w:hAnsi="Times New Roman" w:cs="Times New Roman"/>
         </w:rPr>
@@ -2818,28 +2833,24 @@
         </w:rPr>
         <w:t xml:space="preserve"> was utilized to identify relationships between features and ensure the model is not trained on redundant data. Area vs Perimeter show a moderate positive correlation of 0.48, as larger wounds naturally tend to have longer boundaries. However, the correlation is not high enough to warrant dropping either, as they capture different aspects of wound shape. Erythema vs </w:t>
       </w:r>
-      <w:proofErr w:type="spellStart"/>
-      <w:r>
-        <w:rPr>
-          <w:rFonts w:ascii="Times New Roman" w:hAnsi="Times New Roman" w:cs="Times New Roman"/>
-        </w:rPr>
-        <w:t>Color</w:t>
-      </w:r>
-      <w:proofErr w:type="spellEnd"/>
+      <w:r>
+        <w:rPr>
+          <w:rFonts w:ascii="Times New Roman" w:hAnsi="Times New Roman" w:cs="Times New Roman"/>
+        </w:rPr>
+        <w:t>Colour</w:t>
+      </w:r>
       <w:r>
         <w:rPr>
           <w:rFonts w:ascii="Times New Roman" w:hAnsi="Times New Roman" w:cs="Times New Roman"/>
         </w:rPr>
         <w:t xml:space="preserve"> Variance show the strongest positive correlation of 0.39 among the biomedical features. It suggests that as inflammation (redness) increases, the wound bed often becomes more heterogeneous and complex. Eccentricity vs. Area shows a moderate negative correlation of -0.50 suggests that as ulcers grow larger, they tend to become less elongated and more circular or irregular in shape. For Area vs. </w:t>
       </w:r>
-      <w:proofErr w:type="spellStart"/>
-      <w:r>
-        <w:rPr>
-          <w:rFonts w:ascii="Times New Roman" w:hAnsi="Times New Roman" w:cs="Times New Roman"/>
-        </w:rPr>
-        <w:t>Color</w:t>
-      </w:r>
-      <w:proofErr w:type="spellEnd"/>
+      <w:r>
+        <w:rPr>
+          <w:rFonts w:ascii="Times New Roman" w:hAnsi="Times New Roman" w:cs="Times New Roman"/>
+        </w:rPr>
+        <w:t>Colour</w:t>
+      </w:r>
       <w:r>
         <w:rPr>
           <w:rFonts w:ascii="Times New Roman" w:hAnsi="Times New Roman" w:cs="Times New Roman"/>
@@ -3289,17 +3300,17 @@
         <w:rPr>
           <w:rFonts w:ascii="Times New Roman" w:hAnsi="Times New Roman" w:cs="Times New Roman"/>
         </w:rPr>
-      </w:r>
-      <w:r>
-        <w:rPr>
-          <w:rFonts w:ascii="Times New Roman" w:hAnsi="Times New Roman" w:cs="Times New Roman"/>
-        </w:rPr>
         <w:instrText xml:space="preserve"> \* MERGEFORMAT </w:instrText>
       </w:r>
       <w:r>
         <w:rPr>
           <w:rFonts w:ascii="Times New Roman" w:hAnsi="Times New Roman" w:cs="Times New Roman"/>
         </w:rPr>
+      </w:r>
+      <w:r>
+        <w:rPr>
+          <w:rFonts w:ascii="Times New Roman" w:hAnsi="Times New Roman" w:cs="Times New Roman"/>
+        </w:rPr>
         <w:fldChar w:fldCharType="separate"/>
       </w:r>
       <w:r>
@@ -3332,73 +3343,7 @@
           <w:rFonts w:ascii="Times New Roman" w:hAnsi="Times New Roman" w:cs="Times New Roman"/>
         </w:rPr>
         <w:tab/>
-        <w:t xml:space="preserve">This </w:t>
-      </w:r>
-      <w:r>
-        <w:rPr>
-          <w:rFonts w:ascii="Times New Roman" w:hAnsi="Times New Roman" w:cs="Times New Roman"/>
-        </w:rPr>
-        <w:t xml:space="preserve">model identifies ulcers by prioritizing </w:t>
-      </w:r>
-      <w:r>
-        <w:rPr>
-          <w:rFonts w:ascii="Times New Roman" w:hAnsi="Times New Roman" w:cs="Times New Roman"/>
-        </w:rPr>
-        <w:t>colour</w:t>
-      </w:r>
-      <w:r>
-        <w:rPr>
-          <w:rFonts w:ascii="Times New Roman" w:hAnsi="Times New Roman" w:cs="Times New Roman"/>
-        </w:rPr>
-        <w:t xml:space="preserve"> </w:t>
-      </w:r>
-      <w:r>
-        <w:rPr>
-          <w:rFonts w:ascii="Times New Roman" w:hAnsi="Times New Roman" w:cs="Times New Roman"/>
-        </w:rPr>
-        <w:t>v</w:t>
-      </w:r>
-      <w:r>
-        <w:rPr>
-          <w:rFonts w:ascii="Times New Roman" w:hAnsi="Times New Roman" w:cs="Times New Roman"/>
-        </w:rPr>
-        <w:t xml:space="preserve">ariance and the </w:t>
-      </w:r>
-      <w:r>
-        <w:rPr>
-          <w:rFonts w:ascii="Times New Roman" w:hAnsi="Times New Roman" w:cs="Times New Roman"/>
-        </w:rPr>
-        <w:t>e</w:t>
-      </w:r>
-      <w:r>
-        <w:rPr>
-          <w:rFonts w:ascii="Times New Roman" w:hAnsi="Times New Roman" w:cs="Times New Roman"/>
-        </w:rPr>
-        <w:t xml:space="preserve">rythema </w:t>
-      </w:r>
-      <w:r>
-        <w:rPr>
-          <w:rFonts w:ascii="Times New Roman" w:hAnsi="Times New Roman" w:cs="Times New Roman"/>
-        </w:rPr>
-        <w:t>i</w:t>
-      </w:r>
-      <w:r>
-        <w:rPr>
-          <w:rFonts w:ascii="Times New Roman" w:hAnsi="Times New Roman" w:cs="Times New Roman"/>
-        </w:rPr>
-        <w:t>ndex</w:t>
-      </w:r>
-      <w:r>
-        <w:rPr>
-          <w:rFonts w:ascii="Times New Roman" w:hAnsi="Times New Roman" w:cs="Times New Roman"/>
-        </w:rPr>
-        <w:t xml:space="preserve"> that</w:t>
-      </w:r>
-      <w:r>
-        <w:rPr>
-          <w:rFonts w:ascii="Times New Roman" w:hAnsi="Times New Roman" w:cs="Times New Roman"/>
-        </w:rPr>
-        <w:t xml:space="preserve"> enables the system to detect early-stage ulcers that might be </w:t>
+        <w:t xml:space="preserve">This model identifies ulcers by prioritizing colour variance and the erythema index that enables the system to detect early-stage ulcers that might be </w:t>
       </w:r>
       <w:r>
         <w:rPr>
@@ -3410,13 +3355,7 @@
         <w:rPr>
           <w:rFonts w:ascii="Times New Roman" w:hAnsi="Times New Roman" w:cs="Times New Roman"/>
         </w:rPr>
-        <w:t xml:space="preserve"> but high in biological complexity which RM-2 ignored</w:t>
-      </w:r>
-      <w:r>
-        <w:rPr>
-          <w:rFonts w:ascii="Times New Roman" w:hAnsi="Times New Roman" w:cs="Times New Roman"/>
-        </w:rPr>
-        <w:t>.</w:t>
+        <w:t xml:space="preserve"> but high in biological complexity which RM-2 ignored.</w:t>
       </w:r>
     </w:p>
     <w:p>
@@ -3599,17 +3538,17 @@
         <w:rPr>
           <w:rFonts w:ascii="Times New Roman" w:hAnsi="Times New Roman" w:cs="Times New Roman"/>
         </w:rPr>
-      </w:r>
-      <w:r>
-        <w:rPr>
-          <w:rFonts w:ascii="Times New Roman" w:hAnsi="Times New Roman" w:cs="Times New Roman"/>
-        </w:rPr>
         <w:instrText xml:space="preserve"> \* MERGEFORMAT </w:instrText>
       </w:r>
       <w:r>
         <w:rPr>
           <w:rFonts w:ascii="Times New Roman" w:hAnsi="Times New Roman" w:cs="Times New Roman"/>
         </w:rPr>
+      </w:r>
+      <w:r>
+        <w:rPr>
+          <w:rFonts w:ascii="Times New Roman" w:hAnsi="Times New Roman" w:cs="Times New Roman"/>
+        </w:rPr>
         <w:fldChar w:fldCharType="separate"/>
       </w:r>
       <w:r>
@@ -3647,21 +3586,7 @@
         <w:rPr>
           <w:rFonts w:ascii="Times New Roman" w:hAnsi="Times New Roman" w:cs="Times New Roman"/>
         </w:rPr>
-        <w:t xml:space="preserve">Because these features have different numerical scales, we applied </w:t>
-      </w:r>
-      <w:proofErr w:type="spellStart"/>
-      <w:r>
-        <w:rPr>
-          <w:rFonts w:ascii="Times New Roman" w:hAnsi="Times New Roman" w:cs="Times New Roman"/>
-        </w:rPr>
-        <w:t>StandardScaler</w:t>
-      </w:r>
-      <w:proofErr w:type="spellEnd"/>
-      <w:r>
-        <w:rPr>
-          <w:rFonts w:ascii="Times New Roman" w:hAnsi="Times New Roman" w:cs="Times New Roman"/>
-        </w:rPr>
-        <w:t xml:space="preserve"> to normalize the data. This step is critical in AI</w:t>
+        <w:t>Because these features have different numerical scales, we applied StandardScaler to normalize the data. This step is critical in AI</w:t>
       </w:r>
       <w:r>
         <w:rPr>
@@ -3708,13 +3633,7 @@
         <w:rPr>
           <w:rFonts w:ascii="Times New Roman" w:hAnsi="Times New Roman" w:cs="Times New Roman"/>
         </w:rPr>
-        <w:t xml:space="preserve"> and </w:t>
-      </w:r>
-      <w:r>
-        <w:rPr>
-          <w:rFonts w:ascii="Times New Roman" w:hAnsi="Times New Roman" w:cs="Times New Roman"/>
-        </w:rPr>
-        <w:t>Silhouette Analysis</w:t>
+        <w:t xml:space="preserve"> and Silhouette Analysis</w:t>
       </w:r>
       <w:r>
         <w:rPr>
@@ -3814,13 +3733,7 @@
         <w:rPr>
           <w:rFonts w:ascii="Times New Roman" w:hAnsi="Times New Roman" w:cs="Times New Roman"/>
         </w:rPr>
-        <w:t xml:space="preserve">RM-2 </w:t>
-      </w:r>
-      <w:r>
-        <w:rPr>
-          <w:rFonts w:ascii="Times New Roman" w:hAnsi="Times New Roman" w:cs="Times New Roman"/>
-        </w:rPr>
-        <w:t>product suffered from Surface-Level Monitoring</w:t>
+        <w:t>RM-2 product suffered from Surface-Level Monitoring</w:t>
       </w:r>
       <w:r>
         <w:rPr>
@@ -3834,19 +3747,7 @@
         <w:rPr>
           <w:rFonts w:ascii="Times New Roman" w:hAnsi="Times New Roman" w:cs="Times New Roman"/>
         </w:rPr>
-        <w:t xml:space="preserve"> failing to measure internal biological changes. Presenting simple physical parameters provides no prioritization for high-risk patients.</w:t>
-      </w:r>
-      <w:r>
-        <w:rPr>
-          <w:rFonts w:ascii="Times New Roman" w:hAnsi="Times New Roman" w:cs="Times New Roman"/>
-        </w:rPr>
-        <w:t xml:space="preserve"> </w:t>
-      </w:r>
-      <w:r>
-        <w:rPr>
-          <w:rFonts w:ascii="Times New Roman" w:hAnsi="Times New Roman" w:cs="Times New Roman"/>
-        </w:rPr>
-        <w:t>By calculating the mean values of each cluster, the AI identifies when a wound transitions from manageable to critical</w:t>
+        <w:t xml:space="preserve"> failing to measure internal biological changes. Presenting simple physical parameters provides no prioritization for high-risk patients. By calculating the mean values of each cluster, the AI identifies when a wound transitions from manageable to critical</w:t>
       </w:r>
       <w:r>
         <w:rPr>
@@ -3868,19 +3769,7 @@
         <w:rPr>
           <w:rFonts w:ascii="Times New Roman" w:hAnsi="Times New Roman" w:cs="Times New Roman"/>
         </w:rPr>
-        <w:t>As for the mapping of Wagner scale to each cluster, colour v</w:t>
-      </w:r>
-      <w:r>
-        <w:rPr>
-          <w:rFonts w:ascii="Times New Roman" w:hAnsi="Times New Roman" w:cs="Times New Roman"/>
-        </w:rPr>
-        <w:t>ariance</w:t>
-      </w:r>
-      <w:r>
-        <w:rPr>
-          <w:rFonts w:ascii="Times New Roman" w:hAnsi="Times New Roman" w:cs="Times New Roman"/>
-        </w:rPr>
-        <w:t xml:space="preserve"> is chosen to be mapped linear</w:t>
+        <w:t>As for the mapping of Wagner scale to each cluster, colour variance is chosen to be mapped linear</w:t>
       </w:r>
       <w:r>
         <w:rPr>
@@ -3976,19 +3865,7 @@
         <w:rPr>
           <w:rFonts w:ascii="Times New Roman" w:hAnsi="Times New Roman" w:cs="Times New Roman"/>
         </w:rPr>
-        <w:t xml:space="preserve">he </w:t>
-      </w:r>
-      <w:r>
-        <w:rPr>
-          <w:rFonts w:ascii="Times New Roman" w:hAnsi="Times New Roman" w:cs="Times New Roman"/>
-        </w:rPr>
-        <w:t>model</w:t>
-      </w:r>
-      <w:r>
-        <w:rPr>
-          <w:rFonts w:ascii="Times New Roman" w:hAnsi="Times New Roman" w:cs="Times New Roman"/>
-        </w:rPr>
-        <w:t xml:space="preserve"> </w:t>
+        <w:t xml:space="preserve">he model </w:t>
       </w:r>
       <w:r>
         <w:rPr>
@@ -4088,12 +3965,12 @@
         <w:rPr>
           <w:rFonts w:ascii="Times New Roman" w:hAnsi="Times New Roman" w:cs="Times New Roman"/>
         </w:rPr>
-      </w:r>
-      <w:r>
-        <w:rPr>
-          <w:rFonts w:ascii="Times New Roman" w:hAnsi="Times New Roman" w:cs="Times New Roman"/>
-        </w:rPr>
         <w:instrText xml:space="preserve"> \* MERGEFORMAT </w:instrText>
+      </w:r>
+      <w:r>
+        <w:rPr>
+          <w:rFonts w:ascii="Times New Roman" w:hAnsi="Times New Roman" w:cs="Times New Roman"/>
+        </w:rPr>
       </w:r>
       <w:r>
         <w:rPr>
@@ -4831,12 +4708,12 @@
         <w:rPr>
           <w:rFonts w:ascii="Times New Roman" w:hAnsi="Times New Roman" w:cs="Times New Roman"/>
         </w:rPr>
-      </w:r>
-      <w:r>
-        <w:rPr>
-          <w:rFonts w:ascii="Times New Roman" w:hAnsi="Times New Roman" w:cs="Times New Roman"/>
-        </w:rPr>
         <w:instrText xml:space="preserve"> \* MERGEFORMAT </w:instrText>
+      </w:r>
+      <w:r>
+        <w:rPr>
+          <w:rFonts w:ascii="Times New Roman" w:hAnsi="Times New Roman" w:cs="Times New Roman"/>
+        </w:rPr>
       </w:r>
       <w:r>
         <w:rPr>
@@ -5205,31 +5082,13 @@
         <w:rPr>
           <w:rFonts w:ascii="Times New Roman" w:hAnsi="Times New Roman" w:cs="Times New Roman"/>
         </w:rPr>
-        <w:t xml:space="preserve"> 2 features which is </w:t>
-      </w:r>
-      <w:r>
-        <w:rPr>
-          <w:rFonts w:ascii="Times New Roman" w:hAnsi="Times New Roman" w:cs="Times New Roman"/>
-        </w:rPr>
-        <w:t xml:space="preserve">Colour Variance and the Erythema Index </w:t>
-      </w:r>
-      <w:r>
-        <w:rPr>
-          <w:rFonts w:ascii="Times New Roman" w:hAnsi="Times New Roman" w:cs="Times New Roman"/>
-        </w:rPr>
-        <w:t xml:space="preserve">is used to perform K-Means clustering. </w:t>
-      </w:r>
-      <w:r>
-        <w:rPr>
-          <w:rFonts w:ascii="Times New Roman" w:hAnsi="Times New Roman" w:cs="Times New Roman"/>
-        </w:rPr>
-        <w:t>By grouping confirmed ulcers based on biological fingerprints rather than just physical size</w:t>
-      </w:r>
-      <w:r>
-        <w:rPr>
-          <w:rFonts w:ascii="Times New Roman" w:hAnsi="Times New Roman" w:cs="Times New Roman"/>
-        </w:rPr>
-        <w:t>.</w:t>
+        <w:t xml:space="preserve"> 2 features which is Colour Variance and the Erythema Index is used to perform K-Means clustering. </w:t>
+      </w:r>
+      <w:r>
+        <w:rPr>
+          <w:rFonts w:ascii="Times New Roman" w:hAnsi="Times New Roman" w:cs="Times New Roman"/>
+        </w:rPr>
+        <w:t>By grouping confirmed ulcers based on biological fingerprints rather than just physical size.</w:t>
       </w:r>
     </w:p>
     <w:p>
@@ -5251,18 +5110,12 @@
         <w:rPr>
           <w:rFonts w:ascii="Times New Roman" w:hAnsi="Times New Roman" w:cs="Times New Roman"/>
         </w:rPr>
-        <w:instrText xml:space="preserve"> REF _Ref219564483 \h </w:instrText>
-      </w:r>
-      <w:r>
-        <w:rPr>
-          <w:rFonts w:ascii="Times New Roman" w:hAnsi="Times New Roman" w:cs="Times New Roman"/>
-        </w:rPr>
-      </w:r>
-      <w:r>
-        <w:rPr>
-          <w:rFonts w:ascii="Times New Roman" w:hAnsi="Times New Roman" w:cs="Times New Roman"/>
-        </w:rPr>
-        <w:instrText xml:space="preserve"> \* MERGEFORMAT </w:instrText>
+        <w:instrText xml:space="preserve"> REF _Ref219564483 \h  \* MERGEFORMAT </w:instrText>
+      </w:r>
+      <w:r>
+        <w:rPr>
+          <w:rFonts w:ascii="Times New Roman" w:hAnsi="Times New Roman" w:cs="Times New Roman"/>
+        </w:rPr>
       </w:r>
       <w:r>
         <w:rPr>
@@ -5293,49 +5146,7 @@
         <w:rPr>
           <w:rFonts w:ascii="Times New Roman" w:hAnsi="Times New Roman" w:cs="Times New Roman"/>
         </w:rPr>
-        <w:t xml:space="preserve"> shows Elbow (WCSS) and Silhouette Score plot to mathematical validate the number of clusters, </w:t>
-      </w:r>
-      <w:proofErr w:type="spellStart"/>
-      <w:r>
-        <w:rPr>
-          <w:rFonts w:ascii="Times New Roman" w:hAnsi="Times New Roman" w:cs="Times New Roman"/>
-        </w:rPr>
-        <w:t>best_K</w:t>
-      </w:r>
-      <w:proofErr w:type="spellEnd"/>
-      <w:r>
-        <w:rPr>
-          <w:rFonts w:ascii="Times New Roman" w:hAnsi="Times New Roman" w:cs="Times New Roman"/>
-        </w:rPr>
-        <w:t xml:space="preserve"> for clustering. This </w:t>
-      </w:r>
-      <w:proofErr w:type="spellStart"/>
-      <w:r>
-        <w:rPr>
-          <w:rFonts w:ascii="Times New Roman" w:hAnsi="Times New Roman" w:cs="Times New Roman"/>
-        </w:rPr>
-        <w:t>best_K</w:t>
-      </w:r>
-      <w:proofErr w:type="spellEnd"/>
-      <w:r>
-        <w:rPr>
-          <w:rFonts w:ascii="Times New Roman" w:hAnsi="Times New Roman" w:cs="Times New Roman"/>
-        </w:rPr>
-        <w:t xml:space="preserve"> will be used simultaneously as the risk categories. The WCSS curve shows an elbow at K = 6, indicating the point where adding further clusters provides diminishing returns in explaining data variance. The peak silhouette score of approximately 0.395 occurs at K = 6, confirming that these six groupings provide the highest degree of cluster separation and internal cohesion. This programmatically deduced </w:t>
-      </w:r>
-      <w:proofErr w:type="spellStart"/>
-      <w:r>
-        <w:rPr>
-          <w:rFonts w:ascii="Times New Roman" w:hAnsi="Times New Roman" w:cs="Times New Roman"/>
-        </w:rPr>
-        <w:t>best_K</w:t>
-      </w:r>
-      <w:proofErr w:type="spellEnd"/>
-      <w:r>
-        <w:rPr>
-          <w:rFonts w:ascii="Times New Roman" w:hAnsi="Times New Roman" w:cs="Times New Roman"/>
-        </w:rPr>
-        <w:t xml:space="preserve"> = 6, matching the Wagner Classification System (Grade 0–5) very well. The ground for this in the AI's logic thus largely rests on established standards in medicine.</w:t>
+        <w:t xml:space="preserve"> shows Elbow (WCSS) and Silhouette Score plot to mathematical validate the number of clusters, best_K for clustering. This best_K will be used simultaneously as the risk categories. The WCSS curve shows an elbow at K = 6, indicating the point where adding further clusters provides diminishing returns in explaining data variance. The peak silhouette score of approximately 0.395 occurs at K = 6, confirming that these six groupings provide the highest degree of cluster separation and internal cohesion. This programmatically deduced best_K = 6, matching the Wagner Classification System (Grade 0–5) very well. The ground for this in the AI's logic thus largely rests on established standards in medicine.</w:t>
       </w:r>
     </w:p>
     <w:p>
@@ -5484,18 +5295,12 @@
         <w:rPr>
           <w:rFonts w:ascii="Times New Roman" w:hAnsi="Times New Roman" w:cs="Times New Roman"/>
         </w:rPr>
-        <w:instrText xml:space="preserve"> REF _Ref219565200 \h </w:instrText>
-      </w:r>
-      <w:r>
-        <w:rPr>
-          <w:rFonts w:ascii="Times New Roman" w:hAnsi="Times New Roman" w:cs="Times New Roman"/>
-        </w:rPr>
-      </w:r>
-      <w:r>
-        <w:rPr>
-          <w:rFonts w:ascii="Times New Roman" w:hAnsi="Times New Roman" w:cs="Times New Roman"/>
-        </w:rPr>
-        <w:instrText xml:space="preserve"> \* MERGEFORMAT </w:instrText>
+        <w:instrText xml:space="preserve"> REF _Ref219565200 \h  \* MERGEFORMAT </w:instrText>
+      </w:r>
+      <w:r>
+        <w:rPr>
+          <w:rFonts w:ascii="Times New Roman" w:hAnsi="Times New Roman" w:cs="Times New Roman"/>
+        </w:rPr>
       </w:r>
       <w:r>
         <w:rPr>
@@ -5684,18 +5489,12 @@
         <w:rPr>
           <w:rFonts w:ascii="Times New Roman" w:hAnsi="Times New Roman" w:cs="Times New Roman"/>
         </w:rPr>
-        <w:instrText xml:space="preserve"> REF _Ref219566676 \h </w:instrText>
-      </w:r>
-      <w:r>
-        <w:rPr>
-          <w:rFonts w:ascii="Times New Roman" w:hAnsi="Times New Roman" w:cs="Times New Roman"/>
-        </w:rPr>
-      </w:r>
-      <w:r>
-        <w:rPr>
-          <w:rFonts w:ascii="Times New Roman" w:hAnsi="Times New Roman" w:cs="Times New Roman"/>
-        </w:rPr>
-        <w:instrText xml:space="preserve"> \* MERGEFORMAT </w:instrText>
+        <w:instrText xml:space="preserve"> REF _Ref219566676 \h  \* MERGEFORMAT </w:instrText>
+      </w:r>
+      <w:r>
+        <w:rPr>
+          <w:rFonts w:ascii="Times New Roman" w:hAnsi="Times New Roman" w:cs="Times New Roman"/>
+        </w:rPr>
       </w:r>
       <w:r>
         <w:rPr>
@@ -5907,21 +5706,33 @@
     </w:p>
     <w:p>
       <w:pPr>
-        <w:pStyle w:val="Heading2"/>
+        <w:spacing w:line="276" w:lineRule="auto"/>
+        <w:ind w:firstLine="720"/>
         <w:jc w:val="both"/>
         <w:rPr>
           <w:rFonts w:ascii="Times New Roman" w:hAnsi="Times New Roman" w:cs="Times New Roman"/>
         </w:rPr>
       </w:pPr>
-      <w:r>
-        <w:rPr>
-          <w:rFonts w:ascii="Times New Roman" w:hAnsi="Times New Roman" w:cs="Times New Roman"/>
-        </w:rPr>
-        <w:t>Summary of Results</w:t>
-      </w:r>
     </w:p>
     <w:p>
       <w:pPr>
+        <w:pStyle w:val="Heading2"/>
+        <w:spacing w:line="276" w:lineRule="auto"/>
+        <w:jc w:val="both"/>
+        <w:rPr>
+          <w:rFonts w:ascii="Times New Roman" w:hAnsi="Times New Roman" w:cs="Times New Roman"/>
+        </w:rPr>
+      </w:pPr>
+      <w:r>
+        <w:rPr>
+          <w:rFonts w:ascii="Times New Roman" w:hAnsi="Times New Roman" w:cs="Times New Roman"/>
+        </w:rPr>
+        <w:t>Summary of Results</w:t>
+      </w:r>
+    </w:p>
+    <w:p>
+      <w:pPr>
+        <w:spacing w:line="276" w:lineRule="auto"/>
         <w:ind w:firstLine="720"/>
         <w:jc w:val="both"/>
         <w:rPr>
@@ -5932,37 +5743,7 @@
         <w:rPr>
           <w:rFonts w:ascii="Times New Roman" w:hAnsi="Times New Roman" w:cs="Times New Roman"/>
         </w:rPr>
-        <w:t xml:space="preserve">Both classification and clustering using Random Forest and K-means </w:t>
-      </w:r>
-      <w:r>
-        <w:rPr>
-          <w:rFonts w:ascii="Times New Roman" w:hAnsi="Times New Roman" w:cs="Times New Roman"/>
-        </w:rPr>
-        <w:t xml:space="preserve">demonstrated exceptional </w:t>
-      </w:r>
-      <w:r>
-        <w:rPr>
-          <w:rFonts w:ascii="Times New Roman" w:hAnsi="Times New Roman" w:cs="Times New Roman"/>
-        </w:rPr>
-        <w:t>d</w:t>
-      </w:r>
-      <w:r>
-        <w:rPr>
-          <w:rFonts w:ascii="Times New Roman" w:hAnsi="Times New Roman" w:cs="Times New Roman"/>
-        </w:rPr>
-        <w:t>ata driven solutions</w:t>
-      </w:r>
-      <w:r>
-        <w:rPr>
-          <w:rFonts w:ascii="Times New Roman" w:hAnsi="Times New Roman" w:cs="Times New Roman"/>
-        </w:rPr>
-        <w:t xml:space="preserve">, diagnostics and </w:t>
-      </w:r>
-      <w:r>
-        <w:rPr>
-          <w:rFonts w:ascii="Times New Roman" w:hAnsi="Times New Roman" w:cs="Times New Roman"/>
-        </w:rPr>
-        <w:t>stratifying capabilities</w:t>
+        <w:t>Both classification and clustering using Random Forest and K-means demonstrated exceptional data driven solutions, diagnostics and stratifying capabilities</w:t>
       </w:r>
       <w:r>
         <w:rPr>
@@ -5973,6 +5754,7 @@
     </w:p>
     <w:p>
       <w:pPr>
+        <w:spacing w:line="276" w:lineRule="auto"/>
         <w:ind w:firstLine="720"/>
         <w:jc w:val="both"/>
         <w:rPr>
@@ -5983,29 +5765,12 @@
         <w:rPr>
           <w:rFonts w:ascii="Times New Roman" w:hAnsi="Times New Roman" w:cs="Times New Roman"/>
         </w:rPr>
-        <w:t xml:space="preserve">The </w:t>
-      </w:r>
-      <w:r>
-        <w:rPr>
-          <w:rFonts w:ascii="Times New Roman" w:hAnsi="Times New Roman" w:cs="Times New Roman"/>
-        </w:rPr>
-        <w:t>Optimized Random Forest model</w:t>
-      </w:r>
-      <w:r>
-        <w:rPr>
-          <w:rFonts w:ascii="Times New Roman" w:hAnsi="Times New Roman" w:cs="Times New Roman"/>
-        </w:rPr>
-        <w:t xml:space="preserve"> for automated detection</w:t>
-      </w:r>
-      <w:r>
-        <w:rPr>
-          <w:rFonts w:ascii="Times New Roman" w:hAnsi="Times New Roman" w:cs="Times New Roman"/>
-        </w:rPr>
-        <w:t xml:space="preserve"> reached an internal accuracy of 94% with an AUC near perfection of 0.9887. Furthermore, a very high recall of 0.93 makes sure that 93% of the active ulcers are correctly caught and decreases the risk of missing a diagnosis in unsupervised home settings significantly.</w:t>
+        <w:t>The Optimized Random Forest model for automated detection reached an internal accuracy of 94% with an AUC near perfection of 0.9887. Furthermore, a very high recall of 0.93 makes sure that 93% of the active ulcers are correctly caught and decreases the risk of missing a diagnosis in unsupervised home settings significantly.</w:t>
       </w:r>
     </w:p>
     <w:p>
       <w:pPr>
+        <w:spacing w:line="276" w:lineRule="auto"/>
         <w:ind w:firstLine="720"/>
         <w:jc w:val="both"/>
         <w:rPr>
@@ -6016,73 +5781,13 @@
         <w:rPr>
           <w:rFonts w:ascii="Times New Roman" w:hAnsi="Times New Roman" w:cs="Times New Roman"/>
         </w:rPr>
-        <w:t>The K-means algorithm for severity and Wagner mapping uses K = 6. T</w:t>
-      </w:r>
-      <w:r>
-        <w:rPr>
-          <w:rFonts w:ascii="Times New Roman" w:hAnsi="Times New Roman" w:cs="Times New Roman"/>
-        </w:rPr>
-        <w:t>he system mathematically justifies the existence of six distinct risk profiles</w:t>
-      </w:r>
-      <w:r>
-        <w:rPr>
-          <w:rFonts w:ascii="Times New Roman" w:hAnsi="Times New Roman" w:cs="Times New Roman"/>
-        </w:rPr>
-        <w:t xml:space="preserve"> which </w:t>
-      </w:r>
-      <w:r>
-        <w:rPr>
-          <w:rFonts w:ascii="Times New Roman" w:hAnsi="Times New Roman" w:cs="Times New Roman"/>
-        </w:rPr>
-        <w:t>hono</w:t>
-      </w:r>
-      <w:r>
-        <w:rPr>
-          <w:rFonts w:ascii="Times New Roman" w:hAnsi="Times New Roman" w:cs="Times New Roman"/>
-        </w:rPr>
-        <w:t>u</w:t>
-      </w:r>
-      <w:r>
-        <w:rPr>
-          <w:rFonts w:ascii="Times New Roman" w:hAnsi="Times New Roman" w:cs="Times New Roman"/>
-        </w:rPr>
-        <w:t>r</w:t>
-      </w:r>
-      <w:r>
-        <w:rPr>
-          <w:rFonts w:ascii="Times New Roman" w:hAnsi="Times New Roman" w:cs="Times New Roman"/>
-        </w:rPr>
-        <w:t>s</w:t>
-      </w:r>
-      <w:r>
-        <w:rPr>
-          <w:rFonts w:ascii="Times New Roman" w:hAnsi="Times New Roman" w:cs="Times New Roman"/>
-        </w:rPr>
-        <w:t xml:space="preserve"> the Wagner Classification System by identifying a clear linear progression from Grade 0 with the lowest tissue complexity to Grade 5 with maximum Colo</w:t>
-      </w:r>
-      <w:r>
-        <w:rPr>
-          <w:rFonts w:ascii="Times New Roman" w:hAnsi="Times New Roman" w:cs="Times New Roman"/>
-        </w:rPr>
-        <w:t>u</w:t>
-      </w:r>
-      <w:r>
-        <w:rPr>
-          <w:rFonts w:ascii="Times New Roman" w:hAnsi="Times New Roman" w:cs="Times New Roman"/>
-        </w:rPr>
-        <w:t>r Variance</w:t>
-      </w:r>
-      <w:r>
-        <w:rPr>
-          <w:rFonts w:ascii="Times New Roman" w:hAnsi="Times New Roman" w:cs="Times New Roman"/>
-        </w:rPr>
-        <w:t xml:space="preserve"> of </w:t>
-      </w:r>
-      <w:r>
-        <w:rPr>
-          <w:rFonts w:ascii="Times New Roman" w:hAnsi="Times New Roman" w:cs="Times New Roman"/>
-        </w:rPr>
-        <w:t xml:space="preserve">64.08 </w:t>
+        <w:t>The K-means algorithm for severity and Wagner mapping uses K = 6. The system mathematically justifies the existence of six distinct risk profiles which honours the Wagner Classification System by identifying a clear linear progression from Grade 0 with the lowest tissue complexity to Grade 5 with maximum Colour Variance</w:t>
+      </w:r>
+      <w:r>
+        <w:rPr>
+          <w:rFonts w:ascii="Times New Roman" w:hAnsi="Times New Roman" w:cs="Times New Roman"/>
+        </w:rPr>
+        <w:t xml:space="preserve"> of 64.08 </w:t>
       </w:r>
       <w:r>
         <w:rPr>
@@ -6094,19 +5799,7 @@
         <w:rPr>
           <w:rFonts w:ascii="Times New Roman" w:hAnsi="Times New Roman" w:cs="Times New Roman"/>
         </w:rPr>
-        <w:t xml:space="preserve"> of </w:t>
-      </w:r>
-      <w:r>
-        <w:rPr>
-          <w:rFonts w:ascii="Times New Roman" w:hAnsi="Times New Roman" w:cs="Times New Roman"/>
-        </w:rPr>
-        <w:t>151.52</w:t>
-      </w:r>
-      <w:r>
-        <w:rPr>
-          <w:rFonts w:ascii="Times New Roman" w:hAnsi="Times New Roman" w:cs="Times New Roman"/>
-        </w:rPr>
-        <w:t xml:space="preserve"> mapped to Cluster 4</w:t>
+        <w:t xml:space="preserve"> of 151.52 mapped to Cluster 4</w:t>
       </w:r>
       <w:r>
         <w:rPr>
@@ -6147,7 +5840,9 @@
     </w:p>
     <w:p>
       <w:pPr>
+        <w:spacing w:line="276" w:lineRule="auto"/>
         <w:ind w:firstLine="720"/>
+        <w:jc w:val="both"/>
         <w:rPr>
           <w:rFonts w:ascii="Times New Roman" w:hAnsi="Times New Roman" w:cs="Times New Roman"/>
         </w:rPr>
@@ -6197,215 +5892,398 @@
     </w:p>
     <w:p>
       <w:pPr>
+        <w:pStyle w:val="Heading2"/>
+        <w:spacing w:line="276" w:lineRule="auto"/>
+        <w:rPr>
+          <w:rFonts w:ascii="Times New Roman" w:hAnsi="Times New Roman" w:cs="Times New Roman"/>
+        </w:rPr>
+      </w:pPr>
+    </w:p>
+    <w:p>
+      <w:pPr>
+        <w:pStyle w:val="Heading2"/>
+        <w:spacing w:line="276" w:lineRule="auto"/>
+        <w:rPr>
+          <w:rFonts w:ascii="Times New Roman" w:hAnsi="Times New Roman" w:cs="Times New Roman"/>
+        </w:rPr>
+      </w:pPr>
+      <w:r>
+        <w:rPr>
+          <w:rFonts w:ascii="Times New Roman" w:hAnsi="Times New Roman" w:cs="Times New Roman"/>
+        </w:rPr>
+        <w:t>Healthcare &amp; Business Intelligence</w:t>
+      </w:r>
+    </w:p>
+    <w:p>
+      <w:pPr>
+        <w:spacing w:line="276" w:lineRule="auto"/>
+        <w:ind w:firstLine="720"/>
+        <w:jc w:val="both"/>
+        <w:rPr>
+          <w:rFonts w:ascii="Times New Roman" w:hAnsi="Times New Roman" w:cs="Times New Roman"/>
+        </w:rPr>
+      </w:pPr>
+      <w:r>
+        <w:rPr>
+          <w:rFonts w:ascii="Times New Roman" w:hAnsi="Times New Roman" w:cs="Times New Roman"/>
+        </w:rPr>
+        <w:t>The integration of this AI framework into the RM-2 monitoring device transitions the product into a high-value clinical intelligence platform. The following actionable insights demonstrate the project’s ability to drive both healthcare efficacy and business-level strategic outcomes</w:t>
+      </w:r>
+      <w:r>
+        <w:rPr>
+          <w:rFonts w:ascii="Times New Roman" w:hAnsi="Times New Roman" w:cs="Times New Roman"/>
+        </w:rPr>
+        <w:t>.</w:t>
+      </w:r>
+    </w:p>
+    <w:p>
+      <w:pPr>
+        <w:spacing w:line="276" w:lineRule="auto"/>
+        <w:ind w:firstLine="720"/>
+        <w:jc w:val="both"/>
+        <w:rPr>
+          <w:rFonts w:ascii="Times New Roman" w:hAnsi="Times New Roman" w:cs="Times New Roman"/>
+        </w:rPr>
+      </w:pPr>
+      <w:r>
+        <w:rPr>
+          <w:rFonts w:ascii="Times New Roman" w:hAnsi="Times New Roman" w:cs="Times New Roman"/>
+        </w:rPr>
+        <w:t xml:space="preserve">First is reduction of </w:t>
+      </w:r>
+      <w:r>
+        <w:rPr>
+          <w:rFonts w:ascii="Times New Roman" w:hAnsi="Times New Roman" w:cs="Times New Roman"/>
+        </w:rPr>
+        <w:t>c</w:t>
+      </w:r>
+      <w:r>
+        <w:rPr>
+          <w:rFonts w:ascii="Times New Roman" w:hAnsi="Times New Roman" w:cs="Times New Roman"/>
+        </w:rPr>
+        <w:t>ost</w:t>
+      </w:r>
+      <w:r>
+        <w:rPr>
+          <w:rFonts w:ascii="Times New Roman" w:hAnsi="Times New Roman" w:cs="Times New Roman"/>
+        </w:rPr>
+        <w:t xml:space="preserve"> of c</w:t>
+      </w:r>
+      <w:r>
+        <w:rPr>
+          <w:rFonts w:ascii="Times New Roman" w:hAnsi="Times New Roman" w:cs="Times New Roman"/>
+        </w:rPr>
+        <w:t>are. The AI model serves as a financial safeguard for patients as well as the healthcare system. By programmatically identifying patients the severity grades, the model serves to prevent low risk patients with limited means from having to pay the price of high travel costs and lost wages for visiting city-based specialists. This will save patient money and reduces the operational burden on hospital facilities</w:t>
+      </w:r>
+      <w:r>
+        <w:rPr>
+          <w:rFonts w:ascii="Times New Roman" w:hAnsi="Times New Roman" w:cs="Times New Roman"/>
+        </w:rPr>
+        <w:t>.</w:t>
+      </w:r>
+    </w:p>
+    <w:p>
+      <w:pPr>
+        <w:spacing w:line="276" w:lineRule="auto"/>
+        <w:ind w:firstLine="720"/>
+        <w:jc w:val="both"/>
+        <w:rPr>
+          <w:rFonts w:ascii="Times New Roman" w:hAnsi="Times New Roman" w:cs="Times New Roman"/>
+        </w:rPr>
+      </w:pPr>
+      <w:r>
+        <w:rPr>
+          <w:rFonts w:ascii="Times New Roman" w:hAnsi="Times New Roman" w:cs="Times New Roman"/>
+        </w:rPr>
+        <w:t xml:space="preserve">Second is specialist resource optimisation. Specialist physicians can move from a traditional first-come, first-served system to a very efficient review system. Specialists should primarily attend to those patients with high levels of disease severity, (Grades 4 and 5), and in </w:t>
+      </w:r>
+      <w:r>
+        <w:rPr>
+          <w:rFonts w:ascii="Times New Roman" w:hAnsi="Times New Roman" w:cs="Times New Roman"/>
+        </w:rPr>
+        <w:lastRenderedPageBreak/>
+        <w:t xml:space="preserve">doing so, they should be able to extend the level of patients they remotely monitor. </w:t>
+      </w:r>
+      <w:r>
+        <w:rPr>
+          <w:rFonts w:ascii="Times New Roman" w:hAnsi="Times New Roman" w:cs="Times New Roman"/>
+        </w:rPr>
+        <w:t>Furthermore, aggregated cluster data allows for the strategic deployment of specialized podiatric teams to rural areas identified as having the highest density of amputation risks.</w:t>
+      </w:r>
+    </w:p>
+    <w:p>
+      <w:pPr>
+        <w:spacing w:line="276" w:lineRule="auto"/>
+        <w:ind w:firstLine="720"/>
+        <w:jc w:val="both"/>
+        <w:rPr>
+          <w:rFonts w:ascii="Times New Roman" w:hAnsi="Times New Roman" w:cs="Times New Roman"/>
+        </w:rPr>
+      </w:pPr>
+      <w:r>
+        <w:rPr>
+          <w:rFonts w:ascii="Times New Roman" w:hAnsi="Times New Roman" w:cs="Times New Roman"/>
+        </w:rPr>
+        <w:t>Third, inventory management is transformed from reactive to predictive. By quantifying the exact number of patients at each severity level, health departments can optimize the procurement of high-cost advanced wound care supplies, such as silver dressings or vacuum-assisted closure kits. This ensures that life-saving materials are restocked based on real-time biological data before critical stock-outs occur</w:t>
+      </w:r>
+      <w:r>
+        <w:rPr>
+          <w:rFonts w:ascii="Times New Roman" w:hAnsi="Times New Roman" w:cs="Times New Roman"/>
+        </w:rPr>
+        <w:t>.</w:t>
+      </w:r>
+    </w:p>
+    <w:p>
+      <w:pPr>
+        <w:spacing w:line="276" w:lineRule="auto"/>
+        <w:ind w:firstLine="720"/>
+        <w:jc w:val="both"/>
+        <w:rPr>
+          <w:rFonts w:ascii="Times New Roman" w:hAnsi="Times New Roman" w:cs="Times New Roman"/>
+        </w:rPr>
+      </w:pPr>
+      <w:r>
+        <w:rPr>
+          <w:rFonts w:ascii="Times New Roman" w:hAnsi="Times New Roman" w:cs="Times New Roman"/>
+        </w:rPr>
+        <w:t>The final one is market differentiation and strategic growth. Unlike traditional solutions that concentrate on common physical parameters, the offered solution enables Wagner-attuned intelligence. This alignment of healthcare standards renders the device a decision-ready solution to healthcare providers around the world, paving the way for a large-scale government contract to enter untapped healthcare markets.</w:t>
+      </w:r>
+    </w:p>
+    <w:p>
+      <w:pPr>
         <w:spacing w:line="276" w:lineRule="auto"/>
         <w:jc w:val="both"/>
         <w:rPr>
           <w:rFonts w:ascii="Times New Roman" w:hAnsi="Times New Roman" w:cs="Times New Roman"/>
-          <w:b/>
-          <w:bCs/>
-        </w:rPr>
-      </w:pPr>
-      <w:r>
-        <w:rPr>
-          <w:rFonts w:ascii="Times New Roman" w:hAnsi="Times New Roman" w:cs="Times New Roman"/>
-          <w:b/>
-          <w:bCs/>
-        </w:rPr>
-        <w:t>Healthcare &amp; Business Intelligence Outcomes</w:t>
-      </w:r>
+        </w:rPr>
+      </w:pPr>
     </w:p>
     <w:p>
       <w:pPr>
         <w:spacing w:line="276" w:lineRule="auto"/>
-        <w:jc w:val="both"/>
-        <w:rPr>
-          <w:rFonts w:ascii="Times New Roman" w:hAnsi="Times New Roman" w:cs="Times New Roman"/>
-        </w:rPr>
-      </w:pPr>
-      <w:r>
-        <w:rPr>
-          <w:rFonts w:ascii="Times New Roman" w:hAnsi="Times New Roman" w:cs="Times New Roman"/>
-        </w:rPr>
-        <w:t>This framework provides actionable insights that translate directly into improved healthcare outcomes and operational efficiency:</w:t>
+        <w:rPr>
+          <w:rFonts w:ascii="Times New Roman" w:hAnsi="Times New Roman" w:cs="Times New Roman"/>
+        </w:rPr>
+      </w:pPr>
+      <w:r>
+        <w:rPr>
+          <w:rFonts w:ascii="Times New Roman" w:hAnsi="Times New Roman" w:cs="Times New Roman"/>
+        </w:rPr>
+        <w:br w:type="page"/>
       </w:r>
     </w:p>
-    <w:p>
-      <w:pPr>
-        <w:numPr>
-          <w:ilvl w:val="0"/>
-          <w:numId w:val="28"/>
-        </w:numPr>
-        <w:spacing w:line="276" w:lineRule="auto"/>
-        <w:jc w:val="both"/>
-        <w:rPr>
-          <w:rFonts w:ascii="Times New Roman" w:hAnsi="Times New Roman" w:cs="Times New Roman"/>
-        </w:rPr>
-      </w:pPr>
-      <w:r>
-        <w:rPr>
-          <w:rFonts w:ascii="Times New Roman" w:hAnsi="Times New Roman" w:cs="Times New Roman"/>
-          <w:b/>
-          <w:bCs/>
-        </w:rPr>
-        <w:t>Automated Triage Efficiency:</w:t>
-      </w:r>
-      <w:r>
-        <w:rPr>
-          <w:rFonts w:ascii="Times New Roman" w:hAnsi="Times New Roman" w:cs="Times New Roman"/>
-        </w:rPr>
-        <w:t xml:space="preserve"> By mapping clusters to Wagner Grades, the system enables </w:t>
-      </w:r>
-      <w:r>
-        <w:rPr>
-          <w:rFonts w:ascii="Times New Roman" w:hAnsi="Times New Roman" w:cs="Times New Roman"/>
-          <w:b/>
-          <w:bCs/>
-        </w:rPr>
-        <w:t>Proactive Triage</w:t>
-      </w:r>
-      <w:r>
-        <w:rPr>
-          <w:rFonts w:ascii="Times New Roman" w:hAnsi="Times New Roman" w:cs="Times New Roman"/>
-        </w:rPr>
-        <w:t xml:space="preserve">. </w:t>
-      </w:r>
-      <w:r>
-        <w:rPr>
-          <w:rFonts w:ascii="Times New Roman" w:hAnsi="Times New Roman" w:cs="Times New Roman"/>
-          <w:b/>
-          <w:bCs/>
-        </w:rPr>
-        <w:t>Wagner Grade 4 and 5</w:t>
-      </w:r>
-      <w:r>
-        <w:rPr>
-          <w:rFonts w:ascii="Times New Roman" w:hAnsi="Times New Roman" w:cs="Times New Roman"/>
-        </w:rPr>
-        <w:t xml:space="preserve"> cases (Clusters 5 and 4) can be automatically moved to the top of the specialist's queue, ensuring emergency surgical referrals are triggered within minutes of a rural patient’s upload.</w:t>
-      </w:r>
-    </w:p>
-    <w:p>
-      <w:pPr>
-        <w:numPr>
-          <w:ilvl w:val="0"/>
-          <w:numId w:val="28"/>
-        </w:numPr>
-        <w:spacing w:line="276" w:lineRule="auto"/>
-        <w:jc w:val="both"/>
-        <w:rPr>
-          <w:rFonts w:ascii="Times New Roman" w:hAnsi="Times New Roman" w:cs="Times New Roman"/>
-        </w:rPr>
-      </w:pPr>
-      <w:r>
-        <w:rPr>
-          <w:rFonts w:ascii="Times New Roman" w:hAnsi="Times New Roman" w:cs="Times New Roman"/>
-          <w:b/>
-          <w:bCs/>
-        </w:rPr>
-        <w:t>Economic Barrier Reduction:</w:t>
-      </w:r>
-      <w:r>
-        <w:rPr>
-          <w:rFonts w:ascii="Times New Roman" w:hAnsi="Times New Roman" w:cs="Times New Roman"/>
-        </w:rPr>
-        <w:t xml:space="preserve"> For patients in remote regions like Sabah, this tool provides frontline screening that reduces the financial and geographic burden of traveling to urban </w:t>
-      </w:r>
-      <w:proofErr w:type="spellStart"/>
-      <w:r>
-        <w:rPr>
-          <w:rFonts w:ascii="Times New Roman" w:hAnsi="Times New Roman" w:cs="Times New Roman"/>
-        </w:rPr>
-        <w:t>centers</w:t>
-      </w:r>
-      <w:proofErr w:type="spellEnd"/>
-      <w:r>
-        <w:rPr>
-          <w:rFonts w:ascii="Times New Roman" w:hAnsi="Times New Roman" w:cs="Times New Roman"/>
-        </w:rPr>
-        <w:t xml:space="preserve"> for routine wound checks.</w:t>
-      </w:r>
-    </w:p>
-    <w:p>
-      <w:pPr>
-        <w:numPr>
-          <w:ilvl w:val="0"/>
-          <w:numId w:val="28"/>
-        </w:numPr>
-        <w:spacing w:line="276" w:lineRule="auto"/>
-        <w:jc w:val="both"/>
-        <w:rPr>
-          <w:rFonts w:ascii="Times New Roman" w:hAnsi="Times New Roman" w:cs="Times New Roman"/>
-        </w:rPr>
-      </w:pPr>
-      <w:r>
-        <w:rPr>
-          <w:rFonts w:ascii="Times New Roman" w:hAnsi="Times New Roman" w:cs="Times New Roman"/>
-          <w:b/>
-          <w:bCs/>
-        </w:rPr>
-        <w:t>Specialist Resource Optimization:</w:t>
-      </w:r>
-      <w:r>
-        <w:rPr>
-          <w:rFonts w:ascii="Times New Roman" w:hAnsi="Times New Roman" w:cs="Times New Roman"/>
-        </w:rPr>
-        <w:t xml:space="preserve"> This intelligence allows healthcare providers to optimize limited specialist resources by filtering out low-risk cases (Grade 0–1) and focusing human expertise on high-risk, biologically complex wounds.</w:t>
-      </w:r>
-      <w:r>
-        <w:rPr>
-          <w:rFonts w:ascii="Times New Roman" w:hAnsi="Times New Roman" w:cs="Times New Roman"/>
-        </w:rPr>
-        <w:br w:type="page"/>
-      </w:r>
-    </w:p>
-    <w:p>
-      <w:pPr>
-        <w:pStyle w:val="Heading1"/>
-        <w:spacing w:line="276" w:lineRule="auto"/>
-        <w:rPr>
-          <w:rFonts w:ascii="Times New Roman" w:hAnsi="Times New Roman" w:cs="Times New Roman"/>
-        </w:rPr>
-      </w:pPr>
-      <w:r>
-        <w:rPr>
-          <w:rFonts w:ascii="Times New Roman" w:hAnsi="Times New Roman" w:cs="Times New Roman"/>
-        </w:rPr>
-        <w:lastRenderedPageBreak/>
-        <w:t>References</w:t>
-      </w:r>
-    </w:p>
-    <w:p>
-      <w:pPr>
-        <w:spacing w:line="276" w:lineRule="auto"/>
-        <w:rPr>
-          <w:rFonts w:ascii="Times New Roman" w:hAnsi="Times New Roman" w:cs="Times New Roman"/>
-        </w:rPr>
-      </w:pPr>
-    </w:p>
-    <w:p>
-      <w:pPr>
-        <w:spacing w:line="276" w:lineRule="auto"/>
-        <w:rPr>
-          <w:rFonts w:ascii="Times New Roman" w:hAnsi="Times New Roman" w:cs="Times New Roman"/>
-        </w:rPr>
-      </w:pPr>
-    </w:p>
-    <w:p>
-      <w:pPr>
-        <w:spacing w:line="276" w:lineRule="auto"/>
-        <w:rPr>
-          <w:rFonts w:ascii="Times New Roman" w:hAnsi="Times New Roman" w:cs="Times New Roman"/>
-        </w:rPr>
-      </w:pPr>
-    </w:p>
-    <w:p>
-      <w:pPr>
-        <w:spacing w:line="276" w:lineRule="auto"/>
-        <w:rPr>
-          <w:rFonts w:ascii="Times New Roman" w:hAnsi="Times New Roman" w:cs="Times New Roman"/>
-        </w:rPr>
-      </w:pPr>
-    </w:p>
+    <w:sdt>
+      <w:sdtPr>
+        <w:rPr>
+          <w:rFonts w:ascii="Times New Roman" w:eastAsiaTheme="minorHAnsi" w:hAnsi="Times New Roman" w:cs="Times New Roman"/>
+          <w:color w:val="auto"/>
+          <w:sz w:val="24"/>
+          <w:szCs w:val="24"/>
+        </w:rPr>
+        <w:id w:val="406194740"/>
+        <w:docPartObj>
+          <w:docPartGallery w:val="Bibliographies"/>
+          <w:docPartUnique/>
+        </w:docPartObj>
+      </w:sdtPr>
+      <w:sdtContent>
+        <w:p>
+          <w:pPr>
+            <w:pStyle w:val="Heading1"/>
+            <w:spacing w:line="276" w:lineRule="auto"/>
+            <w:rPr>
+              <w:rFonts w:ascii="Times New Roman" w:hAnsi="Times New Roman" w:cs="Times New Roman"/>
+            </w:rPr>
+          </w:pPr>
+          <w:r>
+            <w:rPr>
+              <w:rFonts w:ascii="Times New Roman" w:hAnsi="Times New Roman" w:cs="Times New Roman"/>
+            </w:rPr>
+            <w:t>References</w:t>
+          </w:r>
+        </w:p>
+        <w:sdt>
+          <w:sdtPr>
+            <w:rPr>
+              <w:rFonts w:ascii="Times New Roman" w:hAnsi="Times New Roman" w:cs="Times New Roman"/>
+            </w:rPr>
+            <w:id w:val="-573587230"/>
+            <w:bibliography/>
+          </w:sdtPr>
+          <w:sdtContent>
+            <w:p>
+              <w:pPr>
+                <w:pStyle w:val="Bibliography"/>
+                <w:ind w:left="720" w:hanging="720"/>
+                <w:rPr>
+                  <w:rFonts w:ascii="Times New Roman" w:hAnsi="Times New Roman" w:cs="Times New Roman"/>
+                  <w:noProof/>
+                  <w:kern w:val="0"/>
+                  <w14:ligatures w14:val="none"/>
+                </w:rPr>
+              </w:pPr>
+              <w:r>
+                <w:rPr>
+                  <w:rFonts w:ascii="Times New Roman" w:hAnsi="Times New Roman" w:cs="Times New Roman"/>
+                </w:rPr>
+                <w:fldChar w:fldCharType="begin"/>
+              </w:r>
+              <w:r>
+                <w:rPr>
+                  <w:rFonts w:ascii="Times New Roman" w:hAnsi="Times New Roman" w:cs="Times New Roman"/>
+                </w:rPr>
+                <w:instrText xml:space="preserve"> BIBLIOGRAPHY </w:instrText>
+              </w:r>
+              <w:r>
+                <w:rPr>
+                  <w:rFonts w:ascii="Times New Roman" w:hAnsi="Times New Roman" w:cs="Times New Roman"/>
+                </w:rPr>
+                <w:fldChar w:fldCharType="separate"/>
+              </w:r>
+              <w:r>
+                <w:rPr>
+                  <w:rFonts w:ascii="Times New Roman" w:hAnsi="Times New Roman" w:cs="Times New Roman"/>
+                  <w:noProof/>
+                </w:rPr>
+                <w:t xml:space="preserve">Laith Alzubaidi, M. A. (2020). DFU_QUTNet: diabetic foot ulcer classification using novel deep convolutional neural network. </w:t>
+              </w:r>
+              <w:r>
+                <w:rPr>
+                  <w:rFonts w:ascii="Times New Roman" w:hAnsi="Times New Roman" w:cs="Times New Roman"/>
+                  <w:i/>
+                  <w:iCs/>
+                  <w:noProof/>
+                </w:rPr>
+                <w:t>Multimedia Tools and Applications</w:t>
+              </w:r>
+              <w:r>
+                <w:rPr>
+                  <w:rFonts w:ascii="Times New Roman" w:hAnsi="Times New Roman" w:cs="Times New Roman"/>
+                  <w:noProof/>
+                </w:rPr>
+                <w:t>, 79, 15655 – 15677.</w:t>
+              </w:r>
+            </w:p>
+            <w:p>
+              <w:pPr>
+                <w:pStyle w:val="Bibliography"/>
+                <w:ind w:left="720" w:hanging="720"/>
+                <w:rPr>
+                  <w:rFonts w:ascii="Times New Roman" w:hAnsi="Times New Roman" w:cs="Times New Roman"/>
+                  <w:noProof/>
+                </w:rPr>
+              </w:pPr>
+              <w:r>
+                <w:rPr>
+                  <w:rFonts w:ascii="Times New Roman" w:hAnsi="Times New Roman" w:cs="Times New Roman"/>
+                  <w:noProof/>
+                </w:rPr>
+                <w:t xml:space="preserve">Laith Alzubaidi, M. A. (2020). Towards a Better Understanding of Transfer Learning for Medical Imaging: A Case Study. </w:t>
+              </w:r>
+              <w:r>
+                <w:rPr>
+                  <w:rFonts w:ascii="Times New Roman" w:hAnsi="Times New Roman" w:cs="Times New Roman"/>
+                  <w:i/>
+                  <w:iCs/>
+                  <w:noProof/>
+                </w:rPr>
+                <w:t>Applied Science</w:t>
+              </w:r>
+              <w:r>
+                <w:rPr>
+                  <w:rFonts w:ascii="Times New Roman" w:hAnsi="Times New Roman" w:cs="Times New Roman"/>
+                  <w:noProof/>
+                </w:rPr>
+                <w:t>, 10(13), 4523.</w:t>
+              </w:r>
+            </w:p>
+            <w:p>
+              <w:pPr>
+                <w:pStyle w:val="Bibliography"/>
+                <w:ind w:left="720" w:hanging="720"/>
+                <w:rPr>
+                  <w:rFonts w:ascii="Times New Roman" w:hAnsi="Times New Roman" w:cs="Times New Roman"/>
+                  <w:noProof/>
+                </w:rPr>
+              </w:pPr>
+              <w:r>
+                <w:rPr>
+                  <w:rFonts w:ascii="Times New Roman" w:hAnsi="Times New Roman" w:cs="Times New Roman"/>
+                  <w:noProof/>
+                </w:rPr>
+                <w:t xml:space="preserve">Laith Alzubaidi, M. A. (2022). Robust application of new deep learning tools: an experimental study in medical imaging. </w:t>
+              </w:r>
+              <w:r>
+                <w:rPr>
+                  <w:rFonts w:ascii="Times New Roman" w:hAnsi="Times New Roman" w:cs="Times New Roman"/>
+                  <w:i/>
+                  <w:iCs/>
+                  <w:noProof/>
+                </w:rPr>
+                <w:t>Multimedia Tools and Applications</w:t>
+              </w:r>
+              <w:r>
+                <w:rPr>
+                  <w:rFonts w:ascii="Times New Roman" w:hAnsi="Times New Roman" w:cs="Times New Roman"/>
+                  <w:noProof/>
+                </w:rPr>
+                <w:t>, 81, 13289 – 13317.</w:t>
+              </w:r>
+            </w:p>
+            <w:p>
+              <w:pPr>
+                <w:pStyle w:val="Bibliography"/>
+                <w:ind w:left="720" w:hanging="720"/>
+                <w:rPr>
+                  <w:rFonts w:ascii="Times New Roman" w:hAnsi="Times New Roman" w:cs="Times New Roman"/>
+                  <w:noProof/>
+                </w:rPr>
+              </w:pPr>
+              <w:r>
+                <w:rPr>
+                  <w:rFonts w:ascii="Times New Roman" w:hAnsi="Times New Roman" w:cs="Times New Roman"/>
+                  <w:noProof/>
+                </w:rPr>
+                <w:t xml:space="preserve">Priti Shah, R. I. (2022). Wagner's Classification as a Tool for Treating Diabetic Foot Ulcers: Our Observations at a Suburban Teaching Hospital. </w:t>
+              </w:r>
+              <w:r>
+                <w:rPr>
+                  <w:rFonts w:ascii="Times New Roman" w:hAnsi="Times New Roman" w:cs="Times New Roman"/>
+                  <w:i/>
+                  <w:iCs/>
+                  <w:noProof/>
+                </w:rPr>
+                <w:t>Cureus</w:t>
+              </w:r>
+              <w:r>
+                <w:rPr>
+                  <w:rFonts w:ascii="Times New Roman" w:hAnsi="Times New Roman" w:cs="Times New Roman"/>
+                  <w:noProof/>
+                </w:rPr>
+                <w:t>, 14(1).</w:t>
+              </w:r>
+            </w:p>
+            <w:p>
+              <w:pPr>
+                <w:spacing w:line="276" w:lineRule="auto"/>
+                <w:rPr>
+                  <w:rFonts w:ascii="Times New Roman" w:hAnsi="Times New Roman" w:cs="Times New Roman"/>
+                </w:rPr>
+              </w:pPr>
+              <w:r>
+                <w:rPr>
+                  <w:rFonts w:ascii="Times New Roman" w:hAnsi="Times New Roman" w:cs="Times New Roman"/>
+                  <w:b/>
+                  <w:bCs/>
+                  <w:noProof/>
+                </w:rPr>
+                <w:fldChar w:fldCharType="end"/>
+              </w:r>
+            </w:p>
+          </w:sdtContent>
+        </w:sdt>
+      </w:sdtContent>
+    </w:sdt>
     <w:sectPr>
       <w:pgSz w:w="11906" w:h="16838"/>
       <w:pgMar w:top="1440" w:right="1440" w:bottom="1440" w:left="1440" w:header="708" w:footer="708" w:gutter="0"/>
@@ -11278,6 +11156,7 @@
   <w:style w:type="character" w:default="1" w:styleId="DefaultParagraphFont">
     <w:name w:val="Default Paragraph Font"/>
     <w:uiPriority w:val="1"/>
+    <w:semiHidden/>
     <w:unhideWhenUsed/>
   </w:style>
   <w:style w:type="table" w:default="1" w:styleId="TableNormal">
@@ -11722,6 +11601,14 @@
       <w:szCs w:val="18"/>
     </w:rPr>
   </w:style>
+  <w:style w:type="paragraph" w:styleId="Bibliography">
+    <w:name w:val="Bibliography"/>
+    <w:basedOn w:val="Normal"/>
+    <w:next w:val="Normal"/>
+    <w:uiPriority w:val="37"/>
+    <w:unhideWhenUsed/>
+    <w:rsid w:val="009F23D0"/>
+  </w:style>
 </w:styles>
 </file>
 
@@ -12041,11 +11928,96 @@
 </file>
 
 <file path=customXml/item1.xml><?xml version="1.0" encoding="utf-8"?>
-<b:Sources xmlns:b="http://schemas.openxmlformats.org/officeDocument/2006/bibliography" xmlns="http://schemas.openxmlformats.org/officeDocument/2006/bibliography" SelectedStyle="\APASixthEditionOfficeOnline.xsl" StyleName="APA" Version="6"/>
+<b:Sources xmlns:b="http://schemas.openxmlformats.org/officeDocument/2006/bibliography" xmlns="http://schemas.openxmlformats.org/officeDocument/2006/bibliography" SelectedStyle="\APASixthEditionOfficeOnline.xsl" StyleName="APA" Version="6">
+  <b:Source>
+    <b:Tag>Pri22</b:Tag>
+    <b:SourceType>JournalArticle</b:SourceType>
+    <b:Guid>{0A66B8FD-EDF0-4851-AE39-D80D62E08EB9}</b:Guid>
+    <b:Title>Wagner's Classification as a Tool for Treating Diabetic Foot Ulcers: Our Observations at a Suburban Teaching Hospital</b:Title>
+    <b:JournalName>Cureus</b:JournalName>
+    <b:Year>2022</b:Year>
+    <b:Pages>14(1)</b:Pages>
+    <b:Author>
+      <b:Author>
+        <b:NameList>
+          <b:Person>
+            <b:Last>Priti Shah</b:Last>
+            <b:First>Ramteja</b:First>
+            <b:Middle>Inturi, Dinesh Anne, Digvijay Jadhav, Varsha Viswambharan, Reina Khadilkar, Anuradha Dnyanmote, Shivangi Shahi</b:Middle>
+          </b:Person>
+        </b:NameList>
+      </b:Author>
+    </b:Author>
+    <b:RefOrder>1</b:RefOrder>
+  </b:Source>
+  <b:Source>
+    <b:Tag>Lai22</b:Tag>
+    <b:SourceType>JournalArticle</b:SourceType>
+    <b:Guid>{6B2FBA5D-5A88-4F38-93E6-A883E05F5BD9}</b:Guid>
+    <b:Author>
+      <b:Author>
+        <b:NameList>
+          <b:Person>
+            <b:Last>Laith Alzubaidi</b:Last>
+            <b:First>Mohammed</b:First>
+            <b:Middle>A. Fadhel, Omran Al Shamma, Jinglan Zhang, J. Santamaría, Ye Duan</b:Middle>
+          </b:Person>
+        </b:NameList>
+      </b:Author>
+    </b:Author>
+    <b:Title>Robust application of new deep learning tools: an experimental study in medical imaging</b:Title>
+    <b:JournalName>Multimedia Tools and Applications</b:JournalName>
+    <b:Year>2022</b:Year>
+    <b:Pages>81, 13289 – 13317</b:Pages>
+    <b:RefOrder>2</b:RefOrder>
+  </b:Source>
+  <b:Source>
+    <b:Tag>Lai20</b:Tag>
+    <b:SourceType>JournalArticle</b:SourceType>
+    <b:Guid>{C152B60C-8D74-47E8-A518-1353BE7174BF}</b:Guid>
+    <b:Author>
+      <b:Author>
+        <b:NameList>
+          <b:Person>
+            <b:Last>Laith Alzubaidi</b:Last>
+            <b:First>Mohammed</b:First>
+            <b:Middle>A. Fadhel, Sameer R. Oleiwi, Omran Al Shamma, Jinglan Zhang</b:Middle>
+          </b:Person>
+        </b:NameList>
+      </b:Author>
+    </b:Author>
+    <b:Title>DFU_QUTNet: diabetic foot ulcer classification using novel deep convolutional neural network</b:Title>
+    <b:JournalName>Multimedia Tools and Applications</b:JournalName>
+    <b:Year>2020</b:Year>
+    <b:Pages>79, 15655 – 15677</b:Pages>
+    <b:RefOrder>3</b:RefOrder>
+  </b:Source>
+  <b:Source>
+    <b:Tag>Lai201</b:Tag>
+    <b:SourceType>JournalArticle</b:SourceType>
+    <b:Guid>{DE69D72F-CF7F-4EA6-BABA-12D662748E75}</b:Guid>
+    <b:Author>
+      <b:Author>
+        <b:NameList>
+          <b:Person>
+            <b:Last>Laith Alzubaidi</b:Last>
+            <b:First>Mohammed</b:First>
+            <b:Middle>A. Fadhel, Omran Al Shamma, Jinglan Zhang, J. Santamaría, Ye Duan, Sameer R. Oleiwi</b:Middle>
+          </b:Person>
+        </b:NameList>
+      </b:Author>
+    </b:Author>
+    <b:Title>Towards a Better Understanding of Transfer Learning for Medical Imaging: A Case Study</b:Title>
+    <b:JournalName>Applied Science</b:JournalName>
+    <b:Year>2020</b:Year>
+    <b:Pages>10(13), 4523</b:Pages>
+    <b:RefOrder>4</b:RefOrder>
+  </b:Source>
+</b:Sources>
 </file>
 
 <file path=customXml/itemProps1.xml><?xml version="1.0" encoding="utf-8"?>
-<ds:datastoreItem xmlns:ds="http://schemas.openxmlformats.org/officeDocument/2006/customXml" ds:itemID="{D58C2550-48E3-4573-9BE4-FF22DA5960F6}">
+<ds:datastoreItem xmlns:ds="http://schemas.openxmlformats.org/officeDocument/2006/customXml" ds:itemID="{BFBD6DC8-3C9C-4A8E-B633-ADDAB19F16AA}">
   <ds:schemaRefs>
     <ds:schemaRef ds:uri="http://schemas.openxmlformats.org/officeDocument/2006/bibliography"/>
   </ds:schemaRefs>

</xml_diff>